<commit_message>
14: Questions, Lists ---> List; gdb in Dockerfile;
</commit_message>
<xml_diff>
--- a/14/Questions.docx
+++ b/14/Questions.docx
@@ -410,8 +410,2609 @@
           <w:rtl/>
           <w:lang w:val="en-US"/>
         </w:rPr>
-        <w:t xml:space="preserve"> תרגום כנדרש:</w:t>
-      </w:r>
+        <w:t xml:space="preserve"> תרגום כנדרש</w:t>
+      </w:r>
+      <w:r>
+        <w:rPr>
+          <w:rFonts w:eastAsiaTheme="minorEastAsia" w:hint="cs"/>
+          <w:rtl/>
+          <w:lang w:val="en-US"/>
+        </w:rPr>
+        <w:t xml:space="preserve"> (למען הפשטות: ערך ברירת מחדל של כל התכונות הינו 0)</w:t>
+      </w:r>
+      <w:r>
+        <w:rPr>
+          <w:rFonts w:eastAsiaTheme="minorEastAsia" w:hint="cs"/>
+          <w:rtl/>
+          <w:lang w:val="en-US"/>
+        </w:rPr>
+        <w:t xml:space="preserve"> משתמשת בתכונות הבאות:</w:t>
+      </w:r>
+    </w:p>
+    <w:tbl>
+      <w:tblPr>
+        <w:tblStyle w:val="TableGrid"/>
+        <w:bidiVisual/>
+        <w:tblW w:w="0" w:type="auto"/>
+        <w:tblInd w:w="720" w:type="dxa"/>
+        <w:tblLook w:val="04A0" w:firstRow="1" w:lastRow="0" w:firstColumn="1" w:lastColumn="0" w:noHBand="0" w:noVBand="1"/>
+      </w:tblPr>
+      <w:tblGrid>
+        <w:gridCol w:w="4165"/>
+        <w:gridCol w:w="4465"/>
+      </w:tblGrid>
+      <w:tr>
+        <w:tc>
+          <w:tcPr>
+            <w:tcW w:w="4675" w:type="dxa"/>
+          </w:tcPr>
+          <w:p>
+            <w:pPr>
+              <w:pStyle w:val="ListParagraph"/>
+              <w:bidi/>
+              <w:spacing w:line="360" w:lineRule="auto"/>
+              <w:ind w:left="0"/>
+              <w:rPr>
+                <w:rFonts w:eastAsiaTheme="minorEastAsia" w:hint="cs"/>
+                <w:rtl/>
+                <w:lang w:val="en-US"/>
+              </w:rPr>
+            </w:pPr>
+            <w:r>
+              <w:rPr>
+                <w:rFonts w:eastAsiaTheme="minorEastAsia" w:hint="cs"/>
+                <w:rtl/>
+                <w:lang w:val="en-US"/>
+              </w:rPr>
+              <w:t>כמה תווי</w:t>
+            </w:r>
+            <w:r>
+              <w:rPr>
+                <w:rFonts w:eastAsiaTheme="minorEastAsia" w:hint="cs"/>
+                <w:rtl/>
+                <w:lang w:val="en-US"/>
+              </w:rPr>
+              <w:t>ם</w:t>
+            </w:r>
+            <w:r>
+              <w:rPr>
+                <w:rFonts w:eastAsiaTheme="minorEastAsia" w:hint="cs"/>
+                <w:rtl/>
+                <w:lang w:val="en-US"/>
+              </w:rPr>
+              <w:t xml:space="preserve"> בערך המשתנה </w:t>
+            </w:r>
+            <w:r>
+              <w:rPr>
+                <w:rFonts w:eastAsiaTheme="minorEastAsia"/>
+                <w:lang w:val="en-US"/>
+              </w:rPr>
+              <w:t>A</w:t>
+            </w:r>
+            <w:r>
+              <w:rPr>
+                <w:rFonts w:eastAsiaTheme="minorEastAsia"/>
+                <w:lang w:val="en-US"/>
+              </w:rPr>
+              <w:t>/B</w:t>
+            </w:r>
+            <w:r>
+              <w:rPr>
+                <w:rFonts w:eastAsiaTheme="minorEastAsia" w:hint="cs"/>
+                <w:rtl/>
+                <w:lang w:val="en-US"/>
+              </w:rPr>
+              <w:t xml:space="preserve"> צריך להימנע מלהדפיס.</w:t>
+            </w:r>
+          </w:p>
+        </w:tc>
+        <w:tc>
+          <w:tcPr>
+            <w:tcW w:w="4675" w:type="dxa"/>
+          </w:tcPr>
+          <w:p>
+            <w:pPr>
+              <w:pStyle w:val="ListParagraph"/>
+              <w:spacing w:line="360" w:lineRule="auto"/>
+              <w:ind w:left="0"/>
+              <w:rPr>
+                <w:rFonts w:eastAsiaTheme="minorEastAsia"/>
+                <w:lang w:val="en-US"/>
+              </w:rPr>
+            </w:pPr>
+            <w:proofErr w:type="spellStart"/>
+            <w:r>
+              <w:rPr>
+                <w:rFonts w:eastAsiaTheme="minorEastAsia"/>
+                <w:lang w:val="en-US"/>
+              </w:rPr>
+              <w:t>A.toSkip</w:t>
+            </w:r>
+            <w:proofErr w:type="spellEnd"/>
+            <w:r>
+              <w:rPr>
+                <w:rFonts w:eastAsiaTheme="minorEastAsia"/>
+                <w:lang w:val="en-US"/>
+              </w:rPr>
+              <w:t>/</w:t>
+            </w:r>
+            <w:proofErr w:type="spellStart"/>
+            <w:r>
+              <w:rPr>
+                <w:rFonts w:eastAsiaTheme="minorEastAsia"/>
+                <w:lang w:val="en-US"/>
+              </w:rPr>
+              <w:t>B.toSkip</w:t>
+            </w:r>
+            <w:proofErr w:type="spellEnd"/>
+          </w:p>
+        </w:tc>
+      </w:tr>
+      <w:tr>
+        <w:tc>
+          <w:tcPr>
+            <w:tcW w:w="4675" w:type="dxa"/>
+          </w:tcPr>
+          <w:p>
+            <w:pPr>
+              <w:pStyle w:val="ListParagraph"/>
+              <w:bidi/>
+              <w:spacing w:line="360" w:lineRule="auto"/>
+              <w:ind w:left="0"/>
+              <w:rPr>
+                <w:rFonts w:eastAsiaTheme="minorEastAsia" w:hint="cs"/>
+                <w:rtl/>
+                <w:lang w:val="en-US"/>
+              </w:rPr>
+            </w:pPr>
+            <w:r>
+              <w:rPr>
+                <w:rFonts w:eastAsiaTheme="minorEastAsia" w:hint="cs"/>
+                <w:rtl/>
+                <w:lang w:val="en-US"/>
+              </w:rPr>
+              <w:t xml:space="preserve">כמה תווי </w:t>
+            </w:r>
+            <w:r>
+              <w:rPr>
+                <w:rFonts w:eastAsiaTheme="minorEastAsia"/>
+                <w:lang w:val="en-US"/>
+              </w:rPr>
+              <w:t>‘a’</w:t>
+            </w:r>
+            <w:r>
+              <w:rPr>
+                <w:rFonts w:eastAsiaTheme="minorEastAsia" w:hint="cs"/>
+                <w:rtl/>
+                <w:lang w:val="en-US"/>
+              </w:rPr>
+              <w:t xml:space="preserve"> ישנם בערך המשתנה </w:t>
+            </w:r>
+            <w:r>
+              <w:rPr>
+                <w:rFonts w:eastAsiaTheme="minorEastAsia"/>
+                <w:lang w:val="en-US"/>
+              </w:rPr>
+              <w:t>A</w:t>
+            </w:r>
+            <w:r>
+              <w:rPr>
+                <w:rFonts w:eastAsiaTheme="minorEastAsia"/>
+                <w:lang w:val="en-US"/>
+              </w:rPr>
+              <w:t>/B</w:t>
+            </w:r>
+            <w:r>
+              <w:rPr>
+                <w:rFonts w:eastAsiaTheme="minorEastAsia" w:hint="cs"/>
+                <w:rtl/>
+                <w:lang w:val="en-US"/>
+              </w:rPr>
+              <w:t>.</w:t>
+            </w:r>
+          </w:p>
+        </w:tc>
+        <w:tc>
+          <w:tcPr>
+            <w:tcW w:w="4675" w:type="dxa"/>
+          </w:tcPr>
+          <w:p>
+            <w:pPr>
+              <w:pStyle w:val="ListParagraph"/>
+              <w:spacing w:line="360" w:lineRule="auto"/>
+              <w:ind w:left="0"/>
+              <w:rPr>
+                <w:rFonts w:eastAsiaTheme="minorEastAsia"/>
+                <w:lang w:val="en-US"/>
+              </w:rPr>
+            </w:pPr>
+            <w:proofErr w:type="spellStart"/>
+            <w:r>
+              <w:rPr>
+                <w:rFonts w:eastAsiaTheme="minorEastAsia"/>
+                <w:lang w:val="en-US"/>
+              </w:rPr>
+              <w:t>A.length</w:t>
+            </w:r>
+            <w:proofErr w:type="spellEnd"/>
+            <w:r>
+              <w:rPr>
+                <w:rFonts w:eastAsiaTheme="minorEastAsia"/>
+                <w:lang w:val="en-US"/>
+              </w:rPr>
+              <w:t>/</w:t>
+            </w:r>
+            <w:proofErr w:type="spellStart"/>
+            <w:r>
+              <w:rPr>
+                <w:rFonts w:eastAsiaTheme="minorEastAsia"/>
+                <w:lang w:val="en-US"/>
+              </w:rPr>
+              <w:t>B.length</w:t>
+            </w:r>
+            <w:proofErr w:type="spellEnd"/>
+          </w:p>
+        </w:tc>
+      </w:tr>
+      <w:tr>
+        <w:tc>
+          <w:tcPr>
+            <w:tcW w:w="4675" w:type="dxa"/>
+          </w:tcPr>
+          <w:p>
+            <w:pPr>
+              <w:pStyle w:val="ListParagraph"/>
+              <w:bidi/>
+              <w:spacing w:line="360" w:lineRule="auto"/>
+              <w:ind w:left="0"/>
+              <w:rPr>
+                <w:rFonts w:eastAsiaTheme="minorEastAsia" w:hint="cs"/>
+                <w:rtl/>
+                <w:lang w:val="en-US"/>
+              </w:rPr>
+            </w:pPr>
+            <w:r>
+              <w:rPr>
+                <w:rFonts w:eastAsiaTheme="minorEastAsia" w:hint="cs"/>
+                <w:rtl/>
+                <w:lang w:val="en-US"/>
+              </w:rPr>
+              <w:t xml:space="preserve">מונה לכל תו </w:t>
+            </w:r>
+            <w:proofErr w:type="spellStart"/>
+            <w:r>
+              <w:rPr>
+                <w:rFonts w:eastAsiaTheme="minorEastAsia"/>
+                <w:lang w:val="en-US"/>
+              </w:rPr>
+              <w:t>a,b,c</w:t>
+            </w:r>
+            <w:proofErr w:type="spellEnd"/>
+            <w:r>
+              <w:rPr>
+                <w:rFonts w:eastAsiaTheme="minorEastAsia" w:hint="cs"/>
+                <w:rtl/>
+                <w:lang w:val="en-US"/>
+              </w:rPr>
+              <w:t xml:space="preserve"> בהתאמה </w:t>
+            </w:r>
+            <w:r>
+              <w:rPr>
+                <w:rFonts w:eastAsiaTheme="minorEastAsia"/>
+                <w:rtl/>
+                <w:lang w:val="en-US"/>
+              </w:rPr>
+              <w:t>–</w:t>
+            </w:r>
+            <w:r>
+              <w:rPr>
+                <w:rFonts w:eastAsiaTheme="minorEastAsia" w:hint="cs"/>
+                <w:rtl/>
+                <w:lang w:val="en-US"/>
+              </w:rPr>
+              <w:t xml:space="preserve"> כמה הופעות של התו מופיעות במחרוזת שנקראה משמאל.</w:t>
+            </w:r>
+          </w:p>
+        </w:tc>
+        <w:tc>
+          <w:tcPr>
+            <w:tcW w:w="4675" w:type="dxa"/>
+          </w:tcPr>
+          <w:p>
+            <w:pPr>
+              <w:pStyle w:val="ListParagraph"/>
+              <w:spacing w:line="360" w:lineRule="auto"/>
+              <w:ind w:left="0"/>
+              <w:rPr>
+                <w:rFonts w:eastAsiaTheme="minorEastAsia"/>
+                <w:lang w:val="en-US"/>
+              </w:rPr>
+            </w:pPr>
+            <w:proofErr w:type="spellStart"/>
+            <w:r>
+              <w:rPr>
+                <w:rFonts w:eastAsiaTheme="minorEastAsia"/>
+                <w:lang w:val="en-US"/>
+              </w:rPr>
+              <w:t>S.a</w:t>
+            </w:r>
+            <w:r>
+              <w:rPr>
+                <w:rFonts w:eastAsiaTheme="minorEastAsia"/>
+                <w:lang w:val="en-US"/>
+              </w:rPr>
+              <w:t>Before</w:t>
+            </w:r>
+            <w:proofErr w:type="spellEnd"/>
+            <w:r>
+              <w:rPr>
+                <w:rFonts w:eastAsiaTheme="minorEastAsia"/>
+                <w:lang w:val="en-US"/>
+              </w:rPr>
+              <w:t>/</w:t>
+            </w:r>
+            <w:proofErr w:type="spellStart"/>
+            <w:r>
+              <w:rPr>
+                <w:rFonts w:eastAsiaTheme="minorEastAsia"/>
+                <w:lang w:val="en-US"/>
+              </w:rPr>
+              <w:t>S.b</w:t>
+            </w:r>
+            <w:r>
+              <w:rPr>
+                <w:rFonts w:eastAsiaTheme="minorEastAsia"/>
+                <w:lang w:val="en-US"/>
+              </w:rPr>
+              <w:t>Before</w:t>
+            </w:r>
+            <w:proofErr w:type="spellEnd"/>
+            <w:r>
+              <w:rPr>
+                <w:rFonts w:eastAsiaTheme="minorEastAsia"/>
+                <w:lang w:val="en-US"/>
+              </w:rPr>
+              <w:t>/</w:t>
+            </w:r>
+            <w:proofErr w:type="spellStart"/>
+            <w:r>
+              <w:rPr>
+                <w:rFonts w:eastAsiaTheme="minorEastAsia"/>
+                <w:lang w:val="en-US"/>
+              </w:rPr>
+              <w:t>S.c</w:t>
+            </w:r>
+            <w:r>
+              <w:rPr>
+                <w:rFonts w:eastAsiaTheme="minorEastAsia"/>
+                <w:lang w:val="en-US"/>
+              </w:rPr>
+              <w:t>Before</w:t>
+            </w:r>
+            <w:proofErr w:type="spellEnd"/>
+          </w:p>
+        </w:tc>
+      </w:tr>
+      <w:tr>
+        <w:tc>
+          <w:tcPr>
+            <w:tcW w:w="4675" w:type="dxa"/>
+          </w:tcPr>
+          <w:p>
+            <w:pPr>
+              <w:pStyle w:val="ListParagraph"/>
+              <w:bidi/>
+              <w:spacing w:line="360" w:lineRule="auto"/>
+              <w:ind w:left="0"/>
+              <w:rPr>
+                <w:rFonts w:eastAsiaTheme="minorEastAsia"/>
+                <w:rtl/>
+                <w:lang w:val="en-US"/>
+              </w:rPr>
+            </w:pPr>
+            <w:r>
+              <w:rPr>
+                <w:rFonts w:eastAsiaTheme="minorEastAsia" w:hint="cs"/>
+                <w:rtl/>
+                <w:lang w:val="en-US"/>
+              </w:rPr>
+              <w:t xml:space="preserve">מונה לכל תו </w:t>
+            </w:r>
+            <w:proofErr w:type="spellStart"/>
+            <w:r>
+              <w:rPr>
+                <w:rFonts w:eastAsiaTheme="minorEastAsia"/>
+                <w:lang w:val="en-US"/>
+              </w:rPr>
+              <w:t>a,b,c</w:t>
+            </w:r>
+            <w:proofErr w:type="spellEnd"/>
+            <w:r>
+              <w:rPr>
+                <w:rFonts w:eastAsiaTheme="minorEastAsia" w:hint="cs"/>
+                <w:rtl/>
+                <w:lang w:val="en-US"/>
+              </w:rPr>
+              <w:t xml:space="preserve"> בהתאמה </w:t>
+            </w:r>
+            <w:r>
+              <w:rPr>
+                <w:rFonts w:eastAsiaTheme="minorEastAsia"/>
+                <w:rtl/>
+                <w:lang w:val="en-US"/>
+              </w:rPr>
+              <w:t>–</w:t>
+            </w:r>
+            <w:r>
+              <w:rPr>
+                <w:rFonts w:eastAsiaTheme="minorEastAsia" w:hint="cs"/>
+                <w:rtl/>
+                <w:lang w:val="en-US"/>
+              </w:rPr>
+              <w:t xml:space="preserve"> כמה הופעות של התו מופיעות במחרוזת שנקראה </w:t>
+            </w:r>
+            <w:r>
+              <w:rPr>
+                <w:rFonts w:eastAsiaTheme="minorEastAsia" w:hint="cs"/>
+                <w:rtl/>
+                <w:lang w:val="en-US"/>
+              </w:rPr>
+              <w:t>כולל המשתנה עצמו (עדכון מונים)</w:t>
+            </w:r>
+          </w:p>
+        </w:tc>
+        <w:tc>
+          <w:tcPr>
+            <w:tcW w:w="4675" w:type="dxa"/>
+          </w:tcPr>
+          <w:p>
+            <w:pPr>
+              <w:pStyle w:val="ListParagraph"/>
+              <w:bidi/>
+              <w:spacing w:line="360" w:lineRule="auto"/>
+              <w:ind w:left="0"/>
+              <w:jc w:val="right"/>
+              <w:rPr>
+                <w:rFonts w:eastAsiaTheme="minorEastAsia"/>
+                <w:rtl/>
+                <w:lang w:val="en-US"/>
+              </w:rPr>
+            </w:pPr>
+            <w:proofErr w:type="spellStart"/>
+            <w:r>
+              <w:rPr>
+                <w:rFonts w:eastAsiaTheme="minorEastAsia"/>
+                <w:lang w:val="en-US"/>
+              </w:rPr>
+              <w:t>S.a</w:t>
+            </w:r>
+            <w:r>
+              <w:rPr>
+                <w:rFonts w:eastAsiaTheme="minorEastAsia"/>
+                <w:lang w:val="en-US"/>
+              </w:rPr>
+              <w:t>Next</w:t>
+            </w:r>
+            <w:proofErr w:type="spellEnd"/>
+            <w:r>
+              <w:rPr>
+                <w:rFonts w:eastAsiaTheme="minorEastAsia"/>
+                <w:lang w:val="en-US"/>
+              </w:rPr>
+              <w:t>/</w:t>
+            </w:r>
+            <w:proofErr w:type="spellStart"/>
+            <w:r>
+              <w:rPr>
+                <w:rFonts w:eastAsiaTheme="minorEastAsia"/>
+                <w:lang w:val="en-US"/>
+              </w:rPr>
+              <w:t>S.bNext</w:t>
+            </w:r>
+            <w:proofErr w:type="spellEnd"/>
+            <w:r>
+              <w:rPr>
+                <w:rFonts w:eastAsiaTheme="minorEastAsia"/>
+                <w:lang w:val="en-US"/>
+              </w:rPr>
+              <w:t>/</w:t>
+            </w:r>
+            <w:proofErr w:type="spellStart"/>
+            <w:r>
+              <w:rPr>
+                <w:rFonts w:eastAsiaTheme="minorEastAsia"/>
+                <w:lang w:val="en-US"/>
+              </w:rPr>
+              <w:t>S.cNext</w:t>
+            </w:r>
+            <w:proofErr w:type="spellEnd"/>
+          </w:p>
+        </w:tc>
+      </w:tr>
+    </w:tbl>
+    <w:p>
+      <w:pPr>
+        <w:pStyle w:val="ListParagraph"/>
+        <w:bidi/>
+        <w:spacing w:line="360" w:lineRule="auto"/>
+        <w:rPr>
+          <w:rFonts w:eastAsiaTheme="minorEastAsia"/>
+          <w:lang w:val="en-US"/>
+        </w:rPr>
+      </w:pPr>
+    </w:p>
+    <w:p>
+      <w:pPr>
+        <w:pStyle w:val="ListParagraph"/>
+        <w:bidi/>
+        <w:spacing w:line="360" w:lineRule="auto"/>
+        <w:rPr>
+          <w:rFonts w:eastAsiaTheme="minorEastAsia"/>
+          <w:i/>
+          <w:rtl/>
+          <w:lang w:val="en-US"/>
+        </w:rPr>
+      </w:pPr>
+      <m:oMathPara>
+        <m:oMath>
+          <m:r>
+            <w:rPr>
+              <w:rFonts w:ascii="Cambria Math" w:eastAsiaTheme="minorEastAsia" w:hAnsi="Cambria Math"/>
+              <w:lang w:val="en-US"/>
+            </w:rPr>
+            <m:t>S→</m:t>
+          </m:r>
+          <m:d>
+            <m:dPr>
+              <m:begChr m:val="{"/>
+              <m:endChr m:val="}"/>
+              <m:ctrlPr>
+                <w:rPr>
+                  <w:rFonts w:ascii="Cambria Math" w:eastAsiaTheme="minorEastAsia" w:hAnsi="Cambria Math"/>
+                  <w:i/>
+                  <w:lang w:val="en-US"/>
+                </w:rPr>
+              </m:ctrlPr>
+            </m:dPr>
+            <m:e>
+              <m:r>
+                <w:rPr>
+                  <w:rFonts w:ascii="Cambria Math" w:eastAsiaTheme="minorEastAsia" w:hAnsi="Cambria Math"/>
+                  <w:lang w:val="en-US"/>
+                </w:rPr>
+                <m:t>A.toSkip=</m:t>
+              </m:r>
+              <m:func>
+                <m:funcPr>
+                  <m:ctrlPr>
+                    <w:rPr>
+                      <w:rFonts w:ascii="Cambria Math" w:eastAsiaTheme="minorEastAsia" w:hAnsi="Cambria Math"/>
+                      <w:i/>
+                      <w:lang w:val="en-US"/>
+                    </w:rPr>
+                  </m:ctrlPr>
+                </m:funcPr>
+                <m:fName>
+                  <m:r>
+                    <m:rPr>
+                      <m:sty m:val="p"/>
+                    </m:rPr>
+                    <w:rPr>
+                      <w:rFonts w:ascii="Cambria Math" w:eastAsiaTheme="minorEastAsia" w:hAnsi="Cambria Math"/>
+                      <w:lang w:val="en-US"/>
+                    </w:rPr>
+                    <m:t>max</m:t>
+                  </m:r>
+                </m:fName>
+                <m:e>
+                  <m:d>
+                    <m:dPr>
+                      <m:ctrlPr>
+                        <w:rPr>
+                          <w:rFonts w:ascii="Cambria Math" w:eastAsiaTheme="minorEastAsia" w:hAnsi="Cambria Math"/>
+                          <w:i/>
+                          <w:lang w:val="en-US"/>
+                        </w:rPr>
+                      </m:ctrlPr>
+                    </m:dPr>
+                    <m:e>
+                      <m:r>
+                        <w:rPr>
+                          <w:rFonts w:ascii="Cambria Math" w:eastAsiaTheme="minorEastAsia" w:hAnsi="Cambria Math"/>
+                          <w:lang w:val="en-US"/>
+                        </w:rPr>
+                        <m:t>S.</m:t>
+                      </m:r>
+                      <m:r>
+                        <w:rPr>
+                          <w:rFonts w:ascii="Cambria Math" w:eastAsiaTheme="minorEastAsia" w:hAnsi="Cambria Math"/>
+                          <w:lang w:val="en-US"/>
+                        </w:rPr>
+                        <m:t>bBefore</m:t>
+                      </m:r>
+                      <m:r>
+                        <w:rPr>
+                          <w:rFonts w:ascii="Cambria Math" w:eastAsiaTheme="minorEastAsia" w:hAnsi="Cambria Math"/>
+                          <w:lang w:val="en-US"/>
+                        </w:rPr>
+                        <m:t>, S.c</m:t>
+                      </m:r>
+                      <m:r>
+                        <w:rPr>
+                          <w:rFonts w:ascii="Cambria Math" w:eastAsiaTheme="minorEastAsia" w:hAnsi="Cambria Math"/>
+                          <w:lang w:val="en-US"/>
+                        </w:rPr>
+                        <m:t>Before</m:t>
+                      </m:r>
+                    </m:e>
+                  </m:d>
+                </m:e>
+              </m:func>
+              <m:r>
+                <w:rPr>
+                  <w:rFonts w:ascii="Cambria Math" w:eastAsiaTheme="minorEastAsia" w:hAnsi="Cambria Math"/>
+                  <w:lang w:val="en-US"/>
+                </w:rPr>
+                <m:t>- S.a</m:t>
+              </m:r>
+              <m:r>
+                <w:rPr>
+                  <w:rFonts w:ascii="Cambria Math" w:eastAsiaTheme="minorEastAsia" w:hAnsi="Cambria Math"/>
+                  <w:lang w:val="en-US"/>
+                </w:rPr>
+                <m:t>Before</m:t>
+              </m:r>
+            </m:e>
+          </m:d>
+          <m:r>
+            <w:rPr>
+              <w:rFonts w:ascii="Cambria Math" w:eastAsiaTheme="minorEastAsia" w:hAnsi="Cambria Math"/>
+              <w:lang w:val="en-US"/>
+            </w:rPr>
+            <w:br/>
+          </m:r>
+        </m:oMath>
+        <m:oMath>
+          <m:r>
+            <w:rPr>
+              <w:rFonts w:ascii="Cambria Math" w:eastAsiaTheme="minorEastAsia" w:hAnsi="Cambria Math"/>
+              <w:lang w:val="en-US"/>
+            </w:rPr>
+            <m:t xml:space="preserve">         </m:t>
+          </m:r>
+          <m:r>
+            <w:rPr>
+              <w:rFonts w:ascii="Cambria Math" w:eastAsiaTheme="minorEastAsia" w:hAnsi="Cambria Math"/>
+              <w:lang w:val="en-US"/>
+            </w:rPr>
+            <m:t>A</m:t>
+          </m:r>
+          <m:r>
+            <w:rPr>
+              <w:rFonts w:ascii="Cambria Math" w:eastAsiaTheme="minorEastAsia" w:hAnsi="Cambria Math"/>
+              <w:lang w:val="en-US"/>
+            </w:rPr>
+            <m:t xml:space="preserve"> </m:t>
+          </m:r>
+          <m:d>
+            <m:dPr>
+              <m:begChr m:val="{"/>
+              <m:endChr m:val="}"/>
+              <m:ctrlPr>
+                <w:rPr>
+                  <w:rFonts w:ascii="Cambria Math" w:eastAsiaTheme="minorEastAsia" w:hAnsi="Cambria Math"/>
+                  <w:i/>
+                  <w:lang w:val="en-US"/>
+                </w:rPr>
+              </m:ctrlPr>
+            </m:dPr>
+            <m:e>
+              <m:sSub>
+                <m:sSubPr>
+                  <m:ctrlPr>
+                    <w:rPr>
+                      <w:rFonts w:ascii="Cambria Math" w:eastAsiaTheme="minorEastAsia" w:hAnsi="Cambria Math"/>
+                      <w:i/>
+                      <w:lang w:val="en-US"/>
+                    </w:rPr>
+                  </m:ctrlPr>
+                </m:sSubPr>
+                <m:e>
+                  <m:r>
+                    <w:rPr>
+                      <w:rFonts w:ascii="Cambria Math" w:eastAsiaTheme="minorEastAsia" w:hAnsi="Cambria Math"/>
+                      <w:lang w:val="en-US"/>
+                    </w:rPr>
+                    <m:t>S</m:t>
+                  </m:r>
+                </m:e>
+                <m:sub>
+                  <m:r>
+                    <w:rPr>
+                      <w:rFonts w:ascii="Cambria Math" w:eastAsiaTheme="minorEastAsia" w:hAnsi="Cambria Math"/>
+                      <w:lang w:val="en-US"/>
+                    </w:rPr>
+                    <m:t>1</m:t>
+                  </m:r>
+                </m:sub>
+              </m:sSub>
+              <m:r>
+                <w:rPr>
+                  <w:rFonts w:ascii="Cambria Math" w:eastAsiaTheme="minorEastAsia" w:hAnsi="Cambria Math"/>
+                  <w:lang w:val="en-US"/>
+                </w:rPr>
+                <m:t>.a</m:t>
+              </m:r>
+              <m:r>
+                <w:rPr>
+                  <w:rFonts w:ascii="Cambria Math" w:eastAsiaTheme="minorEastAsia" w:hAnsi="Cambria Math"/>
+                  <w:lang w:val="en-US"/>
+                </w:rPr>
+                <m:t>Before</m:t>
+              </m:r>
+              <m:r>
+                <w:rPr>
+                  <w:rFonts w:ascii="Cambria Math" w:eastAsiaTheme="minorEastAsia" w:hAnsi="Cambria Math"/>
+                  <w:lang w:val="en-US"/>
+                </w:rPr>
+                <m:t>=A.length</m:t>
+              </m:r>
+              <m:r>
+                <w:rPr>
+                  <w:rFonts w:ascii="Cambria Math" w:eastAsiaTheme="minorEastAsia" w:hAnsi="Cambria Math"/>
+                  <w:lang w:val="en-US"/>
+                </w:rPr>
+                <m:t>+S.a</m:t>
+              </m:r>
+              <m:r>
+                <w:rPr>
+                  <w:rFonts w:ascii="Cambria Math" w:eastAsiaTheme="minorEastAsia" w:hAnsi="Cambria Math"/>
+                  <w:lang w:val="en-US"/>
+                </w:rPr>
+                <m:t>Before</m:t>
+              </m:r>
+              <m:r>
+                <w:rPr>
+                  <w:rFonts w:ascii="Cambria Math" w:eastAsiaTheme="minorEastAsia" w:hAnsi="Cambria Math"/>
+                  <w:lang w:val="en-US"/>
+                </w:rPr>
+                <m:t>;</m:t>
+              </m:r>
+              <m:sSub>
+                <m:sSubPr>
+                  <m:ctrlPr>
+                    <w:rPr>
+                      <w:rFonts w:ascii="Cambria Math" w:eastAsiaTheme="minorEastAsia" w:hAnsi="Cambria Math"/>
+                      <w:i/>
+                      <w:lang w:val="en-US"/>
+                    </w:rPr>
+                  </m:ctrlPr>
+                </m:sSubPr>
+                <m:e>
+                  <m:r>
+                    <w:rPr>
+                      <w:rFonts w:ascii="Cambria Math" w:eastAsiaTheme="minorEastAsia" w:hAnsi="Cambria Math"/>
+                      <w:lang w:val="en-US"/>
+                    </w:rPr>
+                    <m:t>S</m:t>
+                  </m:r>
+                </m:e>
+                <m:sub>
+                  <m:r>
+                    <w:rPr>
+                      <w:rFonts w:ascii="Cambria Math" w:eastAsiaTheme="minorEastAsia" w:hAnsi="Cambria Math"/>
+                      <w:lang w:val="en-US"/>
+                    </w:rPr>
+                    <m:t>1</m:t>
+                  </m:r>
+                </m:sub>
+              </m:sSub>
+              <m:r>
+                <w:rPr>
+                  <w:rFonts w:ascii="Cambria Math" w:eastAsiaTheme="minorEastAsia" w:hAnsi="Cambria Math"/>
+                  <w:lang w:val="en-US"/>
+                </w:rPr>
+                <m:t>.b</m:t>
+              </m:r>
+              <m:r>
+                <w:rPr>
+                  <w:rFonts w:ascii="Cambria Math" w:eastAsiaTheme="minorEastAsia" w:hAnsi="Cambria Math"/>
+                  <w:lang w:val="en-US"/>
+                </w:rPr>
+                <m:t>Before</m:t>
+              </m:r>
+              <m:r>
+                <w:rPr>
+                  <w:rFonts w:ascii="Cambria Math" w:eastAsiaTheme="minorEastAsia" w:hAnsi="Cambria Math"/>
+                  <w:lang w:val="en-US"/>
+                </w:rPr>
+                <m:t>=S.bCount;</m:t>
+              </m:r>
+            </m:e>
+          </m:d>
+          <m:r>
+            <w:rPr>
+              <w:rFonts w:ascii="Cambria Math" w:eastAsiaTheme="minorEastAsia" w:hAnsi="Cambria Math"/>
+              <w:lang w:val="en-US"/>
+            </w:rPr>
+            <w:br/>
+          </m:r>
+        </m:oMath>
+        <m:oMath>
+          <m:r>
+            <w:rPr>
+              <w:rFonts w:ascii="Cambria Math" w:eastAsiaTheme="minorEastAsia" w:hAnsi="Cambria Math"/>
+              <w:lang w:val="en-US"/>
+            </w:rPr>
+            <m:t xml:space="preserve">         </m:t>
+          </m:r>
+          <m:sSub>
+            <m:sSubPr>
+              <m:ctrlPr>
+                <w:rPr>
+                  <w:rFonts w:ascii="Cambria Math" w:eastAsiaTheme="minorEastAsia" w:hAnsi="Cambria Math"/>
+                  <w:i/>
+                  <w:lang w:val="en-US"/>
+                </w:rPr>
+              </m:ctrlPr>
+            </m:sSubPr>
+            <m:e>
+              <m:r>
+                <w:rPr>
+                  <w:rFonts w:ascii="Cambria Math" w:eastAsiaTheme="minorEastAsia" w:hAnsi="Cambria Math"/>
+                  <w:lang w:val="en-US"/>
+                </w:rPr>
+                <m:t>S</m:t>
+              </m:r>
+            </m:e>
+            <m:sub>
+              <m:r>
+                <w:rPr>
+                  <w:rFonts w:ascii="Cambria Math" w:eastAsiaTheme="minorEastAsia" w:hAnsi="Cambria Math"/>
+                  <w:lang w:val="en-US"/>
+                </w:rPr>
+                <m:t>1</m:t>
+              </m:r>
+            </m:sub>
+          </m:sSub>
+          <m:r>
+            <w:rPr>
+              <w:rFonts w:ascii="Cambria Math" w:eastAsiaTheme="minorEastAsia" w:hAnsi="Cambria Math"/>
+              <w:lang w:val="en-US"/>
+            </w:rPr>
+            <w:br/>
+          </m:r>
+        </m:oMath>
+        <m:oMath>
+          <m:r>
+            <w:rPr>
+              <w:rFonts w:ascii="Cambria Math" w:eastAsiaTheme="minorEastAsia" w:hAnsi="Cambria Math"/>
+              <w:lang w:val="en-US"/>
+            </w:rPr>
+            <m:t xml:space="preserve">         </m:t>
+          </m:r>
+          <m:r>
+            <w:rPr>
+              <w:rFonts w:ascii="Cambria Math" w:eastAsiaTheme="minorEastAsia" w:hAnsi="Cambria Math"/>
+              <w:lang w:val="en-US"/>
+            </w:rPr>
+            <m:t>b</m:t>
+          </m:r>
+          <m:r>
+            <w:rPr>
+              <w:rFonts w:ascii="Cambria Math" w:eastAsiaTheme="minorEastAsia" w:hAnsi="Cambria Math"/>
+              <w:lang w:val="en-US"/>
+            </w:rPr>
+            <m:t xml:space="preserve"> </m:t>
+          </m:r>
+          <m:d>
+            <m:dPr>
+              <m:begChr m:val="{"/>
+              <m:endChr m:val="}"/>
+              <m:ctrlPr>
+                <w:rPr>
+                  <w:rFonts w:ascii="Cambria Math" w:eastAsiaTheme="minorEastAsia" w:hAnsi="Cambria Math"/>
+                  <w:i/>
+                  <w:lang w:val="en-US"/>
+                </w:rPr>
+              </m:ctrlPr>
+            </m:dPr>
+            <m:e>
+              <m:eqArr>
+                <m:eqArrPr>
+                  <m:ctrlPr>
+                    <w:rPr>
+                      <w:rFonts w:ascii="Cambria Math" w:eastAsiaTheme="minorEastAsia" w:hAnsi="Cambria Math"/>
+                      <w:i/>
+                      <w:lang w:val="en-US"/>
+                    </w:rPr>
+                  </m:ctrlPr>
+                </m:eqArrPr>
+                <m:e>
+                  <m:r>
+                    <w:rPr>
+                      <w:rFonts w:ascii="Cambria Math" w:eastAsiaTheme="minorEastAsia" w:hAnsi="Cambria Math"/>
+                      <w:lang w:val="en-US"/>
+                    </w:rPr>
+                    <m:t>if (</m:t>
+                  </m:r>
+                  <m:sSub>
+                    <m:sSubPr>
+                      <m:ctrlPr>
+                        <w:rPr>
+                          <w:rFonts w:ascii="Cambria Math" w:eastAsiaTheme="minorEastAsia" w:hAnsi="Cambria Math"/>
+                          <w:i/>
+                          <w:lang w:val="en-US"/>
+                        </w:rPr>
+                      </m:ctrlPr>
+                    </m:sSubPr>
+                    <m:e>
+                      <m:r>
+                        <w:rPr>
+                          <w:rFonts w:ascii="Cambria Math" w:eastAsiaTheme="minorEastAsia" w:hAnsi="Cambria Math"/>
+                          <w:lang w:val="en-US"/>
+                        </w:rPr>
+                        <m:t>S</m:t>
+                      </m:r>
+                    </m:e>
+                    <m:sub>
+                      <m:r>
+                        <w:rPr>
+                          <w:rFonts w:ascii="Cambria Math" w:eastAsiaTheme="minorEastAsia" w:hAnsi="Cambria Math"/>
+                          <w:lang w:val="en-US"/>
+                        </w:rPr>
+                        <m:t>1</m:t>
+                      </m:r>
+                    </m:sub>
+                  </m:sSub>
+                  <m:r>
+                    <w:rPr>
+                      <w:rFonts w:ascii="Cambria Math" w:eastAsiaTheme="minorEastAsia" w:hAnsi="Cambria Math"/>
+                      <w:lang w:val="en-US"/>
+                    </w:rPr>
+                    <m:t>.b</m:t>
+                  </m:r>
+                  <m:r>
+                    <w:rPr>
+                      <w:rFonts w:ascii="Cambria Math" w:eastAsiaTheme="minorEastAsia" w:hAnsi="Cambria Math"/>
+                      <w:lang w:val="en-US"/>
+                    </w:rPr>
+                    <m:t>Next≥</m:t>
+                  </m:r>
+                  <m:func>
+                    <m:funcPr>
+                      <m:ctrlPr>
+                        <w:rPr>
+                          <w:rFonts w:ascii="Cambria Math" w:eastAsiaTheme="minorEastAsia" w:hAnsi="Cambria Math"/>
+                          <w:i/>
+                          <w:lang w:val="en-US"/>
+                        </w:rPr>
+                      </m:ctrlPr>
+                    </m:funcPr>
+                    <m:fName>
+                      <m:r>
+                        <m:rPr>
+                          <m:sty m:val="p"/>
+                        </m:rPr>
+                        <w:rPr>
+                          <w:rFonts w:ascii="Cambria Math" w:eastAsiaTheme="minorEastAsia" w:hAnsi="Cambria Math"/>
+                          <w:lang w:val="en-US"/>
+                        </w:rPr>
+                        <m:t>max</m:t>
+                      </m:r>
+                    </m:fName>
+                    <m:e>
+                      <m:d>
+                        <m:dPr>
+                          <m:ctrlPr>
+                            <w:rPr>
+                              <w:rFonts w:ascii="Cambria Math" w:eastAsiaTheme="minorEastAsia" w:hAnsi="Cambria Math"/>
+                              <w:i/>
+                              <w:lang w:val="en-US"/>
+                            </w:rPr>
+                          </m:ctrlPr>
+                        </m:dPr>
+                        <m:e>
+                          <m:sSub>
+                            <m:sSubPr>
+                              <m:ctrlPr>
+                                <w:rPr>
+                                  <w:rFonts w:ascii="Cambria Math" w:eastAsiaTheme="minorEastAsia" w:hAnsi="Cambria Math"/>
+                                  <w:i/>
+                                  <w:lang w:val="en-US"/>
+                                </w:rPr>
+                              </m:ctrlPr>
+                            </m:sSubPr>
+                            <m:e>
+                              <m:r>
+                                <w:rPr>
+                                  <w:rFonts w:ascii="Cambria Math" w:eastAsiaTheme="minorEastAsia" w:hAnsi="Cambria Math"/>
+                                  <w:lang w:val="en-US"/>
+                                </w:rPr>
+                                <m:t>S</m:t>
+                              </m:r>
+                            </m:e>
+                            <m:sub>
+                              <m:r>
+                                <w:rPr>
+                                  <w:rFonts w:ascii="Cambria Math" w:eastAsiaTheme="minorEastAsia" w:hAnsi="Cambria Math"/>
+                                  <w:lang w:val="en-US"/>
+                                </w:rPr>
+                                <m:t>1</m:t>
+                              </m:r>
+                            </m:sub>
+                          </m:sSub>
+                          <m:r>
+                            <w:rPr>
+                              <w:rFonts w:ascii="Cambria Math" w:eastAsiaTheme="minorEastAsia" w:hAnsi="Cambria Math"/>
+                              <w:lang w:val="en-US"/>
+                            </w:rPr>
+                            <m:t>.a</m:t>
+                          </m:r>
+                          <m:r>
+                            <w:rPr>
+                              <w:rFonts w:ascii="Cambria Math" w:eastAsiaTheme="minorEastAsia" w:hAnsi="Cambria Math"/>
+                              <w:lang w:val="en-US"/>
+                            </w:rPr>
+                            <m:t>Next</m:t>
+                          </m:r>
+                          <m:r>
+                            <w:rPr>
+                              <w:rFonts w:ascii="Cambria Math" w:eastAsiaTheme="minorEastAsia" w:hAnsi="Cambria Math"/>
+                              <w:lang w:val="en-US"/>
+                            </w:rPr>
+                            <m:t xml:space="preserve">, </m:t>
+                          </m:r>
+                          <m:sSub>
+                            <m:sSubPr>
+                              <m:ctrlPr>
+                                <w:rPr>
+                                  <w:rFonts w:ascii="Cambria Math" w:eastAsiaTheme="minorEastAsia" w:hAnsi="Cambria Math"/>
+                                  <w:i/>
+                                  <w:lang w:val="en-US"/>
+                                </w:rPr>
+                              </m:ctrlPr>
+                            </m:sSubPr>
+                            <m:e>
+                              <m:r>
+                                <w:rPr>
+                                  <w:rFonts w:ascii="Cambria Math" w:eastAsiaTheme="minorEastAsia" w:hAnsi="Cambria Math"/>
+                                  <w:lang w:val="en-US"/>
+                                </w:rPr>
+                                <m:t>S</m:t>
+                              </m:r>
+                            </m:e>
+                            <m:sub>
+                              <m:r>
+                                <w:rPr>
+                                  <w:rFonts w:ascii="Cambria Math" w:eastAsiaTheme="minorEastAsia" w:hAnsi="Cambria Math"/>
+                                  <w:lang w:val="en-US"/>
+                                </w:rPr>
+                                <m:t>1</m:t>
+                              </m:r>
+                            </m:sub>
+                          </m:sSub>
+                          <m:r>
+                            <w:rPr>
+                              <w:rFonts w:ascii="Cambria Math" w:eastAsiaTheme="minorEastAsia" w:hAnsi="Cambria Math"/>
+                              <w:lang w:val="en-US"/>
+                            </w:rPr>
+                            <m:t>.c</m:t>
+                          </m:r>
+                          <m:r>
+                            <w:rPr>
+                              <w:rFonts w:ascii="Cambria Math" w:eastAsiaTheme="minorEastAsia" w:hAnsi="Cambria Math"/>
+                              <w:lang w:val="en-US"/>
+                            </w:rPr>
+                            <m:t>Next</m:t>
+                          </m:r>
+                        </m:e>
+                      </m:d>
+                    </m:e>
+                  </m:func>
+                  <m:r>
+                    <w:rPr>
+                      <w:rFonts w:ascii="Cambria Math" w:eastAsiaTheme="minorEastAsia" w:hAnsi="Cambria Math"/>
+                      <w:lang w:val="en-US"/>
+                    </w:rPr>
+                    <m:t xml:space="preserve"> then print</m:t>
+                  </m:r>
+                  <m:d>
+                    <m:dPr>
+                      <m:ctrlPr>
+                        <w:rPr>
+                          <w:rFonts w:ascii="Cambria Math" w:eastAsiaTheme="minorEastAsia" w:hAnsi="Cambria Math"/>
+                          <w:i/>
+                          <w:lang w:val="en-US"/>
+                        </w:rPr>
+                      </m:ctrlPr>
+                    </m:dPr>
+                    <m:e>
+                      <m:r>
+                        <w:rPr>
+                          <w:rFonts w:ascii="Cambria Math" w:eastAsiaTheme="minorEastAsia" w:hAnsi="Cambria Math"/>
+                          <w:lang w:val="en-US"/>
+                        </w:rPr>
+                        <m:t>b</m:t>
+                      </m:r>
+                    </m:e>
+                  </m:d>
+                  <m:r>
+                    <w:rPr>
+                      <w:rFonts w:ascii="Cambria Math" w:eastAsiaTheme="minorEastAsia" w:hAnsi="Cambria Math"/>
+                      <w:lang w:val="en-US"/>
+                    </w:rPr>
+                    <m:t>;</m:t>
+                  </m:r>
+                </m:e>
+                <m:e>
+                  <m:sSub>
+                    <m:sSubPr>
+                      <m:ctrlPr>
+                        <w:rPr>
+                          <w:rFonts w:ascii="Cambria Math" w:eastAsiaTheme="minorEastAsia" w:hAnsi="Cambria Math"/>
+                          <w:i/>
+                          <w:lang w:val="en-US"/>
+                        </w:rPr>
+                      </m:ctrlPr>
+                    </m:sSubPr>
+                    <m:e>
+                      <m:r>
+                        <w:rPr>
+                          <w:rFonts w:ascii="Cambria Math" w:eastAsiaTheme="minorEastAsia" w:hAnsi="Cambria Math"/>
+                          <w:lang w:val="en-US"/>
+                        </w:rPr>
+                        <m:t>S</m:t>
+                      </m:r>
+                    </m:e>
+                    <m:sub>
+                      <m:r>
+                        <w:rPr>
+                          <w:rFonts w:ascii="Cambria Math" w:eastAsiaTheme="minorEastAsia" w:hAnsi="Cambria Math"/>
+                          <w:lang w:val="en-US"/>
+                        </w:rPr>
+                        <m:t>2</m:t>
+                      </m:r>
+                    </m:sub>
+                  </m:sSub>
+                  <m:r>
+                    <w:rPr>
+                      <w:rFonts w:ascii="Cambria Math" w:eastAsiaTheme="minorEastAsia" w:hAnsi="Cambria Math"/>
+                      <w:lang w:val="en-US"/>
+                    </w:rPr>
+                    <m:t>.a</m:t>
+                  </m:r>
+                  <m:r>
+                    <w:rPr>
+                      <w:rFonts w:ascii="Cambria Math" w:eastAsiaTheme="minorEastAsia" w:hAnsi="Cambria Math"/>
+                      <w:lang w:val="en-US"/>
+                    </w:rPr>
+                    <m:t>Before</m:t>
+                  </m:r>
+                  <m:r>
+                    <w:rPr>
+                      <w:rFonts w:ascii="Cambria Math" w:eastAsiaTheme="minorEastAsia" w:hAnsi="Cambria Math"/>
+                      <w:lang w:val="en-US"/>
+                    </w:rPr>
+                    <m:t>=</m:t>
+                  </m:r>
+                  <m:sSub>
+                    <m:sSubPr>
+                      <m:ctrlPr>
+                        <w:rPr>
+                          <w:rFonts w:ascii="Cambria Math" w:eastAsiaTheme="minorEastAsia" w:hAnsi="Cambria Math"/>
+                          <w:i/>
+                          <w:lang w:val="en-US"/>
+                        </w:rPr>
+                      </m:ctrlPr>
+                    </m:sSubPr>
+                    <m:e>
+                      <m:r>
+                        <w:rPr>
+                          <w:rFonts w:ascii="Cambria Math" w:eastAsiaTheme="minorEastAsia" w:hAnsi="Cambria Math"/>
+                          <w:lang w:val="en-US"/>
+                        </w:rPr>
+                        <m:t>S</m:t>
+                      </m:r>
+                    </m:e>
+                    <m:sub>
+                      <m:r>
+                        <w:rPr>
+                          <w:rFonts w:ascii="Cambria Math" w:eastAsiaTheme="minorEastAsia" w:hAnsi="Cambria Math"/>
+                          <w:lang w:val="en-US"/>
+                        </w:rPr>
+                        <m:t>1</m:t>
+                      </m:r>
+                    </m:sub>
+                  </m:sSub>
+                  <m:r>
+                    <w:rPr>
+                      <w:rFonts w:ascii="Cambria Math" w:eastAsiaTheme="minorEastAsia" w:hAnsi="Cambria Math"/>
+                      <w:lang w:val="en-US"/>
+                    </w:rPr>
+                    <m:t>.a</m:t>
+                  </m:r>
+                  <m:r>
+                    <w:rPr>
+                      <w:rFonts w:ascii="Cambria Math" w:eastAsiaTheme="minorEastAsia" w:hAnsi="Cambria Math"/>
+                      <w:lang w:val="en-US"/>
+                    </w:rPr>
+                    <m:t>Next</m:t>
+                  </m:r>
+                  <m:r>
+                    <w:rPr>
+                      <w:rFonts w:ascii="Cambria Math" w:eastAsiaTheme="minorEastAsia" w:hAnsi="Cambria Math"/>
+                      <w:lang w:val="en-US"/>
+                    </w:rPr>
+                    <m:t>;</m:t>
+                  </m:r>
+                  <m:sSub>
+                    <m:sSubPr>
+                      <m:ctrlPr>
+                        <w:rPr>
+                          <w:rFonts w:ascii="Cambria Math" w:eastAsiaTheme="minorEastAsia" w:hAnsi="Cambria Math"/>
+                          <w:i/>
+                          <w:lang w:val="en-US"/>
+                        </w:rPr>
+                      </m:ctrlPr>
+                    </m:sSubPr>
+                    <m:e>
+                      <m:r>
+                        <w:rPr>
+                          <w:rFonts w:ascii="Cambria Math" w:eastAsiaTheme="minorEastAsia" w:hAnsi="Cambria Math"/>
+                          <w:lang w:val="en-US"/>
+                        </w:rPr>
+                        <m:t>S</m:t>
+                      </m:r>
+                    </m:e>
+                    <m:sub>
+                      <m:r>
+                        <w:rPr>
+                          <w:rFonts w:ascii="Cambria Math" w:eastAsiaTheme="minorEastAsia" w:hAnsi="Cambria Math"/>
+                          <w:lang w:val="en-US"/>
+                        </w:rPr>
+                        <m:t>2</m:t>
+                      </m:r>
+                    </m:sub>
+                  </m:sSub>
+                  <m:r>
+                    <w:rPr>
+                      <w:rFonts w:ascii="Cambria Math" w:eastAsiaTheme="minorEastAsia" w:hAnsi="Cambria Math"/>
+                      <w:lang w:val="en-US"/>
+                    </w:rPr>
+                    <m:t>.b</m:t>
+                  </m:r>
+                  <m:r>
+                    <w:rPr>
+                      <w:rFonts w:ascii="Cambria Math" w:eastAsiaTheme="minorEastAsia" w:hAnsi="Cambria Math"/>
+                      <w:lang w:val="en-US"/>
+                    </w:rPr>
+                    <m:t>Before</m:t>
+                  </m:r>
+                  <m:r>
+                    <w:rPr>
+                      <w:rFonts w:ascii="Cambria Math" w:eastAsiaTheme="minorEastAsia" w:hAnsi="Cambria Math"/>
+                      <w:lang w:val="en-US"/>
+                    </w:rPr>
+                    <m:t>=</m:t>
+                  </m:r>
+                  <m:sSub>
+                    <m:sSubPr>
+                      <m:ctrlPr>
+                        <w:rPr>
+                          <w:rFonts w:ascii="Cambria Math" w:eastAsiaTheme="minorEastAsia" w:hAnsi="Cambria Math"/>
+                          <w:i/>
+                          <w:lang w:val="en-US"/>
+                        </w:rPr>
+                      </m:ctrlPr>
+                    </m:sSubPr>
+                    <m:e>
+                      <m:r>
+                        <w:rPr>
+                          <w:rFonts w:ascii="Cambria Math" w:eastAsiaTheme="minorEastAsia" w:hAnsi="Cambria Math"/>
+                          <w:lang w:val="en-US"/>
+                        </w:rPr>
+                        <m:t>S</m:t>
+                      </m:r>
+                    </m:e>
+                    <m:sub>
+                      <m:r>
+                        <w:rPr>
+                          <w:rFonts w:ascii="Cambria Math" w:eastAsiaTheme="minorEastAsia" w:hAnsi="Cambria Math"/>
+                          <w:lang w:val="en-US"/>
+                        </w:rPr>
+                        <m:t>1</m:t>
+                      </m:r>
+                    </m:sub>
+                  </m:sSub>
+                  <m:r>
+                    <w:rPr>
+                      <w:rFonts w:ascii="Cambria Math" w:eastAsiaTheme="minorEastAsia" w:hAnsi="Cambria Math"/>
+                      <w:lang w:val="en-US"/>
+                    </w:rPr>
+                    <m:t>.b</m:t>
+                  </m:r>
+                  <m:r>
+                    <w:rPr>
+                      <w:rFonts w:ascii="Cambria Math" w:eastAsiaTheme="minorEastAsia" w:hAnsi="Cambria Math"/>
+                      <w:lang w:val="en-US"/>
+                    </w:rPr>
+                    <m:t>Next</m:t>
+                  </m:r>
+                  <m:r>
+                    <w:rPr>
+                      <w:rFonts w:ascii="Cambria Math" w:eastAsiaTheme="minorEastAsia" w:hAnsi="Cambria Math"/>
+                      <w:lang w:val="en-US"/>
+                    </w:rPr>
+                    <m:t>+1;</m:t>
+                  </m:r>
+                  <m:sSub>
+                    <m:sSubPr>
+                      <m:ctrlPr>
+                        <w:rPr>
+                          <w:rFonts w:ascii="Cambria Math" w:eastAsiaTheme="minorEastAsia" w:hAnsi="Cambria Math"/>
+                          <w:i/>
+                          <w:lang w:val="en-US"/>
+                        </w:rPr>
+                      </m:ctrlPr>
+                    </m:sSubPr>
+                    <m:e>
+                      <m:r>
+                        <w:rPr>
+                          <w:rFonts w:ascii="Cambria Math" w:eastAsiaTheme="minorEastAsia" w:hAnsi="Cambria Math"/>
+                          <w:lang w:val="en-US"/>
+                        </w:rPr>
+                        <m:t>S</m:t>
+                      </m:r>
+                    </m:e>
+                    <m:sub>
+                      <m:r>
+                        <w:rPr>
+                          <w:rFonts w:ascii="Cambria Math" w:eastAsiaTheme="minorEastAsia" w:hAnsi="Cambria Math"/>
+                          <w:lang w:val="en-US"/>
+                        </w:rPr>
+                        <m:t>2</m:t>
+                      </m:r>
+                    </m:sub>
+                  </m:sSub>
+                  <m:r>
+                    <w:rPr>
+                      <w:rFonts w:ascii="Cambria Math" w:eastAsiaTheme="minorEastAsia" w:hAnsi="Cambria Math"/>
+                      <w:lang w:val="en-US"/>
+                    </w:rPr>
+                    <m:t>.c</m:t>
+                  </m:r>
+                  <m:r>
+                    <w:rPr>
+                      <w:rFonts w:ascii="Cambria Math" w:eastAsiaTheme="minorEastAsia" w:hAnsi="Cambria Math"/>
+                      <w:lang w:val="en-US"/>
+                    </w:rPr>
+                    <m:t>Before</m:t>
+                  </m:r>
+                  <m:r>
+                    <w:rPr>
+                      <w:rFonts w:ascii="Cambria Math" w:eastAsiaTheme="minorEastAsia" w:hAnsi="Cambria Math"/>
+                      <w:lang w:val="en-US"/>
+                    </w:rPr>
+                    <m:t>=</m:t>
+                  </m:r>
+                  <m:sSub>
+                    <m:sSubPr>
+                      <m:ctrlPr>
+                        <w:rPr>
+                          <w:rFonts w:ascii="Cambria Math" w:eastAsiaTheme="minorEastAsia" w:hAnsi="Cambria Math"/>
+                          <w:i/>
+                          <w:lang w:val="en-US"/>
+                        </w:rPr>
+                      </m:ctrlPr>
+                    </m:sSubPr>
+                    <m:e>
+                      <m:r>
+                        <w:rPr>
+                          <w:rFonts w:ascii="Cambria Math" w:eastAsiaTheme="minorEastAsia" w:hAnsi="Cambria Math"/>
+                          <w:lang w:val="en-US"/>
+                        </w:rPr>
+                        <m:t>S</m:t>
+                      </m:r>
+                    </m:e>
+                    <m:sub>
+                      <m:r>
+                        <w:rPr>
+                          <w:rFonts w:ascii="Cambria Math" w:eastAsiaTheme="minorEastAsia" w:hAnsi="Cambria Math"/>
+                          <w:lang w:val="en-US"/>
+                        </w:rPr>
+                        <m:t>1</m:t>
+                      </m:r>
+                    </m:sub>
+                  </m:sSub>
+                  <m:r>
+                    <w:rPr>
+                      <w:rFonts w:ascii="Cambria Math" w:eastAsiaTheme="minorEastAsia" w:hAnsi="Cambria Math"/>
+                      <w:lang w:val="en-US"/>
+                    </w:rPr>
+                    <m:t>.c</m:t>
+                  </m:r>
+                  <m:r>
+                    <w:rPr>
+                      <w:rFonts w:ascii="Cambria Math" w:eastAsiaTheme="minorEastAsia" w:hAnsi="Cambria Math"/>
+                      <w:lang w:val="en-US"/>
+                    </w:rPr>
+                    <m:t>Next</m:t>
+                  </m:r>
+                  <m:r>
+                    <w:rPr>
+                      <w:rFonts w:ascii="Cambria Math" w:eastAsiaTheme="minorEastAsia" w:hAnsi="Cambria Math"/>
+                      <w:lang w:val="en-US"/>
+                    </w:rPr>
+                    <m:t>;</m:t>
+                  </m:r>
+                </m:e>
+              </m:eqArr>
+            </m:e>
+          </m:d>
+          <m:r>
+            <w:rPr>
+              <w:rFonts w:ascii="Cambria Math" w:eastAsiaTheme="minorEastAsia" w:hAnsi="Cambria Math"/>
+              <w:lang w:val="en-US"/>
+            </w:rPr>
+            <w:br/>
+          </m:r>
+        </m:oMath>
+        <m:oMath>
+          <m:r>
+            <w:rPr>
+              <w:rFonts w:ascii="Cambria Math" w:eastAsiaTheme="minorEastAsia" w:hAnsi="Cambria Math"/>
+              <w:lang w:val="en-US"/>
+            </w:rPr>
+            <m:t xml:space="preserve">         </m:t>
+          </m:r>
+          <m:sSub>
+            <m:sSubPr>
+              <m:ctrlPr>
+                <w:rPr>
+                  <w:rFonts w:ascii="Cambria Math" w:eastAsiaTheme="minorEastAsia" w:hAnsi="Cambria Math"/>
+                  <w:i/>
+                  <w:lang w:val="en-US"/>
+                </w:rPr>
+              </m:ctrlPr>
+            </m:sSubPr>
+            <m:e>
+              <m:r>
+                <w:rPr>
+                  <w:rFonts w:ascii="Cambria Math" w:eastAsiaTheme="minorEastAsia" w:hAnsi="Cambria Math"/>
+                  <w:lang w:val="en-US"/>
+                </w:rPr>
+                <m:t>S</m:t>
+              </m:r>
+            </m:e>
+            <m:sub>
+              <m:r>
+                <w:rPr>
+                  <w:rFonts w:ascii="Cambria Math" w:eastAsiaTheme="minorEastAsia" w:hAnsi="Cambria Math"/>
+                  <w:lang w:val="en-US"/>
+                </w:rPr>
+                <m:t>2</m:t>
+              </m:r>
+            </m:sub>
+          </m:sSub>
+          <m:r>
+            <w:rPr>
+              <w:rFonts w:ascii="Cambria Math" w:eastAsiaTheme="minorEastAsia" w:hAnsi="Cambria Math" w:hint="cs"/>
+              <w:lang w:val="en-US"/>
+            </w:rPr>
+            <m:t xml:space="preserve"> </m:t>
+          </m:r>
+          <m:d>
+            <m:dPr>
+              <m:begChr m:val="{"/>
+              <m:endChr m:val="}"/>
+              <m:ctrlPr>
+                <w:rPr>
+                  <w:rFonts w:ascii="Cambria Math" w:eastAsiaTheme="minorEastAsia" w:hAnsi="Cambria Math"/>
+                  <w:i/>
+                  <w:lang w:val="en-US"/>
+                </w:rPr>
+              </m:ctrlPr>
+            </m:dPr>
+            <m:e>
+              <m:r>
+                <w:rPr>
+                  <w:rFonts w:ascii="Cambria Math" w:eastAsiaTheme="minorEastAsia" w:hAnsi="Cambria Math"/>
+                  <w:lang w:val="en-US"/>
+                </w:rPr>
+                <m:t>S.aNext=</m:t>
+              </m:r>
+              <m:sSub>
+                <m:sSubPr>
+                  <m:ctrlPr>
+                    <w:rPr>
+                      <w:rFonts w:ascii="Cambria Math" w:eastAsiaTheme="minorEastAsia" w:hAnsi="Cambria Math"/>
+                      <w:i/>
+                      <w:lang w:val="en-US"/>
+                    </w:rPr>
+                  </m:ctrlPr>
+                </m:sSubPr>
+                <m:e>
+                  <m:r>
+                    <w:rPr>
+                      <w:rFonts w:ascii="Cambria Math" w:eastAsiaTheme="minorEastAsia" w:hAnsi="Cambria Math"/>
+                      <w:lang w:val="en-US"/>
+                    </w:rPr>
+                    <m:t>S</m:t>
+                  </m:r>
+                </m:e>
+                <m:sub>
+                  <m:r>
+                    <w:rPr>
+                      <w:rFonts w:ascii="Cambria Math" w:eastAsiaTheme="minorEastAsia" w:hAnsi="Cambria Math"/>
+                      <w:lang w:val="en-US"/>
+                    </w:rPr>
+                    <m:t>2</m:t>
+                  </m:r>
+                </m:sub>
+              </m:sSub>
+              <m:r>
+                <w:rPr>
+                  <w:rFonts w:ascii="Cambria Math" w:eastAsiaTheme="minorEastAsia" w:hAnsi="Cambria Math"/>
+                  <w:lang w:val="en-US"/>
+                </w:rPr>
+                <m:t>.aNext</m:t>
+              </m:r>
+              <m:r>
+                <w:rPr>
+                  <w:rFonts w:ascii="Cambria Math" w:eastAsiaTheme="minorEastAsia" w:hAnsi="Cambria Math"/>
+                  <w:lang w:val="en-US"/>
+                </w:rPr>
+                <m:t>; S.bNext=</m:t>
+              </m:r>
+              <m:sSub>
+                <m:sSubPr>
+                  <m:ctrlPr>
+                    <w:rPr>
+                      <w:rFonts w:ascii="Cambria Math" w:eastAsiaTheme="minorEastAsia" w:hAnsi="Cambria Math"/>
+                      <w:i/>
+                      <w:lang w:val="en-US"/>
+                    </w:rPr>
+                  </m:ctrlPr>
+                </m:sSubPr>
+                <m:e>
+                  <m:r>
+                    <w:rPr>
+                      <w:rFonts w:ascii="Cambria Math" w:eastAsiaTheme="minorEastAsia" w:hAnsi="Cambria Math"/>
+                      <w:lang w:val="en-US"/>
+                    </w:rPr>
+                    <m:t>S</m:t>
+                  </m:r>
+                </m:e>
+                <m:sub>
+                  <m:r>
+                    <w:rPr>
+                      <w:rFonts w:ascii="Cambria Math" w:eastAsiaTheme="minorEastAsia" w:hAnsi="Cambria Math"/>
+                      <w:lang w:val="en-US"/>
+                    </w:rPr>
+                    <m:t>2</m:t>
+                  </m:r>
+                </m:sub>
+              </m:sSub>
+              <m:r>
+                <w:rPr>
+                  <w:rFonts w:ascii="Cambria Math" w:eastAsiaTheme="minorEastAsia" w:hAnsi="Cambria Math"/>
+                  <w:lang w:val="en-US"/>
+                </w:rPr>
+                <m:t>.bNext; S.cNext=</m:t>
+              </m:r>
+              <m:sSub>
+                <m:sSubPr>
+                  <m:ctrlPr>
+                    <w:rPr>
+                      <w:rFonts w:ascii="Cambria Math" w:eastAsiaTheme="minorEastAsia" w:hAnsi="Cambria Math"/>
+                      <w:i/>
+                      <w:lang w:val="en-US"/>
+                    </w:rPr>
+                  </m:ctrlPr>
+                </m:sSubPr>
+                <m:e>
+                  <m:r>
+                    <w:rPr>
+                      <w:rFonts w:ascii="Cambria Math" w:eastAsiaTheme="minorEastAsia" w:hAnsi="Cambria Math"/>
+                      <w:lang w:val="en-US"/>
+                    </w:rPr>
+                    <m:t>S</m:t>
+                  </m:r>
+                </m:e>
+                <m:sub>
+                  <m:r>
+                    <w:rPr>
+                      <w:rFonts w:ascii="Cambria Math" w:eastAsiaTheme="minorEastAsia" w:hAnsi="Cambria Math"/>
+                      <w:lang w:val="en-US"/>
+                    </w:rPr>
+                    <m:t>2</m:t>
+                  </m:r>
+                </m:sub>
+              </m:sSub>
+              <m:r>
+                <w:rPr>
+                  <w:rFonts w:ascii="Cambria Math" w:eastAsiaTheme="minorEastAsia" w:hAnsi="Cambria Math"/>
+                  <w:lang w:val="en-US"/>
+                </w:rPr>
+                <m:t>.cNext;</m:t>
+              </m:r>
+            </m:e>
+          </m:d>
+          <m:r>
+            <w:rPr>
+              <w:rFonts w:eastAsiaTheme="minorEastAsia"/>
+              <w:i/>
+              <w:lang w:val="en-US"/>
+            </w:rPr>
+            <w:br/>
+          </m:r>
+        </m:oMath>
+      </m:oMathPara>
+    </w:p>
+    <w:p>
+      <w:pPr>
+        <w:pStyle w:val="ListParagraph"/>
+        <w:bidi/>
+        <w:spacing w:line="360" w:lineRule="auto"/>
+        <w:rPr>
+          <w:rFonts w:eastAsiaTheme="minorEastAsia"/>
+          <w:lang w:val="en-US"/>
+        </w:rPr>
+      </w:pPr>
+      <m:oMathPara>
+        <m:oMath>
+          <m:r>
+            <w:rPr>
+              <w:rFonts w:ascii="Cambria Math" w:eastAsiaTheme="minorEastAsia" w:hAnsi="Cambria Math"/>
+              <w:lang w:val="en-US"/>
+            </w:rPr>
+            <w:lastRenderedPageBreak/>
+            <m:t>S→</m:t>
+          </m:r>
+          <m:d>
+            <m:dPr>
+              <m:begChr m:val="{"/>
+              <m:endChr m:val="}"/>
+              <m:ctrlPr>
+                <w:rPr>
+                  <w:rFonts w:ascii="Cambria Math" w:eastAsiaTheme="minorEastAsia" w:hAnsi="Cambria Math"/>
+                  <w:i/>
+                  <w:lang w:val="en-US"/>
+                </w:rPr>
+              </m:ctrlPr>
+            </m:dPr>
+            <m:e>
+              <m:r>
+                <w:rPr>
+                  <w:rFonts w:ascii="Cambria Math" w:eastAsiaTheme="minorEastAsia" w:hAnsi="Cambria Math"/>
+                  <w:lang w:val="en-US"/>
+                </w:rPr>
+                <m:t>B.toSkip=</m:t>
+              </m:r>
+              <m:func>
+                <m:funcPr>
+                  <m:ctrlPr>
+                    <w:rPr>
+                      <w:rFonts w:ascii="Cambria Math" w:eastAsiaTheme="minorEastAsia" w:hAnsi="Cambria Math"/>
+                      <w:lang w:val="en-US"/>
+                    </w:rPr>
+                  </m:ctrlPr>
+                </m:funcPr>
+                <m:fName>
+                  <m:r>
+                    <m:rPr>
+                      <m:sty m:val="p"/>
+                    </m:rPr>
+                    <w:rPr>
+                      <w:rFonts w:ascii="Cambria Math" w:eastAsiaTheme="minorEastAsia" w:hAnsi="Cambria Math"/>
+                      <w:lang w:val="en-US"/>
+                    </w:rPr>
+                    <m:t>max</m:t>
+                  </m:r>
+                  <m:ctrlPr>
+                    <w:rPr>
+                      <w:rFonts w:ascii="Cambria Math" w:eastAsiaTheme="minorEastAsia" w:hAnsi="Cambria Math"/>
+                      <w:i/>
+                      <w:lang w:val="en-US"/>
+                    </w:rPr>
+                  </m:ctrlPr>
+                </m:fName>
+                <m:e>
+                  <m:d>
+                    <m:dPr>
+                      <m:ctrlPr>
+                        <w:rPr>
+                          <w:rFonts w:ascii="Cambria Math" w:eastAsiaTheme="minorEastAsia" w:hAnsi="Cambria Math"/>
+                          <w:i/>
+                          <w:lang w:val="en-US"/>
+                        </w:rPr>
+                      </m:ctrlPr>
+                    </m:dPr>
+                    <m:e>
+                      <m:r>
+                        <w:rPr>
+                          <w:rFonts w:ascii="Cambria Math" w:eastAsiaTheme="minorEastAsia" w:hAnsi="Cambria Math"/>
+                          <w:lang w:val="en-US"/>
+                        </w:rPr>
+                        <m:t>S.aBefore,S.cBefore</m:t>
+                      </m:r>
+                    </m:e>
+                  </m:d>
+                </m:e>
+              </m:func>
+              <m:r>
+                <w:rPr>
+                  <w:rFonts w:ascii="Cambria Math" w:eastAsiaTheme="minorEastAsia" w:hAnsi="Cambria Math"/>
+                  <w:lang w:val="en-US"/>
+                </w:rPr>
+                <m:t>-S.bBefore</m:t>
+              </m:r>
+            </m:e>
+          </m:d>
+          <m:r>
+            <w:rPr>
+              <w:rFonts w:ascii="Cambria Math" w:eastAsiaTheme="minorEastAsia" w:hAnsi="Cambria Math"/>
+              <w:lang w:val="en-US"/>
+            </w:rPr>
+            <w:br/>
+          </m:r>
+        </m:oMath>
+        <m:oMath>
+          <m:r>
+            <w:rPr>
+              <w:rFonts w:ascii="Cambria Math" w:eastAsiaTheme="minorEastAsia" w:hAnsi="Cambria Math"/>
+              <w:lang w:val="en-US"/>
+            </w:rPr>
+            <m:t xml:space="preserve">       </m:t>
+          </m:r>
+          <m:r>
+            <w:rPr>
+              <w:rFonts w:ascii="Cambria Math" w:eastAsiaTheme="minorEastAsia" w:hAnsi="Cambria Math"/>
+              <w:lang w:val="en-US"/>
+            </w:rPr>
+            <m:t>Baa</m:t>
+          </m:r>
+          <m:d>
+            <m:dPr>
+              <m:begChr m:val="{"/>
+              <m:endChr m:val="}"/>
+              <m:ctrlPr>
+                <w:rPr>
+                  <w:rFonts w:ascii="Cambria Math" w:eastAsiaTheme="minorEastAsia" w:hAnsi="Cambria Math"/>
+                  <w:i/>
+                  <w:lang w:val="en-US"/>
+                </w:rPr>
+              </m:ctrlPr>
+            </m:dPr>
+            <m:e>
+              <m:eqArr>
+                <m:eqArrPr>
+                  <m:ctrlPr>
+                    <w:rPr>
+                      <w:rFonts w:ascii="Cambria Math" w:eastAsiaTheme="minorEastAsia" w:hAnsi="Cambria Math"/>
+                      <w:i/>
+                      <w:lang w:val="en-US"/>
+                    </w:rPr>
+                  </m:ctrlPr>
+                </m:eqArrPr>
+                <m:e>
+                  <m:r>
+                    <w:rPr>
+                      <w:rFonts w:ascii="Cambria Math" w:eastAsiaTheme="minorEastAsia" w:hAnsi="Cambria Math"/>
+                      <w:lang w:val="en-US"/>
+                    </w:rPr>
+                    <m:t>S.aNext=S.aBefore+2;S.bNext=S.bBefore+S.length;</m:t>
+                  </m:r>
+                </m:e>
+                <m:e>
+                  <m:r>
+                    <w:rPr>
+                      <w:rFonts w:ascii="Cambria Math" w:eastAsiaTheme="minorEastAsia" w:hAnsi="Cambria Math"/>
+                      <w:lang w:val="en-US"/>
+                    </w:rPr>
+                    <m:t>S.cNext=S.cBefore;</m:t>
+                  </m:r>
+                  <m:ctrlPr>
+                    <w:rPr>
+                      <w:rFonts w:ascii="Cambria Math" w:eastAsia="Cambria Math" w:hAnsi="Cambria Math" w:cs="Cambria Math"/>
+                      <w:i/>
+                      <w:lang w:val="en-US"/>
+                    </w:rPr>
+                  </m:ctrlPr>
+                </m:e>
+                <m:e>
+                  <m:r>
+                    <w:rPr>
+                      <w:rFonts w:ascii="Cambria Math" w:eastAsia="Cambria Math" w:hAnsi="Cambria Math" w:cs="Cambria Math"/>
+                      <w:lang w:val="en-US"/>
+                    </w:rPr>
+                    <m:t xml:space="preserve">for </m:t>
+                  </m:r>
+                  <m:d>
+                    <m:dPr>
+                      <m:ctrlPr>
+                        <w:rPr>
+                          <w:rFonts w:ascii="Cambria Math" w:eastAsia="Cambria Math" w:hAnsi="Cambria Math" w:cs="Cambria Math"/>
+                          <w:i/>
+                          <w:lang w:val="en-US"/>
+                        </w:rPr>
+                      </m:ctrlPr>
+                    </m:dPr>
+                    <m:e>
+                      <m:r>
+                        <w:rPr>
+                          <w:rFonts w:ascii="Cambria Math" w:eastAsia="Cambria Math" w:hAnsi="Cambria Math" w:cs="Cambria Math"/>
+                          <w:lang w:val="en-US"/>
+                        </w:rPr>
+                        <m:t>i=0;i&lt;S.bNext-</m:t>
+                      </m:r>
+                      <m:func>
+                        <m:funcPr>
+                          <m:ctrlPr>
+                            <w:rPr>
+                              <w:rFonts w:ascii="Cambria Math" w:eastAsia="Cambria Math" w:hAnsi="Cambria Math" w:cs="Cambria Math"/>
+                              <w:lang w:val="en-US"/>
+                            </w:rPr>
+                          </m:ctrlPr>
+                        </m:funcPr>
+                        <m:fName>
+                          <m:r>
+                            <m:rPr>
+                              <m:sty m:val="p"/>
+                            </m:rPr>
+                            <w:rPr>
+                              <w:rFonts w:ascii="Cambria Math" w:eastAsia="Cambria Math" w:hAnsi="Cambria Math" w:cs="Cambria Math"/>
+                              <w:lang w:val="en-US"/>
+                            </w:rPr>
+                            <m:t>max</m:t>
+                          </m:r>
+                          <m:ctrlPr>
+                            <w:rPr>
+                              <w:rFonts w:ascii="Cambria Math" w:eastAsia="Cambria Math" w:hAnsi="Cambria Math" w:cs="Cambria Math"/>
+                              <w:i/>
+                              <w:lang w:val="en-US"/>
+                            </w:rPr>
+                          </m:ctrlPr>
+                        </m:fName>
+                        <m:e>
+                          <m:d>
+                            <m:dPr>
+                              <m:ctrlPr>
+                                <w:rPr>
+                                  <w:rFonts w:ascii="Cambria Math" w:eastAsia="Cambria Math" w:hAnsi="Cambria Math" w:cs="Cambria Math"/>
+                                  <w:i/>
+                                  <w:lang w:val="en-US"/>
+                                </w:rPr>
+                              </m:ctrlPr>
+                            </m:dPr>
+                            <m:e>
+                              <m:r>
+                                <w:rPr>
+                                  <w:rFonts w:ascii="Cambria Math" w:eastAsia="Cambria Math" w:hAnsi="Cambria Math" w:cs="Cambria Math"/>
+                                  <w:lang w:val="en-US"/>
+                                </w:rPr>
+                                <m:t>S.aBefore</m:t>
+                              </m:r>
+                            </m:e>
+                          </m:d>
+                        </m:e>
+                      </m:func>
+                      <m:r>
+                        <w:rPr>
+                          <w:rFonts w:ascii="Cambria Math" w:eastAsia="Cambria Math" w:hAnsi="Cambria Math" w:cs="Cambria Math"/>
+                          <w:lang w:val="en-US"/>
+                        </w:rPr>
+                        <m:t xml:space="preserve"> and i&lt;2;i++</m:t>
+                      </m:r>
+                    </m:e>
+                  </m:d>
+                  <m:r>
+                    <w:rPr>
+                      <w:rFonts w:ascii="Cambria Math" w:eastAsia="Cambria Math" w:hAnsi="Cambria Math" w:cs="Cambria Math"/>
+                      <w:lang w:val="en-US"/>
+                    </w:rPr>
+                    <m:t xml:space="preserve"> print(a)</m:t>
+                  </m:r>
+                </m:e>
+              </m:eqArr>
+            </m:e>
+          </m:d>
+        </m:oMath>
+      </m:oMathPara>
+    </w:p>
+    <w:p>
+      <w:pPr>
+        <w:pStyle w:val="ListParagraph"/>
+        <w:bidi/>
+        <w:spacing w:line="360" w:lineRule="auto"/>
+        <w:rPr>
+          <w:rFonts w:eastAsiaTheme="minorEastAsia"/>
+          <w:lang w:val="en-US"/>
+        </w:rPr>
+      </w:pPr>
+      <m:oMathPara>
+        <m:oMath>
+          <m:r>
+            <w:rPr>
+              <w:rFonts w:ascii="Cambria Math" w:eastAsiaTheme="minorEastAsia" w:hAnsi="Cambria Math"/>
+              <w:lang w:val="en-US"/>
+            </w:rPr>
+            <w:br/>
+          </m:r>
+        </m:oMath>
+        <m:oMath>
+          <m:r>
+            <w:rPr>
+              <w:rFonts w:ascii="Cambria Math" w:eastAsiaTheme="minorEastAsia" w:hAnsi="Cambria Math"/>
+              <w:lang w:val="en-US"/>
+            </w:rPr>
+            <m:t>S→</m:t>
+          </m:r>
+          <m:r>
+            <w:rPr>
+              <w:rFonts w:ascii="Cambria Math" w:eastAsiaTheme="minorEastAsia" w:hAnsi="Cambria Math"/>
+              <w:lang w:val="en-US"/>
+            </w:rPr>
+            <m:t>%</m:t>
+          </m:r>
+          <m:r>
+            <w:rPr>
+              <w:rFonts w:ascii="Cambria Math" w:eastAsiaTheme="minorEastAsia" w:hAnsi="Cambria Math"/>
+              <w:lang w:val="en-US"/>
+            </w:rPr>
+            <m:t>c</m:t>
+          </m:r>
+          <m:d>
+            <m:dPr>
+              <m:begChr m:val="{"/>
+              <m:endChr m:val="}"/>
+              <m:ctrlPr>
+                <w:rPr>
+                  <w:rFonts w:ascii="Cambria Math" w:eastAsiaTheme="minorEastAsia" w:hAnsi="Cambria Math"/>
+                  <w:i/>
+                  <w:lang w:val="en-US"/>
+                </w:rPr>
+              </m:ctrlPr>
+            </m:dPr>
+            <m:e>
+              <m:r>
+                <w:rPr>
+                  <w:rFonts w:ascii="Cambria Math" w:eastAsiaTheme="minorEastAsia" w:hAnsi="Cambria Math"/>
+                  <w:lang w:val="en-US"/>
+                </w:rPr>
+                <m:t>S.</m:t>
+              </m:r>
+              <m:r>
+                <w:rPr>
+                  <w:rFonts w:ascii="Cambria Math" w:eastAsiaTheme="minorEastAsia" w:hAnsi="Cambria Math"/>
+                  <w:lang w:val="en-US"/>
+                </w:rPr>
+                <m:t>aNext=S.bNext=0;S.cNext=1</m:t>
+              </m:r>
+            </m:e>
+          </m:d>
+          <m:r>
+            <w:rPr>
+              <w:rFonts w:eastAsiaTheme="minorEastAsia"/>
+              <w:lang w:val="en-US"/>
+            </w:rPr>
+            <w:br/>
+          </m:r>
+        </m:oMath>
+      </m:oMathPara>
+    </w:p>
+    <w:p>
+      <w:pPr>
+        <w:pStyle w:val="ListParagraph"/>
+        <w:bidi/>
+        <w:spacing w:line="360" w:lineRule="auto"/>
+        <w:rPr>
+          <w:rFonts w:eastAsiaTheme="minorEastAsia"/>
+          <w:lang w:val="en-US"/>
+        </w:rPr>
+      </w:pPr>
+      <m:oMathPara>
+        <m:oMath>
+          <m:r>
+            <w:rPr>
+              <w:rFonts w:ascii="Cambria Math" w:eastAsiaTheme="minorEastAsia" w:hAnsi="Cambria Math"/>
+              <w:lang w:val="en-US"/>
+            </w:rPr>
+            <m:t>A→</m:t>
+          </m:r>
+          <m:sSub>
+            <m:sSubPr>
+              <m:ctrlPr>
+                <w:rPr>
+                  <w:rFonts w:ascii="Cambria Math" w:eastAsiaTheme="minorEastAsia" w:hAnsi="Cambria Math"/>
+                  <w:i/>
+                  <w:lang w:val="en-US"/>
+                </w:rPr>
+              </m:ctrlPr>
+            </m:sSubPr>
+            <m:e>
+              <m:r>
+                <w:rPr>
+                  <w:rFonts w:ascii="Cambria Math" w:eastAsiaTheme="minorEastAsia" w:hAnsi="Cambria Math"/>
+                  <w:lang w:val="en-US"/>
+                </w:rPr>
+                <m:t>A</m:t>
+              </m:r>
+            </m:e>
+            <m:sub>
+              <m:r>
+                <w:rPr>
+                  <w:rFonts w:ascii="Cambria Math" w:eastAsiaTheme="minorEastAsia" w:hAnsi="Cambria Math"/>
+                  <w:lang w:val="en-US"/>
+                </w:rPr>
+                <m:t>1</m:t>
+              </m:r>
+            </m:sub>
+          </m:sSub>
+          <m:r>
+            <w:rPr>
+              <w:rFonts w:ascii="Cambria Math" w:eastAsiaTheme="minorEastAsia" w:hAnsi="Cambria Math"/>
+              <w:lang w:val="en-US"/>
+            </w:rPr>
+            <m:t>a</m:t>
+          </m:r>
+          <m:r>
+            <w:rPr>
+              <w:rFonts w:ascii="Cambria Math" w:eastAsiaTheme="minorEastAsia" w:hAnsi="Cambria Math"/>
+              <w:lang w:val="en-US"/>
+            </w:rPr>
+            <m:t>{A.length=</m:t>
+          </m:r>
+          <m:sSub>
+            <m:sSubPr>
+              <m:ctrlPr>
+                <w:rPr>
+                  <w:rFonts w:ascii="Cambria Math" w:eastAsiaTheme="minorEastAsia" w:hAnsi="Cambria Math"/>
+                  <w:i/>
+                  <w:lang w:val="en-US"/>
+                </w:rPr>
+              </m:ctrlPr>
+            </m:sSubPr>
+            <m:e>
+              <m:r>
+                <w:rPr>
+                  <w:rFonts w:ascii="Cambria Math" w:eastAsiaTheme="minorEastAsia" w:hAnsi="Cambria Math"/>
+                  <w:lang w:val="en-US"/>
+                </w:rPr>
+                <m:t>A</m:t>
+              </m:r>
+            </m:e>
+            <m:sub>
+              <m:r>
+                <w:rPr>
+                  <w:rFonts w:ascii="Cambria Math" w:eastAsiaTheme="minorEastAsia" w:hAnsi="Cambria Math"/>
+                  <w:lang w:val="en-US"/>
+                </w:rPr>
+                <m:t>1</m:t>
+              </m:r>
+            </m:sub>
+          </m:sSub>
+          <m:r>
+            <w:rPr>
+              <w:rFonts w:ascii="Cambria Math" w:eastAsiaTheme="minorEastAsia" w:hAnsi="Cambria Math"/>
+              <w:lang w:val="en-US"/>
+            </w:rPr>
+            <m:t>.length+1</m:t>
+          </m:r>
+          <m:r>
+            <w:rPr>
+              <w:rFonts w:ascii="Cambria Math" w:eastAsiaTheme="minorEastAsia" w:hAnsi="Cambria Math"/>
+              <w:lang w:val="en-US"/>
+            </w:rPr>
+            <m:t>;</m:t>
+          </m:r>
+          <m:r>
+            <w:rPr>
+              <w:rFonts w:ascii="Cambria Math" w:eastAsiaTheme="minorEastAsia" w:hAnsi="Cambria Math"/>
+              <w:lang w:val="en-US"/>
+            </w:rPr>
+            <w:br/>
+          </m:r>
+        </m:oMath>
+        <m:oMath>
+          <m:r>
+            <w:rPr>
+              <w:rFonts w:ascii="Cambria Math" w:eastAsiaTheme="minorEastAsia" w:hAnsi="Cambria Math"/>
+              <w:lang w:val="en-US"/>
+            </w:rPr>
+            <m:t xml:space="preserve">                  if </m:t>
+          </m:r>
+          <m:d>
+            <m:dPr>
+              <m:ctrlPr>
+                <w:rPr>
+                  <w:rFonts w:ascii="Cambria Math" w:eastAsiaTheme="minorEastAsia" w:hAnsi="Cambria Math"/>
+                  <w:i/>
+                  <w:lang w:val="en-US"/>
+                </w:rPr>
+              </m:ctrlPr>
+            </m:dPr>
+            <m:e>
+              <m:r>
+                <w:rPr>
+                  <w:rFonts w:ascii="Cambria Math" w:eastAsiaTheme="minorEastAsia" w:hAnsi="Cambria Math"/>
+                  <w:lang w:val="en-US"/>
+                </w:rPr>
+                <m:t>A.toSkip&gt;0</m:t>
+              </m:r>
+            </m:e>
+          </m:d>
+          <m:r>
+            <w:rPr>
+              <w:rFonts w:ascii="Cambria Math" w:eastAsiaTheme="minorEastAsia" w:hAnsi="Cambria Math"/>
+              <w:lang w:val="en-US"/>
+            </w:rPr>
+            <m:t xml:space="preserve"> then </m:t>
+          </m:r>
+          <m:d>
+            <m:dPr>
+              <m:begChr m:val="{"/>
+              <m:endChr m:val="}"/>
+              <m:ctrlPr>
+                <w:rPr>
+                  <w:rFonts w:ascii="Cambria Math" w:eastAsiaTheme="minorEastAsia" w:hAnsi="Cambria Math"/>
+                  <w:i/>
+                  <w:lang w:val="en-US"/>
+                </w:rPr>
+              </m:ctrlPr>
+            </m:dPr>
+            <m:e>
+              <m:sSub>
+                <m:sSubPr>
+                  <m:ctrlPr>
+                    <w:rPr>
+                      <w:rFonts w:ascii="Cambria Math" w:eastAsiaTheme="minorEastAsia" w:hAnsi="Cambria Math"/>
+                      <w:i/>
+                      <w:lang w:val="en-US"/>
+                    </w:rPr>
+                  </m:ctrlPr>
+                </m:sSubPr>
+                <m:e>
+                  <m:r>
+                    <w:rPr>
+                      <w:rFonts w:ascii="Cambria Math" w:eastAsiaTheme="minorEastAsia" w:hAnsi="Cambria Math"/>
+                      <w:lang w:val="en-US"/>
+                    </w:rPr>
+                    <m:t>A</m:t>
+                  </m:r>
+                </m:e>
+                <m:sub>
+                  <m:r>
+                    <w:rPr>
+                      <w:rFonts w:ascii="Cambria Math" w:eastAsiaTheme="minorEastAsia" w:hAnsi="Cambria Math"/>
+                      <w:lang w:val="en-US"/>
+                    </w:rPr>
+                    <m:t>1</m:t>
+                  </m:r>
+                </m:sub>
+              </m:sSub>
+              <m:r>
+                <w:rPr>
+                  <w:rFonts w:ascii="Cambria Math" w:eastAsiaTheme="minorEastAsia" w:hAnsi="Cambria Math"/>
+                  <w:lang w:val="en-US"/>
+                </w:rPr>
+                <m:t>.toSkip=A.toSkip-1; print</m:t>
+              </m:r>
+              <m:d>
+                <m:dPr>
+                  <m:ctrlPr>
+                    <w:rPr>
+                      <w:rFonts w:ascii="Cambria Math" w:eastAsiaTheme="minorEastAsia" w:hAnsi="Cambria Math"/>
+                      <w:i/>
+                      <w:lang w:val="en-US"/>
+                    </w:rPr>
+                  </m:ctrlPr>
+                </m:dPr>
+                <m:e>
+                  <m:r>
+                    <w:rPr>
+                      <w:rFonts w:ascii="Cambria Math" w:eastAsiaTheme="minorEastAsia" w:hAnsi="Cambria Math"/>
+                      <w:lang w:val="en-US"/>
+                    </w:rPr>
+                    <m:t>a</m:t>
+                  </m:r>
+                </m:e>
+              </m:d>
+              <m:r>
+                <w:rPr>
+                  <w:rFonts w:ascii="Cambria Math" w:eastAsiaTheme="minorEastAsia" w:hAnsi="Cambria Math"/>
+                  <w:lang w:val="en-US"/>
+                </w:rPr>
+                <m:t>;</m:t>
+              </m:r>
+            </m:e>
+          </m:d>
+          <m:r>
+            <w:rPr>
+              <w:rFonts w:ascii="Cambria Math" w:eastAsiaTheme="minorEastAsia" w:hAnsi="Cambria Math"/>
+              <w:lang w:val="en-US"/>
+            </w:rPr>
+            <m:t>}</m:t>
+          </m:r>
+          <m:r>
+            <w:rPr>
+              <w:rFonts w:eastAsiaTheme="minorEastAsia"/>
+              <w:lang w:val="en-US"/>
+            </w:rPr>
+            <w:br/>
+          </m:r>
+        </m:oMath>
+      </m:oMathPara>
+    </w:p>
+    <w:p>
+      <w:pPr>
+        <w:pStyle w:val="ListParagraph"/>
+        <w:bidi/>
+        <w:spacing w:line="360" w:lineRule="auto"/>
+        <w:rPr>
+          <w:rFonts w:eastAsiaTheme="minorEastAsia"/>
+          <w:lang w:val="en-US"/>
+        </w:rPr>
+      </w:pPr>
+      <m:oMathPara>
+        <m:oMath>
+          <m:r>
+            <w:rPr>
+              <w:rFonts w:ascii="Cambria Math" w:eastAsiaTheme="minorEastAsia" w:hAnsi="Cambria Math"/>
+              <w:lang w:val="en-US"/>
+            </w:rPr>
+            <m:t>A→ε</m:t>
+          </m:r>
+          <m:r>
+            <w:rPr>
+              <w:rFonts w:ascii="Cambria Math" w:eastAsiaTheme="minorEastAsia" w:hAnsi="Cambria Math"/>
+              <w:lang w:val="en-US"/>
+            </w:rPr>
+            <m:t>{A.length=0}</m:t>
+          </m:r>
+          <m:r>
+            <w:rPr>
+              <w:rFonts w:eastAsiaTheme="minorEastAsia"/>
+              <w:lang w:val="en-US"/>
+            </w:rPr>
+            <w:br/>
+          </m:r>
+        </m:oMath>
+      </m:oMathPara>
+    </w:p>
+    <w:p>
+      <w:pPr>
+        <w:pStyle w:val="ListParagraph"/>
+        <w:bidi/>
+        <w:spacing w:line="360" w:lineRule="auto"/>
+        <w:rPr>
+          <w:rFonts w:eastAsiaTheme="minorEastAsia"/>
+          <w:lang w:val="en-US"/>
+        </w:rPr>
+      </w:pPr>
+      <m:oMathPara>
+        <m:oMath>
+          <m:r>
+            <w:rPr>
+              <w:rFonts w:ascii="Cambria Math" w:eastAsiaTheme="minorEastAsia" w:hAnsi="Cambria Math"/>
+              <w:lang w:val="en-US"/>
+            </w:rPr>
+            <m:t>B→</m:t>
+          </m:r>
+          <m:r>
+            <w:rPr>
+              <w:rFonts w:ascii="Cambria Math" w:eastAsiaTheme="minorEastAsia" w:hAnsi="Cambria Math"/>
+              <w:lang w:val="en-US"/>
+            </w:rPr>
+            <m:t>b</m:t>
+          </m:r>
+          <m:sSub>
+            <m:sSubPr>
+              <m:ctrlPr>
+                <w:rPr>
+                  <w:rFonts w:ascii="Cambria Math" w:eastAsiaTheme="minorEastAsia" w:hAnsi="Cambria Math"/>
+                  <w:i/>
+                  <w:lang w:val="en-US"/>
+                </w:rPr>
+              </m:ctrlPr>
+            </m:sSubPr>
+            <m:e>
+              <m:r>
+                <w:rPr>
+                  <w:rFonts w:ascii="Cambria Math" w:eastAsiaTheme="minorEastAsia" w:hAnsi="Cambria Math"/>
+                  <w:lang w:val="en-US"/>
+                </w:rPr>
+                <m:t>B</m:t>
+              </m:r>
+            </m:e>
+            <m:sub>
+              <m:r>
+                <w:rPr>
+                  <w:rFonts w:ascii="Cambria Math" w:eastAsiaTheme="minorEastAsia" w:hAnsi="Cambria Math"/>
+                  <w:lang w:val="en-US"/>
+                </w:rPr>
+                <m:t>1</m:t>
+              </m:r>
+            </m:sub>
+          </m:sSub>
+          <m:d>
+            <m:dPr>
+              <m:begChr m:val="{"/>
+              <m:endChr m:val="}"/>
+              <m:ctrlPr>
+                <w:rPr>
+                  <w:rFonts w:ascii="Cambria Math" w:eastAsiaTheme="minorEastAsia" w:hAnsi="Cambria Math"/>
+                  <w:i/>
+                  <w:lang w:val="en-US"/>
+                </w:rPr>
+              </m:ctrlPr>
+            </m:dPr>
+            <m:e>
+              <m:r>
+                <w:rPr>
+                  <w:rFonts w:ascii="Cambria Math" w:eastAsiaTheme="minorEastAsia" w:hAnsi="Cambria Math"/>
+                  <w:lang w:val="en-US"/>
+                </w:rPr>
+                <m:t>B.length=</m:t>
+              </m:r>
+              <m:sSub>
+                <m:sSubPr>
+                  <m:ctrlPr>
+                    <w:rPr>
+                      <w:rFonts w:ascii="Cambria Math" w:eastAsiaTheme="minorEastAsia" w:hAnsi="Cambria Math"/>
+                      <w:i/>
+                      <w:lang w:val="en-US"/>
+                    </w:rPr>
+                  </m:ctrlPr>
+                </m:sSubPr>
+                <m:e>
+                  <m:r>
+                    <w:rPr>
+                      <w:rFonts w:ascii="Cambria Math" w:eastAsiaTheme="minorEastAsia" w:hAnsi="Cambria Math"/>
+                      <w:lang w:val="en-US"/>
+                    </w:rPr>
+                    <m:t>B</m:t>
+                  </m:r>
+                </m:e>
+                <m:sub>
+                  <m:r>
+                    <w:rPr>
+                      <w:rFonts w:ascii="Cambria Math" w:eastAsiaTheme="minorEastAsia" w:hAnsi="Cambria Math"/>
+                      <w:lang w:val="en-US"/>
+                    </w:rPr>
+                    <m:t>1</m:t>
+                  </m:r>
+                </m:sub>
+              </m:sSub>
+              <m:r>
+                <w:rPr>
+                  <w:rFonts w:ascii="Cambria Math" w:eastAsiaTheme="minorEastAsia" w:hAnsi="Cambria Math"/>
+                  <w:lang w:val="en-US"/>
+                </w:rPr>
+                <m:t>.length+1;</m:t>
+              </m:r>
+              <m:r>
+                <w:rPr>
+                  <w:rFonts w:ascii="Cambria Math" w:eastAsiaTheme="minorEastAsia" w:hAnsi="Cambria Math"/>
+                  <w:lang w:val="en-US"/>
+                </w:rPr>
+                <m:t xml:space="preserve">if </m:t>
+              </m:r>
+              <m:d>
+                <m:dPr>
+                  <m:ctrlPr>
+                    <w:rPr>
+                      <w:rFonts w:ascii="Cambria Math" w:eastAsiaTheme="minorEastAsia" w:hAnsi="Cambria Math"/>
+                      <w:i/>
+                      <w:lang w:val="en-US"/>
+                    </w:rPr>
+                  </m:ctrlPr>
+                </m:dPr>
+                <m:e>
+                  <m:r>
+                    <w:rPr>
+                      <w:rFonts w:ascii="Cambria Math" w:eastAsiaTheme="minorEastAsia" w:hAnsi="Cambria Math"/>
+                      <w:lang w:val="en-US"/>
+                    </w:rPr>
+                    <m:t>B.toSkip≤0</m:t>
+                  </m:r>
+                </m:e>
+              </m:d>
+              <m:r>
+                <w:rPr>
+                  <w:rFonts w:ascii="Cambria Math" w:eastAsiaTheme="minorEastAsia" w:hAnsi="Cambria Math"/>
+                  <w:lang w:val="en-US"/>
+                </w:rPr>
+                <m:t xml:space="preserve"> then print</m:t>
+              </m:r>
+              <m:d>
+                <m:dPr>
+                  <m:ctrlPr>
+                    <w:rPr>
+                      <w:rFonts w:ascii="Cambria Math" w:eastAsiaTheme="minorEastAsia" w:hAnsi="Cambria Math"/>
+                      <w:i/>
+                      <w:lang w:val="en-US"/>
+                    </w:rPr>
+                  </m:ctrlPr>
+                </m:dPr>
+                <m:e>
+                  <m:r>
+                    <w:rPr>
+                      <w:rFonts w:ascii="Cambria Math" w:eastAsiaTheme="minorEastAsia" w:hAnsi="Cambria Math"/>
+                      <w:lang w:val="en-US"/>
+                    </w:rPr>
+                    <m:t>b</m:t>
+                  </m:r>
+                </m:e>
+              </m:d>
+              <m:r>
+                <w:rPr>
+                  <w:rFonts w:ascii="Cambria Math" w:eastAsiaTheme="minorEastAsia" w:hAnsi="Cambria Math"/>
+                  <w:lang w:val="en-US"/>
+                </w:rPr>
+                <m:t>;</m:t>
+              </m:r>
+              <m:sSub>
+                <m:sSubPr>
+                  <m:ctrlPr>
+                    <w:rPr>
+                      <w:rFonts w:ascii="Cambria Math" w:eastAsiaTheme="minorEastAsia" w:hAnsi="Cambria Math"/>
+                      <w:i/>
+                      <w:lang w:val="en-US"/>
+                    </w:rPr>
+                  </m:ctrlPr>
+                </m:sSubPr>
+                <m:e>
+                  <m:r>
+                    <w:rPr>
+                      <w:rFonts w:ascii="Cambria Math" w:eastAsiaTheme="minorEastAsia" w:hAnsi="Cambria Math"/>
+                      <w:lang w:val="en-US"/>
+                    </w:rPr>
+                    <m:t>B</m:t>
+                  </m:r>
+                </m:e>
+                <m:sub>
+                  <m:r>
+                    <w:rPr>
+                      <w:rFonts w:ascii="Cambria Math" w:eastAsiaTheme="minorEastAsia" w:hAnsi="Cambria Math"/>
+                      <w:lang w:val="en-US"/>
+                    </w:rPr>
+                    <m:t>1</m:t>
+                  </m:r>
+                </m:sub>
+              </m:sSub>
+              <m:r>
+                <w:rPr>
+                  <w:rFonts w:ascii="Cambria Math" w:eastAsiaTheme="minorEastAsia" w:hAnsi="Cambria Math"/>
+                  <w:lang w:val="en-US"/>
+                </w:rPr>
+                <m:t>.toSkip=B.toSkip-1;</m:t>
+              </m:r>
+            </m:e>
+          </m:d>
+          <m:r>
+            <w:rPr>
+              <w:rFonts w:eastAsiaTheme="minorEastAsia"/>
+              <w:lang w:val="en-US"/>
+            </w:rPr>
+            <w:br/>
+          </m:r>
+        </m:oMath>
+      </m:oMathPara>
+    </w:p>
+    <w:p>
+      <w:pPr>
+        <w:pStyle w:val="ListParagraph"/>
+        <w:bidi/>
+        <w:spacing w:line="360" w:lineRule="auto"/>
+        <w:rPr>
+          <w:rFonts w:eastAsiaTheme="minorEastAsia"/>
+          <w:i/>
+          <w:lang w:val="en-US"/>
+        </w:rPr>
+      </w:pPr>
+      <m:oMathPara>
+        <m:oMath>
+          <m:r>
+            <w:rPr>
+              <w:rFonts w:ascii="Cambria Math" w:eastAsiaTheme="minorEastAsia" w:hAnsi="Cambria Math"/>
+              <w:lang w:val="en-US"/>
+            </w:rPr>
+            <m:t>B→</m:t>
+          </m:r>
+          <m:r>
+            <w:rPr>
+              <w:rFonts w:ascii="Cambria Math" w:eastAsiaTheme="minorEastAsia" w:hAnsi="Cambria Math"/>
+              <w:lang w:val="en-US"/>
+            </w:rPr>
+            <m:t>b</m:t>
+          </m:r>
+          <m:d>
+            <m:dPr>
+              <m:begChr m:val="{"/>
+              <m:endChr m:val="}"/>
+              <m:ctrlPr>
+                <w:rPr>
+                  <w:rFonts w:ascii="Cambria Math" w:eastAsiaTheme="minorEastAsia" w:hAnsi="Cambria Math"/>
+                  <w:i/>
+                  <w:lang w:val="en-US"/>
+                </w:rPr>
+              </m:ctrlPr>
+            </m:dPr>
+            <m:e>
+              <m:r>
+                <w:rPr>
+                  <w:rFonts w:ascii="Cambria Math" w:eastAsiaTheme="minorEastAsia" w:hAnsi="Cambria Math"/>
+                  <w:lang w:val="en-US"/>
+                </w:rPr>
+                <m:t xml:space="preserve">B.length=1;if </m:t>
+              </m:r>
+              <m:d>
+                <m:dPr>
+                  <m:ctrlPr>
+                    <w:rPr>
+                      <w:rFonts w:ascii="Cambria Math" w:eastAsiaTheme="minorEastAsia" w:hAnsi="Cambria Math"/>
+                      <w:i/>
+                      <w:lang w:val="en-US"/>
+                    </w:rPr>
+                  </m:ctrlPr>
+                </m:dPr>
+                <m:e>
+                  <m:r>
+                    <w:rPr>
+                      <w:rFonts w:ascii="Cambria Math" w:eastAsiaTheme="minorEastAsia" w:hAnsi="Cambria Math"/>
+                      <w:lang w:val="en-US"/>
+                    </w:rPr>
+                    <m:t>B</m:t>
+                  </m:r>
+                  <m:r>
+                    <w:rPr>
+                      <w:rFonts w:ascii="Cambria Math" w:eastAsiaTheme="minorEastAsia" w:hAnsi="Cambria Math"/>
+                      <w:lang w:val="en-US"/>
+                    </w:rPr>
+                    <m:t>.toSkip≤0</m:t>
+                  </m:r>
+                </m:e>
+              </m:d>
+              <m:r>
+                <w:rPr>
+                  <w:rFonts w:ascii="Cambria Math" w:eastAsiaTheme="minorEastAsia" w:hAnsi="Cambria Math"/>
+                  <w:lang w:val="en-US"/>
+                </w:rPr>
+                <m:t xml:space="preserve"> then print</m:t>
+              </m:r>
+              <m:d>
+                <m:dPr>
+                  <m:ctrlPr>
+                    <w:rPr>
+                      <w:rFonts w:ascii="Cambria Math" w:eastAsiaTheme="minorEastAsia" w:hAnsi="Cambria Math"/>
+                      <w:i/>
+                      <w:lang w:val="en-US"/>
+                    </w:rPr>
+                  </m:ctrlPr>
+                </m:dPr>
+                <m:e>
+                  <m:r>
+                    <w:rPr>
+                      <w:rFonts w:ascii="Cambria Math" w:eastAsiaTheme="minorEastAsia" w:hAnsi="Cambria Math"/>
+                      <w:lang w:val="en-US"/>
+                    </w:rPr>
+                    <m:t>b</m:t>
+                  </m:r>
+                </m:e>
+              </m:d>
+              <m:r>
+                <w:rPr>
+                  <w:rFonts w:ascii="Cambria Math" w:eastAsiaTheme="minorEastAsia" w:hAnsi="Cambria Math"/>
+                  <w:lang w:val="en-US"/>
+                </w:rPr>
+                <m:t>;</m:t>
+              </m:r>
+            </m:e>
+          </m:d>
+        </m:oMath>
+      </m:oMathPara>
     </w:p>
     <w:p>
       <w:pPr>
@@ -1329,28 +3930,15 @@
               <w:rFonts w:ascii="Cambria Math" w:eastAsiaTheme="minorEastAsia" w:hAnsi="Cambria Math"/>
               <w:lang w:val="en-US"/>
             </w:rPr>
-            <m:t>ITEM→NUMBER  {ITEM.val=int</m:t>
-          </m:r>
-          <m:d>
-            <m:dPr>
-              <m:ctrlPr>
-                <w:rPr>
-                  <w:rFonts w:ascii="Cambria Math" w:eastAsiaTheme="minorEastAsia" w:hAnsi="Cambria Math"/>
-                  <w:i/>
-                  <w:lang w:val="en-US"/>
-                </w:rPr>
-              </m:ctrlPr>
-            </m:dPr>
-            <m:e>
-              <m:r>
-                <w:rPr>
-                  <w:rFonts w:ascii="Cambria Math" w:eastAsiaTheme="minorEastAsia" w:hAnsi="Cambria Math"/>
-                  <w:lang w:val="en-US"/>
-                </w:rPr>
-                <m:t>NUMBER</m:t>
-              </m:r>
-            </m:e>
-          </m:d>
+            <m:t>ITEM→NUMBER  {ITEM.val=</m:t>
+          </m:r>
+          <m:r>
+            <w:rPr>
+              <w:rFonts w:ascii="Cambria Math" w:eastAsiaTheme="minorEastAsia" w:hAnsi="Cambria Math"/>
+              <w:lang w:val="en-US"/>
+            </w:rPr>
+            <m:t>NUMBER</m:t>
+          </m:r>
           <m:r>
             <w:rPr>
               <w:rFonts w:ascii="Cambria Math" w:eastAsiaTheme="minorEastAsia" w:hAnsi="Cambria Math"/>
@@ -4061,6 +6649,22 @@
       <w:color w:val="808080"/>
     </w:rPr>
   </w:style>
+  <w:style w:type="table" w:styleId="TableGrid">
+    <w:name w:val="Table Grid"/>
+    <w:basedOn w:val="TableNormal"/>
+    <w:uiPriority w:val="39"/>
+    <w:rsid w:val="00E01201"/>
+    <w:tblPr>
+      <w:tblBorders>
+        <w:top w:val="single" w:sz="4" w:space="0" w:color="auto"/>
+        <w:left w:val="single" w:sz="4" w:space="0" w:color="auto"/>
+        <w:bottom w:val="single" w:sz="4" w:space="0" w:color="auto"/>
+        <w:right w:val="single" w:sz="4" w:space="0" w:color="auto"/>
+        <w:insideH w:val="single" w:sz="4" w:space="0" w:color="auto"/>
+        <w:insideV w:val="single" w:sz="4" w:space="0" w:color="auto"/>
+      </w:tblBorders>
+    </w:tblPr>
+  </w:style>
 </w:styles>
 </file>
 

</xml_diff>

<commit_message>
Imporve memory management for list; Finalize Questions;
</commit_message>
<xml_diff>
--- a/14/Questions.docx
+++ b/14/Questions.docx
@@ -137,7 +137,7 @@
               <w:rFonts w:ascii="Cambria Math" w:eastAsiaTheme="minorEastAsia" w:hAnsi="Cambria Math"/>
               <w:lang w:val="en-US"/>
             </w:rPr>
-            <m:t>S→Ba</m:t>
+            <m:t>S→Baa</m:t>
           </m:r>
           <m:d>
             <m:dPr>
@@ -157,7 +157,7 @@
                   <w:rFonts w:ascii="Cambria Math" w:eastAsiaTheme="minorEastAsia" w:hAnsi="Cambria Math"/>
                   <w:lang w:val="en-US"/>
                 </w:rPr>
-                <m:t>print</m:t>
+                <m:t>for i in 1,2,3,4: print</m:t>
               </m:r>
               <m:d>
                 <m:dPr>
@@ -179,55 +179,13 @@
                   </m:r>
                 </m:e>
               </m:d>
-            </m:e>
-          </m:d>
-          <m:r>
-            <w:rPr>
-              <w:rFonts w:ascii="Cambria Math" w:eastAsiaTheme="minorEastAsia" w:hAnsi="Cambria Math"/>
-              <w:lang w:val="en-US"/>
-            </w:rPr>
-            <m:t>a</m:t>
-          </m:r>
-          <m:d>
-            <m:dPr>
-              <m:begChr m:val="{"/>
-              <m:endChr m:val="}"/>
-              <m:ctrlPr>
-                <w:rPr>
-                  <w:rFonts w:ascii="Cambria Math" w:eastAsiaTheme="minorEastAsia" w:hAnsi="Cambria Math"/>
-                  <w:i/>
-                  <w:lang w:val="en-US"/>
-                </w:rPr>
-              </m:ctrlPr>
-            </m:dPr>
-            <m:e>
               <m:r>
                 <w:rPr>
                   <w:rFonts w:ascii="Cambria Math" w:eastAsiaTheme="minorEastAsia" w:hAnsi="Cambria Math"/>
                   <w:lang w:val="en-US"/>
                 </w:rPr>
-                <m:t>print</m:t>
+                <m:t>;</m:t>
               </m:r>
-              <m:d>
-                <m:dPr>
-                  <m:ctrlPr>
-                    <w:rPr>
-                      <w:rFonts w:ascii="Cambria Math" w:eastAsiaTheme="minorEastAsia" w:hAnsi="Cambria Math"/>
-                      <w:i/>
-                      <w:lang w:val="en-US"/>
-                    </w:rPr>
-                  </m:ctrlPr>
-                </m:dPr>
-                <m:e>
-                  <m:r>
-                    <w:rPr>
-                      <w:rFonts w:ascii="Cambria Math" w:eastAsiaTheme="minorEastAsia" w:hAnsi="Cambria Math"/>
-                      <w:lang w:val="en-US"/>
-                    </w:rPr>
-                    <m:t>a</m:t>
-                  </m:r>
-                </m:e>
-              </m:d>
             </m:e>
           </m:d>
         </m:oMath>
@@ -312,6 +270,13 @@
                   </m:r>
                 </m:e>
               </m:d>
+              <m:r>
+                <w:rPr>
+                  <w:rFonts w:ascii="Cambria Math" w:eastAsiaTheme="minorEastAsia" w:hAnsi="Cambria Math"/>
+                  <w:lang w:val="en-US"/>
+                </w:rPr>
+                <m:t>;print(a)</m:t>
+              </m:r>
             </m:e>
           </m:d>
         </m:oMath>
@@ -438,8 +403,8 @@
         <w:tblLook w:val="04A0" w:firstRow="1" w:lastRow="0" w:firstColumn="1" w:lastColumn="0" w:noHBand="0" w:noVBand="1"/>
       </w:tblPr>
       <w:tblGrid>
-        <w:gridCol w:w="4165"/>
-        <w:gridCol w:w="4465"/>
+        <w:gridCol w:w="4295"/>
+        <w:gridCol w:w="4335"/>
       </w:tblGrid>
       <w:tr>
         <w:tc>
@@ -502,7 +467,30 @@
                 <w:rtl/>
                 <w:lang w:val="en-US"/>
               </w:rPr>
-              <w:t xml:space="preserve"> צריך להימנע מלהדפיס.</w:t>
+              <w:t xml:space="preserve"> צריך להימנע מלהדפיס</w:t>
+            </w:r>
+            <w:r>
+              <w:rPr>
+                <w:rFonts w:eastAsiaTheme="minorEastAsia"/>
+                <w:lang w:val="en-US"/>
+              </w:rPr>
+              <w:t xml:space="preserve"> </w:t>
+            </w:r>
+            <w:r>
+              <w:rPr>
+                <w:rFonts w:eastAsiaTheme="minorEastAsia"/>
+                <w:rtl/>
+                <w:lang w:val="en-US"/>
+              </w:rPr>
+              <w:t>–</w:t>
+            </w:r>
+            <w:r>
+              <w:rPr>
+                <w:rFonts w:eastAsiaTheme="minorEastAsia" w:hint="cs"/>
+                <w:rtl/>
+                <w:lang w:val="en-US"/>
+              </w:rPr>
+              <w:t xml:space="preserve"> תכונה מורשת.</w:t>
             </w:r>
           </w:p>
         </w:tc>
@@ -520,31 +508,31 @@
                 <w:lang w:val="en-US"/>
               </w:rPr>
             </w:pPr>
-            <w:proofErr w:type="spellStart"/>
-            <w:r>
-              <w:rPr>
-                <w:rFonts w:eastAsiaTheme="minorEastAsia"/>
-                <w:lang w:val="en-US"/>
-              </w:rPr>
-              <w:t>A.toSkip</w:t>
-            </w:r>
-            <w:proofErr w:type="spellEnd"/>
-            <w:r>
-              <w:rPr>
-                <w:rFonts w:eastAsiaTheme="minorEastAsia"/>
-                <w:lang w:val="en-US"/>
-              </w:rPr>
-              <w:t>/</w:t>
-            </w:r>
-            <w:proofErr w:type="spellStart"/>
-            <w:r>
-              <w:rPr>
-                <w:rFonts w:eastAsiaTheme="minorEastAsia"/>
-                <w:lang w:val="en-US"/>
-              </w:rPr>
-              <w:t>B.toSkip</w:t>
-            </w:r>
-            <w:proofErr w:type="spellEnd"/>
+            <m:oMathPara>
+              <m:oMath>
+                <m:r>
+                  <w:rPr>
+                    <w:rFonts w:ascii="Cambria Math" w:eastAsiaTheme="minorEastAsia" w:hAnsi="Cambria Math"/>
+                    <w:lang w:val="en-US"/>
+                  </w:rPr>
+                  <m:t>A.toSkip</m:t>
+                </m:r>
+                <m:r>
+                  <w:rPr>
+                    <w:rFonts w:ascii="Cambria Math" w:eastAsiaTheme="minorEastAsia" w:hAnsi="Cambria Math"/>
+                    <w:lang w:val="en-US"/>
+                  </w:rPr>
+                  <m:t xml:space="preserve">,  </m:t>
+                </m:r>
+                <m:r>
+                  <w:rPr>
+                    <w:rFonts w:ascii="Cambria Math" w:eastAsiaTheme="minorEastAsia" w:hAnsi="Cambria Math"/>
+                    <w:lang w:val="en-US"/>
+                  </w:rPr>
+                  <m:t>B.toSkip</m:t>
+                </m:r>
+              </m:oMath>
+            </m:oMathPara>
           </w:p>
         </w:tc>
       </w:tr>
@@ -610,6 +598,14 @@
               </w:rPr>
               <w:t>.</w:t>
             </w:r>
+            <w:r>
+              <w:rPr>
+                <w:rFonts w:eastAsiaTheme="minorEastAsia" w:hint="cs"/>
+                <w:rtl/>
+                <w:lang w:val="en-US"/>
+              </w:rPr>
+              <w:t xml:space="preserve"> תכונה נבנית.</w:t>
+            </w:r>
           </w:p>
         </w:tc>
         <w:tc>
@@ -626,31 +622,31 @@
                 <w:lang w:val="en-US"/>
               </w:rPr>
             </w:pPr>
-            <w:proofErr w:type="spellStart"/>
-            <w:r>
-              <w:rPr>
-                <w:rFonts w:eastAsiaTheme="minorEastAsia"/>
-                <w:lang w:val="en-US"/>
-              </w:rPr>
-              <w:t>A.length</w:t>
-            </w:r>
-            <w:proofErr w:type="spellEnd"/>
-            <w:r>
-              <w:rPr>
-                <w:rFonts w:eastAsiaTheme="minorEastAsia"/>
-                <w:lang w:val="en-US"/>
-              </w:rPr>
-              <w:t>/</w:t>
-            </w:r>
-            <w:proofErr w:type="spellStart"/>
-            <w:r>
-              <w:rPr>
-                <w:rFonts w:eastAsiaTheme="minorEastAsia"/>
-                <w:lang w:val="en-US"/>
-              </w:rPr>
-              <w:t>B.length</w:t>
-            </w:r>
-            <w:proofErr w:type="spellEnd"/>
+            <m:oMathPara>
+              <m:oMath>
+                <m:r>
+                  <w:rPr>
+                    <w:rFonts w:ascii="Cambria Math" w:eastAsiaTheme="minorEastAsia" w:hAnsi="Cambria Math"/>
+                    <w:lang w:val="en-US"/>
+                  </w:rPr>
+                  <m:t>A.length,</m:t>
+                </m:r>
+                <m:r>
+                  <w:rPr>
+                    <w:rFonts w:ascii="Cambria Math" w:eastAsiaTheme="minorEastAsia" w:hAnsi="Cambria Math"/>
+                    <w:lang w:val="en-US"/>
+                  </w:rPr>
+                  <m:t xml:space="preserve">  </m:t>
+                </m:r>
+                <m:r>
+                  <w:rPr>
+                    <w:rFonts w:ascii="Cambria Math" w:eastAsiaTheme="minorEastAsia" w:hAnsi="Cambria Math"/>
+                    <w:lang w:val="en-US"/>
+                  </w:rPr>
+                  <m:t>B.length</m:t>
+                </m:r>
+              </m:oMath>
+            </m:oMathPara>
           </w:p>
         </w:tc>
       </w:tr>
@@ -710,7 +706,46 @@
                 <w:rtl/>
                 <w:lang w:val="en-US"/>
               </w:rPr>
-              <w:t xml:space="preserve"> כמה הופעות של התו מופיעות במחרוזת שנקראה משמאל.</w:t>
+              <w:t xml:space="preserve"> כמה הופעות של התו מופיעות במחרוזת שנקראה משמאל</w:t>
+            </w:r>
+            <w:r>
+              <w:rPr>
+                <w:rFonts w:eastAsiaTheme="minorEastAsia"/>
+                <w:lang w:val="en-US"/>
+              </w:rPr>
+              <w:t xml:space="preserve"> </w:t>
+            </w:r>
+            <w:r>
+              <w:rPr>
+                <w:rFonts w:eastAsiaTheme="minorEastAsia"/>
+                <w:rtl/>
+                <w:lang w:val="en-US"/>
+              </w:rPr>
+              <w:t>–</w:t>
+            </w:r>
+            <w:r>
+              <w:rPr>
+                <w:rFonts w:eastAsiaTheme="minorEastAsia" w:hint="cs"/>
+                <w:rtl/>
+                <w:lang w:val="en-US"/>
+              </w:rPr>
+              <w:t xml:space="preserve"> עד עכשיו</w:t>
+            </w:r>
+            <w:r>
+              <w:rPr>
+                <w:rFonts w:eastAsiaTheme="minorEastAsia" w:hint="cs"/>
+                <w:rtl/>
+                <w:lang w:val="en-US"/>
+              </w:rPr>
+              <w:t>.</w:t>
+            </w:r>
+            <w:r>
+              <w:rPr>
+                <w:rFonts w:eastAsiaTheme="minorEastAsia" w:hint="cs"/>
+                <w:rtl/>
+                <w:lang w:val="en-US"/>
+              </w:rPr>
+              <w:t xml:space="preserve"> תכונה מורשת.</w:t>
             </w:r>
           </w:p>
         </w:tc>
@@ -728,68 +763,60 @@
                 <w:lang w:val="en-US"/>
               </w:rPr>
             </w:pPr>
-            <w:proofErr w:type="spellStart"/>
-            <w:r>
+            <m:oMathPara>
+              <m:oMath>
+                <m:r>
+                  <w:rPr>
+                    <w:rFonts w:ascii="Cambria Math" w:eastAsiaTheme="minorEastAsia" w:hAnsi="Cambria Math"/>
+                    <w:lang w:val="en-US"/>
+                  </w:rPr>
+                  <m:t>S.aBefore</m:t>
+                </m:r>
+                <m:r>
+                  <w:rPr>
+                    <w:rFonts w:ascii="Cambria Math" w:eastAsiaTheme="minorEastAsia" w:hAnsi="Cambria Math"/>
+                    <w:lang w:val="en-US"/>
+                  </w:rPr>
+                  <m:t xml:space="preserve">,  </m:t>
+                </m:r>
+                <m:r>
+                  <w:rPr>
+                    <w:rFonts w:ascii="Cambria Math" w:eastAsiaTheme="minorEastAsia" w:hAnsi="Cambria Math"/>
+                    <w:lang w:val="en-US"/>
+                  </w:rPr>
+                  <m:t>S.bBefore</m:t>
+                </m:r>
+                <m:r>
+                  <w:rPr>
+                    <w:rFonts w:ascii="Cambria Math" w:eastAsiaTheme="minorEastAsia" w:hAnsi="Cambria Math"/>
+                    <w:lang w:val="en-US"/>
+                  </w:rPr>
+                  <m:t xml:space="preserve">,  </m:t>
+                </m:r>
+              </m:oMath>
+            </m:oMathPara>
+          </w:p>
+          <w:p>
+            <w:pPr>
+              <w:pStyle w:val="ListParagraph"/>
+              <w:spacing w:line="360" w:lineRule="auto"/>
+              <w:ind w:left="0"/>
               <w:rPr>
                 <w:rFonts w:eastAsiaTheme="minorEastAsia"/>
                 <w:lang w:val="en-US"/>
               </w:rPr>
-              <w:t>S.a</w:t>
-            </w:r>
-            <w:r>
-              <w:rPr>
-                <w:rFonts w:eastAsiaTheme="minorEastAsia"/>
-                <w:lang w:val="en-US"/>
-              </w:rPr>
-              <w:t>Before</w:t>
-            </w:r>
-            <w:proofErr w:type="spellEnd"/>
-            <w:r>
-              <w:rPr>
-                <w:rFonts w:eastAsiaTheme="minorEastAsia"/>
-                <w:lang w:val="en-US"/>
-              </w:rPr>
-              <w:t>/</w:t>
-            </w:r>
-            <w:proofErr w:type="spellStart"/>
-            <w:r>
-              <w:rPr>
-                <w:rFonts w:eastAsiaTheme="minorEastAsia"/>
-                <w:lang w:val="en-US"/>
-              </w:rPr>
-              <w:t>S.b</w:t>
-            </w:r>
-            <w:r>
-              <w:rPr>
-                <w:rFonts w:eastAsiaTheme="minorEastAsia"/>
-                <w:lang w:val="en-US"/>
-              </w:rPr>
-              <w:t>Before</w:t>
-            </w:r>
-            <w:proofErr w:type="spellEnd"/>
-            <w:r>
-              <w:rPr>
-                <w:rFonts w:eastAsiaTheme="minorEastAsia"/>
-                <w:lang w:val="en-US"/>
-              </w:rPr>
-              <w:t>/</w:t>
-            </w:r>
-            <w:proofErr w:type="spellStart"/>
-            <w:r>
-              <w:rPr>
-                <w:rFonts w:eastAsiaTheme="minorEastAsia"/>
-                <w:lang w:val="en-US"/>
-              </w:rPr>
-              <w:t>S.c</w:t>
-            </w:r>
-            <w:r>
-              <w:rPr>
-                <w:rFonts w:eastAsiaTheme="minorEastAsia"/>
-                <w:lang w:val="en-US"/>
-              </w:rPr>
-              <w:t>Before</w:t>
-            </w:r>
-            <w:proofErr w:type="spellEnd"/>
+            </w:pPr>
+            <m:oMathPara>
+              <m:oMath>
+                <m:r>
+                  <w:rPr>
+                    <w:rFonts w:ascii="Cambria Math" w:eastAsiaTheme="minorEastAsia" w:hAnsi="Cambria Math"/>
+                    <w:lang w:val="en-US"/>
+                  </w:rPr>
+                  <m:t>S.cBefore</m:t>
+                </m:r>
+              </m:oMath>
+            </m:oMathPara>
           </w:p>
         </w:tc>
       </w:tr>
@@ -806,7 +833,6 @@
               <w:ind w:left="0"/>
               <w:rPr>
                 <w:rFonts w:eastAsiaTheme="minorEastAsia"/>
-                <w:rtl/>
                 <w:lang w:val="en-US"/>
               </w:rPr>
             </w:pPr>
@@ -857,7 +883,23 @@
                 <w:rtl/>
                 <w:lang w:val="en-US"/>
               </w:rPr>
-              <w:t>כולל המשתנה עצמו (עדכון מונים)</w:t>
+              <w:t>כולל המשתנה עצמו</w:t>
+            </w:r>
+            <w:r>
+              <w:rPr>
+                <w:rFonts w:eastAsiaTheme="minorEastAsia" w:hint="cs"/>
+                <w:rtl/>
+                <w:lang w:val="en-US"/>
+              </w:rPr>
+              <w:t xml:space="preserve"> יש לספור בהמשך הקריאה. </w:t>
+            </w:r>
+            <w:r>
+              <w:rPr>
+                <w:rFonts w:eastAsiaTheme="minorEastAsia" w:hint="cs"/>
+                <w:rtl/>
+                <w:lang w:val="en-US"/>
+              </w:rPr>
+              <w:t>תכונה נבנית.</w:t>
             </w:r>
           </w:p>
         </w:tc>
@@ -874,58 +916,73 @@
               <w:jc w:val="right"/>
               <w:rPr>
                 <w:rFonts w:eastAsiaTheme="minorEastAsia"/>
+                <w:lang w:val="en-US"/>
+              </w:rPr>
+            </w:pPr>
+            <m:oMathPara>
+              <m:oMath>
+                <m:r>
+                  <w:rPr>
+                    <w:rFonts w:ascii="Cambria Math" w:eastAsiaTheme="minorEastAsia" w:hAnsi="Cambria Math"/>
+                    <w:lang w:val="en-US"/>
+                  </w:rPr>
+                  <m:t>S.aNext</m:t>
+                </m:r>
+                <m:r>
+                  <w:rPr>
+                    <w:rFonts w:ascii="Cambria Math" w:eastAsiaTheme="minorEastAsia" w:hAnsi="Cambria Math"/>
+                    <w:lang w:val="en-US"/>
+                  </w:rPr>
+                  <m:t xml:space="preserve">,  </m:t>
+                </m:r>
+                <m:r>
+                  <w:rPr>
+                    <w:rFonts w:ascii="Cambria Math" w:eastAsiaTheme="minorEastAsia" w:hAnsi="Cambria Math"/>
+                    <w:lang w:val="en-US"/>
+                  </w:rPr>
+                  <m:t>S.bNext</m:t>
+                </m:r>
+                <m:r>
+                  <w:rPr>
+                    <w:rFonts w:ascii="Cambria Math" w:eastAsiaTheme="minorEastAsia" w:hAnsi="Cambria Math"/>
+                    <w:lang w:val="en-US"/>
+                  </w:rPr>
+                  <m:t>,</m:t>
+                </m:r>
+              </m:oMath>
+            </m:oMathPara>
+          </w:p>
+          <w:p>
+            <w:pPr>
+              <w:pStyle w:val="ListParagraph"/>
+              <w:bidi/>
+              <w:spacing w:line="360" w:lineRule="auto"/>
+              <w:ind w:left="0"/>
+              <w:jc w:val="right"/>
+              <w:rPr>
+                <w:rFonts w:eastAsiaTheme="minorEastAsia"/>
                 <w:rtl/>
                 <w:lang w:val="en-US"/>
               </w:rPr>
             </w:pPr>
-            <w:proofErr w:type="spellStart"/>
-            <w:r>
-              <w:rPr>
-                <w:rFonts w:eastAsiaTheme="minorEastAsia"/>
-                <w:lang w:val="en-US"/>
-              </w:rPr>
-              <w:t>S.a</w:t>
-            </w:r>
-            <w:r>
-              <w:rPr>
-                <w:rFonts w:eastAsiaTheme="minorEastAsia"/>
-                <w:lang w:val="en-US"/>
-              </w:rPr>
-              <w:t>Next</w:t>
-            </w:r>
-            <w:proofErr w:type="spellEnd"/>
-            <w:r>
-              <w:rPr>
-                <w:rFonts w:eastAsiaTheme="minorEastAsia"/>
-                <w:lang w:val="en-US"/>
-              </w:rPr>
-              <w:t>/</w:t>
-            </w:r>
-            <w:proofErr w:type="spellStart"/>
-            <w:r>
-              <w:rPr>
-                <w:rFonts w:eastAsiaTheme="minorEastAsia"/>
-                <w:lang w:val="en-US"/>
-              </w:rPr>
-              <w:t>S.bNext</w:t>
-            </w:r>
-            <w:proofErr w:type="spellEnd"/>
-            <w:r>
-              <w:rPr>
-                <w:rFonts w:eastAsiaTheme="minorEastAsia"/>
-                <w:lang w:val="en-US"/>
-              </w:rPr>
-              <w:t>/</w:t>
-            </w:r>
-            <w:proofErr w:type="spellStart"/>
-            <w:r>
-              <w:rPr>
-                <w:rFonts w:eastAsiaTheme="minorEastAsia"/>
-                <w:lang w:val="en-US"/>
-              </w:rPr>
-              <w:t>S.cNext</w:t>
-            </w:r>
-            <w:proofErr w:type="spellEnd"/>
+            <m:oMathPara>
+              <m:oMath>
+                <m:r>
+                  <w:rPr>
+                    <w:rFonts w:ascii="Cambria Math" w:eastAsiaTheme="minorEastAsia" w:hAnsi="Cambria Math"/>
+                    <w:lang w:val="en-US"/>
+                  </w:rPr>
+                  <m:t xml:space="preserve">  </m:t>
+                </m:r>
+                <m:r>
+                  <w:rPr>
+                    <w:rFonts w:ascii="Cambria Math" w:eastAsiaTheme="minorEastAsia" w:hAnsi="Cambria Math"/>
+                    <w:lang w:val="en-US"/>
+                  </w:rPr>
+                  <m:t>S.cNext</m:t>
+                </m:r>
+              </m:oMath>
+            </m:oMathPara>
           </w:p>
         </w:tc>
       </w:tr>
@@ -940,6 +997,224 @@
           <w:lang w:val="en-US"/>
         </w:rPr>
       </w:pPr>
+      <w:r>
+        <w:rPr>
+          <w:rFonts w:eastAsiaTheme="minorEastAsia" w:hint="cs"/>
+          <w:rtl/>
+          <w:lang w:val="en-US"/>
+        </w:rPr>
+        <w:t>למעשה, המונה מתעדכן בסריקה</w:t>
+      </w:r>
+      <w:r>
+        <w:rPr>
+          <w:rFonts w:eastAsiaTheme="minorEastAsia"/>
+          <w:lang w:val="en-US"/>
+        </w:rPr>
+        <w:t xml:space="preserve"> </w:t>
+      </w:r>
+      <w:r>
+        <w:rPr>
+          <w:rFonts w:eastAsiaTheme="minorEastAsia" w:hint="cs"/>
+          <w:rtl/>
+          <w:lang w:val="en-US"/>
+        </w:rPr>
+        <w:t xml:space="preserve">תחילית לעומק </w:t>
+      </w:r>
+      <w:r>
+        <w:rPr>
+          <w:rFonts w:eastAsiaTheme="minorEastAsia"/>
+          <w:rtl/>
+          <w:lang w:val="en-US"/>
+        </w:rPr>
+        <w:t>–</w:t>
+      </w:r>
+      <w:r>
+        <w:rPr>
+          <w:rFonts w:eastAsiaTheme="minorEastAsia" w:hint="cs"/>
+          <w:rtl/>
+          <w:lang w:val="en-US"/>
+        </w:rPr>
+        <w:t xml:space="preserve"> כלומר, מצד אחד כאשר נכנסים לעומק העץ מעבירים לו את </w:t>
+      </w:r>
+      <w:r>
+        <w:rPr>
+          <w:rFonts w:eastAsiaTheme="minorEastAsia"/>
+          <w:lang w:val="en-US"/>
+        </w:rPr>
+        <w:t>[</w:t>
+      </w:r>
+      <w:proofErr w:type="spellStart"/>
+      <w:r>
+        <w:rPr>
+          <w:rFonts w:eastAsiaTheme="minorEastAsia"/>
+          <w:lang w:val="en-US"/>
+        </w:rPr>
+        <w:t>abc</w:t>
+      </w:r>
+      <w:proofErr w:type="spellEnd"/>
+      <w:r>
+        <w:rPr>
+          <w:rFonts w:eastAsiaTheme="minorEastAsia"/>
+          <w:lang w:val="en-US"/>
+        </w:rPr>
+        <w:t>]Before</w:t>
+      </w:r>
+      <w:r>
+        <w:rPr>
+          <w:rFonts w:eastAsiaTheme="minorEastAsia" w:hint="cs"/>
+          <w:rtl/>
+          <w:lang w:val="en-US"/>
+        </w:rPr>
+        <w:t>-ים למיניהם, וברגע שיוצאים חזרה מהעומק, מעדכנים</w:t>
+      </w:r>
+      <w:r>
+        <w:rPr>
+          <w:rFonts w:eastAsiaTheme="minorEastAsia"/>
+          <w:lang w:val="en-US"/>
+        </w:rPr>
+        <w:t xml:space="preserve"> </w:t>
+      </w:r>
+      <w:r>
+        <w:rPr>
+          <w:rFonts w:eastAsiaTheme="minorEastAsia" w:hint="cs"/>
+          <w:rtl/>
+          <w:lang w:val="en-US"/>
+        </w:rPr>
+        <w:t xml:space="preserve">חזרה את </w:t>
+      </w:r>
+      <w:r>
+        <w:rPr>
+          <w:rFonts w:eastAsiaTheme="minorEastAsia"/>
+          <w:lang w:val="en-US"/>
+        </w:rPr>
+        <w:t>[</w:t>
+      </w:r>
+      <w:proofErr w:type="spellStart"/>
+      <w:r>
+        <w:rPr>
+          <w:rFonts w:eastAsiaTheme="minorEastAsia"/>
+          <w:lang w:val="en-US"/>
+        </w:rPr>
+        <w:t>abc</w:t>
+      </w:r>
+      <w:proofErr w:type="spellEnd"/>
+      <w:r>
+        <w:rPr>
+          <w:rFonts w:eastAsiaTheme="minorEastAsia"/>
+          <w:lang w:val="en-US"/>
+        </w:rPr>
+        <w:t>]Next</w:t>
+      </w:r>
+      <w:r>
+        <w:rPr>
+          <w:rFonts w:eastAsiaTheme="minorEastAsia" w:hint="cs"/>
+          <w:rtl/>
+          <w:lang w:val="en-US"/>
+        </w:rPr>
+        <w:t xml:space="preserve">-ים. זה רלוונטי עבור </w:t>
+      </w:r>
+      <w:r>
+        <w:rPr>
+          <w:rFonts w:eastAsiaTheme="minorEastAsia"/>
+          <w:lang w:val="en-US"/>
+        </w:rPr>
+        <w:t>S</w:t>
+      </w:r>
+      <w:r>
+        <w:rPr>
+          <w:rFonts w:eastAsiaTheme="minorEastAsia" w:hint="cs"/>
+          <w:rtl/>
+          <w:lang w:val="en-US"/>
+        </w:rPr>
+        <w:t>, בגלל ש-</w:t>
+      </w:r>
+      <w:r>
+        <w:rPr>
+          <w:rFonts w:eastAsiaTheme="minorEastAsia"/>
+          <w:lang w:val="en-US"/>
+        </w:rPr>
+        <w:t>A,B</w:t>
+      </w:r>
+      <w:r>
+        <w:rPr>
+          <w:rFonts w:eastAsiaTheme="minorEastAsia" w:hint="cs"/>
+          <w:rtl/>
+          <w:lang w:val="en-US"/>
+        </w:rPr>
+        <w:t xml:space="preserve"> כוללים אך ורק טרמינלי </w:t>
+      </w:r>
+      <w:r>
+        <w:rPr>
+          <w:rFonts w:eastAsiaTheme="minorEastAsia"/>
+          <w:lang w:val="en-US"/>
+        </w:rPr>
+        <w:t>a</w:t>
+      </w:r>
+      <w:r>
+        <w:rPr>
+          <w:rFonts w:eastAsiaTheme="minorEastAsia" w:hint="cs"/>
+          <w:rtl/>
+          <w:lang w:val="en-US"/>
+        </w:rPr>
+        <w:t xml:space="preserve"> ו-</w:t>
+      </w:r>
+      <w:r>
+        <w:rPr>
+          <w:rFonts w:eastAsiaTheme="minorEastAsia"/>
+          <w:lang w:val="en-US"/>
+        </w:rPr>
+        <w:t>b</w:t>
+      </w:r>
+      <w:r>
+        <w:rPr>
+          <w:rFonts w:eastAsiaTheme="minorEastAsia" w:hint="cs"/>
+          <w:rtl/>
+          <w:lang w:val="en-US"/>
+        </w:rPr>
+        <w:t xml:space="preserve"> בהתאמה</w:t>
+      </w:r>
+      <w:r>
+        <w:rPr>
+          <w:rFonts w:eastAsiaTheme="minorEastAsia" w:hint="cs"/>
+          <w:rtl/>
+          <w:lang w:val="en-US"/>
+        </w:rPr>
+        <w:t xml:space="preserve"> </w:t>
+      </w:r>
+      <w:r>
+        <w:rPr>
+          <w:rFonts w:eastAsiaTheme="minorEastAsia"/>
+          <w:rtl/>
+          <w:lang w:val="en-US"/>
+        </w:rPr>
+        <w:t>–</w:t>
+      </w:r>
+      <w:r>
+        <w:rPr>
+          <w:rFonts w:eastAsiaTheme="minorEastAsia" w:hint="cs"/>
+          <w:rtl/>
+          <w:lang w:val="en-US"/>
+        </w:rPr>
+        <w:t xml:space="preserve"> שם הדברים יותר פשוטים באופן משמעותי (צריך לשמור רק אורכים </w:t>
+      </w:r>
+      <w:proofErr w:type="spellStart"/>
+      <w:r>
+        <w:rPr>
+          <w:rFonts w:eastAsiaTheme="minorEastAsia" w:hint="cs"/>
+          <w:rtl/>
+          <w:lang w:val="en-US"/>
+        </w:rPr>
+        <w:t>ו״כמה</w:t>
+      </w:r>
+      <w:proofErr w:type="spellEnd"/>
+      <w:r>
+        <w:rPr>
+          <w:rFonts w:eastAsiaTheme="minorEastAsia" w:hint="cs"/>
+          <w:rtl/>
+          <w:lang w:val="en-US"/>
+        </w:rPr>
+        <w:t xml:space="preserve"> לדלג״ בהדפסה)</w:t>
+      </w:r>
     </w:p>
     <w:p>
       <w:pPr>
@@ -948,8 +1223,52 @@
         <w:spacing w:line="360" w:lineRule="auto"/>
         <w:rPr>
           <w:rFonts w:eastAsiaTheme="minorEastAsia"/>
+          <w:lang w:val="en-US"/>
+        </w:rPr>
+      </w:pPr>
+    </w:p>
+    <w:p>
+      <w:pPr>
+        <w:pStyle w:val="ListParagraph"/>
+        <w:bidi/>
+        <w:spacing w:line="360" w:lineRule="auto"/>
+        <w:rPr>
+          <w:rFonts w:eastAsiaTheme="minorEastAsia"/>
+          <w:lang w:val="en-US"/>
+        </w:rPr>
+      </w:pPr>
+    </w:p>
+    <w:p>
+      <w:pPr>
+        <w:pStyle w:val="ListParagraph"/>
+        <w:bidi/>
+        <w:spacing w:line="360" w:lineRule="auto"/>
+        <w:rPr>
+          <w:rFonts w:eastAsiaTheme="minorEastAsia"/>
+          <w:lang w:val="en-US"/>
+        </w:rPr>
+      </w:pPr>
+    </w:p>
+    <w:p>
+      <w:pPr>
+        <w:pStyle w:val="ListParagraph"/>
+        <w:bidi/>
+        <w:spacing w:line="360" w:lineRule="auto"/>
+        <w:rPr>
+          <w:rFonts w:eastAsiaTheme="minorEastAsia" w:hint="cs"/>
+          <w:rtl/>
+          <w:lang w:val="en-US"/>
+        </w:rPr>
+      </w:pPr>
+    </w:p>
+    <w:p>
+      <w:pPr>
+        <w:pStyle w:val="ListParagraph"/>
+        <w:bidi/>
+        <w:spacing w:line="360" w:lineRule="auto"/>
+        <w:rPr>
+          <w:rFonts w:eastAsiaTheme="minorEastAsia"/>
           <w:i/>
-          <w:rtl/>
           <w:lang w:val="en-US"/>
         </w:rPr>
       </w:pPr>
@@ -1107,8 +1426,8 @@
               </m:ctrlPr>
             </m:dPr>
             <m:e>
-              <m:sSub>
-                <m:sSubPr>
+              <m:eqArr>
+                <m:eqArrPr>
                   <m:ctrlPr>
                     <w:rPr>
                       <w:rFonts w:ascii="Cambria Math" w:eastAsiaTheme="minorEastAsia" w:hAnsi="Cambria Math"/>
@@ -1116,118 +1435,120 @@
                       <w:lang w:val="en-US"/>
                     </w:rPr>
                   </m:ctrlPr>
-                </m:sSubPr>
+                </m:eqArrPr>
                 <m:e>
+                  <m:sSub>
+                    <m:sSubPr>
+                      <m:ctrlPr>
+                        <w:rPr>
+                          <w:rFonts w:ascii="Cambria Math" w:eastAsiaTheme="minorEastAsia" w:hAnsi="Cambria Math"/>
+                          <w:i/>
+                          <w:lang w:val="en-US"/>
+                        </w:rPr>
+                      </m:ctrlPr>
+                    </m:sSubPr>
+                    <m:e>
+                      <m:r>
+                        <w:rPr>
+                          <w:rFonts w:ascii="Cambria Math" w:eastAsiaTheme="minorEastAsia" w:hAnsi="Cambria Math"/>
+                          <w:lang w:val="en-US"/>
+                        </w:rPr>
+                        <m:t>S</m:t>
+                      </m:r>
+                    </m:e>
+                    <m:sub>
+                      <m:r>
+                        <w:rPr>
+                          <w:rFonts w:ascii="Cambria Math" w:eastAsiaTheme="minorEastAsia" w:hAnsi="Cambria Math"/>
+                          <w:lang w:val="en-US"/>
+                        </w:rPr>
+                        <m:t>1</m:t>
+                      </m:r>
+                    </m:sub>
+                  </m:sSub>
                   <m:r>
                     <w:rPr>
                       <w:rFonts w:ascii="Cambria Math" w:eastAsiaTheme="minorEastAsia" w:hAnsi="Cambria Math"/>
                       <w:lang w:val="en-US"/>
                     </w:rPr>
-                    <m:t>S</m:t>
+                    <m:t>.aBefore=A.length+S.aBefore;</m:t>
+                  </m:r>
+                  <m:sSub>
+                    <m:sSubPr>
+                      <m:ctrlPr>
+                        <w:rPr>
+                          <w:rFonts w:ascii="Cambria Math" w:eastAsiaTheme="minorEastAsia" w:hAnsi="Cambria Math"/>
+                          <w:i/>
+                          <w:lang w:val="en-US"/>
+                        </w:rPr>
+                      </m:ctrlPr>
+                    </m:sSubPr>
+                    <m:e>
+                      <m:r>
+                        <w:rPr>
+                          <w:rFonts w:ascii="Cambria Math" w:eastAsiaTheme="minorEastAsia" w:hAnsi="Cambria Math"/>
+                          <w:lang w:val="en-US"/>
+                        </w:rPr>
+                        <m:t>S</m:t>
+                      </m:r>
+                    </m:e>
+                    <m:sub>
+                      <m:r>
+                        <w:rPr>
+                          <w:rFonts w:ascii="Cambria Math" w:eastAsiaTheme="minorEastAsia" w:hAnsi="Cambria Math"/>
+                          <w:lang w:val="en-US"/>
+                        </w:rPr>
+                        <m:t>1</m:t>
+                      </m:r>
+                    </m:sub>
+                  </m:sSub>
+                  <m:r>
+                    <w:rPr>
+                      <w:rFonts w:ascii="Cambria Math" w:eastAsiaTheme="minorEastAsia" w:hAnsi="Cambria Math"/>
+                      <w:lang w:val="en-US"/>
+                    </w:rPr>
+                    <m:t>.bBefore=S.bBefore;</m:t>
                   </m:r>
                 </m:e>
-                <m:sub>
+                <m:e>
+                  <m:sSub>
+                    <m:sSubPr>
+                      <m:ctrlPr>
+                        <w:rPr>
+                          <w:rFonts w:ascii="Cambria Math" w:eastAsiaTheme="minorEastAsia" w:hAnsi="Cambria Math"/>
+                          <w:i/>
+                          <w:lang w:val="en-US"/>
+                        </w:rPr>
+                      </m:ctrlPr>
+                    </m:sSubPr>
+                    <m:e>
+                      <m:r>
+                        <w:rPr>
+                          <w:rFonts w:ascii="Cambria Math" w:eastAsiaTheme="minorEastAsia" w:hAnsi="Cambria Math"/>
+                          <w:lang w:val="en-US"/>
+                        </w:rPr>
+                        <m:t>S</m:t>
+                      </m:r>
+                    </m:e>
+                    <m:sub>
+                      <m:r>
+                        <w:rPr>
+                          <w:rFonts w:ascii="Cambria Math" w:eastAsiaTheme="minorEastAsia" w:hAnsi="Cambria Math"/>
+                          <w:lang w:val="en-US"/>
+                        </w:rPr>
+                        <m:t>1</m:t>
+                      </m:r>
+                    </m:sub>
+                  </m:sSub>
                   <m:r>
                     <w:rPr>
                       <w:rFonts w:ascii="Cambria Math" w:eastAsiaTheme="minorEastAsia" w:hAnsi="Cambria Math"/>
                       <w:lang w:val="en-US"/>
                     </w:rPr>
-                    <m:t>1</m:t>
-                  </m:r>
-                </m:sub>
-              </m:sSub>
-              <m:r>
-                <w:rPr>
-                  <w:rFonts w:ascii="Cambria Math" w:eastAsiaTheme="minorEastAsia" w:hAnsi="Cambria Math"/>
-                  <w:lang w:val="en-US"/>
-                </w:rPr>
-                <m:t>.a</m:t>
-              </m:r>
-              <m:r>
-                <w:rPr>
-                  <w:rFonts w:ascii="Cambria Math" w:eastAsiaTheme="minorEastAsia" w:hAnsi="Cambria Math"/>
-                  <w:lang w:val="en-US"/>
-                </w:rPr>
-                <m:t>Before</m:t>
-              </m:r>
-              <m:r>
-                <w:rPr>
-                  <w:rFonts w:ascii="Cambria Math" w:eastAsiaTheme="minorEastAsia" w:hAnsi="Cambria Math"/>
-                  <w:lang w:val="en-US"/>
-                </w:rPr>
-                <m:t>=A.length</m:t>
-              </m:r>
-              <m:r>
-                <w:rPr>
-                  <w:rFonts w:ascii="Cambria Math" w:eastAsiaTheme="minorEastAsia" w:hAnsi="Cambria Math"/>
-                  <w:lang w:val="en-US"/>
-                </w:rPr>
-                <m:t>+S.a</m:t>
-              </m:r>
-              <m:r>
-                <w:rPr>
-                  <w:rFonts w:ascii="Cambria Math" w:eastAsiaTheme="minorEastAsia" w:hAnsi="Cambria Math"/>
-                  <w:lang w:val="en-US"/>
-                </w:rPr>
-                <m:t>Before</m:t>
-              </m:r>
-              <m:r>
-                <w:rPr>
-                  <w:rFonts w:ascii="Cambria Math" w:eastAsiaTheme="minorEastAsia" w:hAnsi="Cambria Math"/>
-                  <w:lang w:val="en-US"/>
-                </w:rPr>
-                <m:t>;</m:t>
-              </m:r>
-              <m:sSub>
-                <m:sSubPr>
-                  <m:ctrlPr>
-                    <w:rPr>
-                      <w:rFonts w:ascii="Cambria Math" w:eastAsiaTheme="minorEastAsia" w:hAnsi="Cambria Math"/>
-                      <w:i/>
-                      <w:lang w:val="en-US"/>
-                    </w:rPr>
-                  </m:ctrlPr>
-                </m:sSubPr>
-                <m:e>
-                  <m:r>
-                    <w:rPr>
-                      <w:rFonts w:ascii="Cambria Math" w:eastAsiaTheme="minorEastAsia" w:hAnsi="Cambria Math"/>
-                      <w:lang w:val="en-US"/>
-                    </w:rPr>
-                    <m:t>S</m:t>
+                    <m:t>.cBefore=S.cBefore;</m:t>
                   </m:r>
                 </m:e>
-                <m:sub>
-                  <m:r>
-                    <w:rPr>
-                      <w:rFonts w:ascii="Cambria Math" w:eastAsiaTheme="minorEastAsia" w:hAnsi="Cambria Math"/>
-                      <w:lang w:val="en-US"/>
-                    </w:rPr>
-                    <m:t>1</m:t>
-                  </m:r>
-                </m:sub>
-              </m:sSub>
-              <m:r>
-                <w:rPr>
-                  <w:rFonts w:ascii="Cambria Math" w:eastAsiaTheme="minorEastAsia" w:hAnsi="Cambria Math"/>
-                  <w:lang w:val="en-US"/>
-                </w:rPr>
-                <m:t>.b</m:t>
-              </m:r>
-              <m:r>
-                <w:rPr>
-                  <w:rFonts w:ascii="Cambria Math" w:eastAsiaTheme="minorEastAsia" w:hAnsi="Cambria Math"/>
-                  <w:lang w:val="en-US"/>
-                </w:rPr>
-                <m:t>Before</m:t>
-              </m:r>
-              <m:r>
-                <w:rPr>
-                  <w:rFonts w:ascii="Cambria Math" w:eastAsiaTheme="minorEastAsia" w:hAnsi="Cambria Math"/>
-                  <w:lang w:val="en-US"/>
-                </w:rPr>
-                <m:t>=S.bCount;</m:t>
-              </m:r>
+              </m:eqArr>
             </m:e>
           </m:d>
           <m:r>
@@ -1646,6 +1967,13 @@
                     </w:rPr>
                     <m:t>;</m:t>
                   </m:r>
+                  <m:r>
+                    <w:rPr>
+                      <w:rFonts w:ascii="Cambria Math" w:eastAsiaTheme="minorEastAsia" w:hAnsi="Cambria Math"/>
+                      <w:lang w:val="en-US"/>
+                    </w:rPr>
+                    <m:t xml:space="preserve">  </m:t>
+                  </m:r>
                   <m:sSub>
                     <m:sSubPr>
                       <m:ctrlPr>
@@ -1746,6 +2074,13 @@
                     </w:rPr>
                     <m:t>+1;</m:t>
                   </m:r>
+                  <m:r>
+                    <w:rPr>
+                      <w:rFonts w:ascii="Cambria Math" w:eastAsiaTheme="minorEastAsia" w:hAnsi="Cambria Math"/>
+                      <w:lang w:val="en-US"/>
+                    </w:rPr>
+                    <m:t xml:space="preserve"> </m:t>
+                  </m:r>
                   <m:sSub>
                     <m:sSubPr>
                       <m:ctrlPr>
@@ -2057,6 +2392,7 @@
         <w:spacing w:line="360" w:lineRule="auto"/>
         <w:rPr>
           <w:rFonts w:eastAsiaTheme="minorEastAsia"/>
+          <w:i/>
           <w:lang w:val="en-US"/>
         </w:rPr>
       </w:pPr>
@@ -2067,7 +2403,6 @@
               <w:rFonts w:ascii="Cambria Math" w:eastAsiaTheme="minorEastAsia" w:hAnsi="Cambria Math"/>
               <w:lang w:val="en-US"/>
             </w:rPr>
-            <w:lastRenderedPageBreak/>
             <m:t>S→</m:t>
           </m:r>
           <m:d>
@@ -2202,7 +2537,35 @@
                       <w:rFonts w:ascii="Cambria Math" w:eastAsiaTheme="minorEastAsia" w:hAnsi="Cambria Math"/>
                       <w:lang w:val="en-US"/>
                     </w:rPr>
-                    <m:t>S.aNext=S.aBefore+2;S.bNext=S.bBefore+S.length;</m:t>
+                    <m:t>S.aNext=S.aBefore+2;</m:t>
+                  </m:r>
+                  <m:r>
+                    <w:rPr>
+                      <w:rFonts w:ascii="Cambria Math" w:eastAsiaTheme="minorEastAsia" w:hAnsi="Cambria Math"/>
+                      <w:lang w:val="en-US"/>
+                    </w:rPr>
+                    <m:t xml:space="preserve">        </m:t>
+                  </m:r>
+                  <m:r>
+                    <w:rPr>
+                      <w:rFonts w:ascii="Cambria Math" w:eastAsiaTheme="minorEastAsia" w:hAnsi="Cambria Math"/>
+                      <w:lang w:val="en-US"/>
+                    </w:rPr>
+                    <m:t>S.bNext=S.bBefore+</m:t>
+                  </m:r>
+                  <m:r>
+                    <w:rPr>
+                      <w:rFonts w:ascii="Cambria Math" w:eastAsiaTheme="minorEastAsia" w:hAnsi="Cambria Math"/>
+                      <w:lang w:val="en-US"/>
+                    </w:rPr>
+                    <m:t>B</m:t>
+                  </m:r>
+                  <m:r>
+                    <w:rPr>
+                      <w:rFonts w:ascii="Cambria Math" w:eastAsiaTheme="minorEastAsia" w:hAnsi="Cambria Math"/>
+                      <w:lang w:val="en-US"/>
+                    </w:rPr>
+                    <m:t>.length;</m:t>
                   </m:r>
                 </m:e>
                 <m:e>
@@ -2245,7 +2608,21 @@
                           <w:rFonts w:ascii="Cambria Math" w:eastAsia="Cambria Math" w:hAnsi="Cambria Math" w:cs="Cambria Math"/>
                           <w:lang w:val="en-US"/>
                         </w:rPr>
-                        <m:t>i=0;i&lt;S.bNext-</m:t>
+                        <m:t>i=0;i&lt;S.</m:t>
+                      </m:r>
+                      <m:r>
+                        <w:rPr>
+                          <w:rFonts w:ascii="Cambria Math" w:eastAsia="Cambria Math" w:hAnsi="Cambria Math" w:cs="Cambria Math"/>
+                          <w:lang w:val="en-US"/>
+                        </w:rPr>
+                        <m:t>a</m:t>
+                      </m:r>
+                      <m:r>
+                        <w:rPr>
+                          <w:rFonts w:ascii="Cambria Math" w:eastAsia="Cambria Math" w:hAnsi="Cambria Math" w:cs="Cambria Math"/>
+                          <w:lang w:val="en-US"/>
+                        </w:rPr>
+                        <m:t>Next-</m:t>
                       </m:r>
                       <m:func>
                         <m:funcPr>
@@ -2292,7 +2669,14 @@
                                   <w:rFonts w:ascii="Cambria Math" w:eastAsia="Cambria Math" w:hAnsi="Cambria Math" w:cs="Cambria Math"/>
                                   <w:lang w:val="en-US"/>
                                 </w:rPr>
-                                <m:t>S.aBefore</m:t>
+                                <m:t>S.</m:t>
+                              </m:r>
+                              <m:r>
+                                <w:rPr>
+                                  <w:rFonts w:ascii="Cambria Math" w:eastAsia="Cambria Math" w:hAnsi="Cambria Math" w:cs="Cambria Math"/>
+                                  <w:lang w:val="en-US"/>
+                                </w:rPr>
+                                <m:t>bNext,S.cNext</m:t>
                               </m:r>
                             </m:e>
                           </m:d>
@@ -2303,7 +2687,14 @@
                           <w:rFonts w:ascii="Cambria Math" w:eastAsia="Cambria Math" w:hAnsi="Cambria Math" w:cs="Cambria Math"/>
                           <w:lang w:val="en-US"/>
                         </w:rPr>
-                        <m:t xml:space="preserve"> and i&lt;2;i++</m:t>
+                        <m:t xml:space="preserve"> and i&lt;2;i</m:t>
+                      </m:r>
+                      <m:r>
+                        <w:rPr>
+                          <w:rFonts w:ascii="Cambria Math" w:eastAsia="Cambria Math" w:hAnsi="Cambria Math" w:cs="Cambria Math"/>
+                          <w:lang w:val="en-US"/>
+                        </w:rPr>
+                        <m:t>+=1</m:t>
                       </m:r>
                     </m:e>
                   </m:d>
@@ -2312,8 +2703,28 @@
                       <w:rFonts w:ascii="Cambria Math" w:eastAsia="Cambria Math" w:hAnsi="Cambria Math" w:cs="Cambria Math"/>
                       <w:lang w:val="en-US"/>
                     </w:rPr>
-                    <m:t xml:space="preserve"> print(a)</m:t>
+                    <m:t xml:space="preserve"> print</m:t>
                   </m:r>
+                  <m:d>
+                    <m:dPr>
+                      <m:ctrlPr>
+                        <w:rPr>
+                          <w:rFonts w:ascii="Cambria Math" w:eastAsia="Cambria Math" w:hAnsi="Cambria Math" w:cs="Cambria Math"/>
+                          <w:i/>
+                          <w:lang w:val="en-US"/>
+                        </w:rPr>
+                      </m:ctrlPr>
+                    </m:dPr>
+                    <m:e>
+                      <m:r>
+                        <w:rPr>
+                          <w:rFonts w:ascii="Cambria Math" w:eastAsia="Cambria Math" w:hAnsi="Cambria Math" w:cs="Cambria Math"/>
+                          <w:lang w:val="en-US"/>
+                        </w:rPr>
+                        <m:t>a</m:t>
+                      </m:r>
+                    </m:e>
+                  </m:d>
                 </m:e>
               </m:eqArr>
             </m:e>
@@ -2390,6 +2801,40 @@
                 </w:rPr>
                 <m:t>aNext=S.bNext=0;S.cNext=1</m:t>
               </m:r>
+              <m:r>
+                <w:rPr>
+                  <w:rFonts w:ascii="Cambria Math" w:eastAsiaTheme="minorEastAsia" w:hAnsi="Cambria Math"/>
+                  <w:lang w:val="en-US"/>
+                </w:rPr>
+                <m:t>;print</m:t>
+              </m:r>
+              <m:d>
+                <m:dPr>
+                  <m:ctrlPr>
+                    <w:rPr>
+                      <w:rFonts w:ascii="Cambria Math" w:eastAsiaTheme="minorEastAsia" w:hAnsi="Cambria Math"/>
+                      <w:i/>
+                      <w:lang w:val="en-US"/>
+                    </w:rPr>
+                  </m:ctrlPr>
+                </m:dPr>
+                <m:e>
+                  <m:r>
+                    <w:rPr>
+                      <w:rFonts w:ascii="Cambria Math" w:eastAsiaTheme="minorEastAsia" w:hAnsi="Cambria Math"/>
+                      <w:lang w:val="en-US"/>
+                    </w:rPr>
+                    <m:t>c</m:t>
+                  </m:r>
+                </m:e>
+              </m:d>
+              <m:r>
+                <w:rPr>
+                  <w:rFonts w:ascii="Cambria Math" w:eastAsiaTheme="minorEastAsia" w:hAnsi="Cambria Math"/>
+                  <w:lang w:val="en-US"/>
+                </w:rPr>
+                <m:t>;</m:t>
+              </m:r>
             </m:e>
           </m:d>
           <m:r>
@@ -2420,6 +2865,162 @@
               <w:lang w:val="en-US"/>
             </w:rPr>
             <m:t>A→</m:t>
+          </m:r>
+          <m:d>
+            <m:dPr>
+              <m:begChr m:val="{"/>
+              <m:endChr m:val="}"/>
+              <m:ctrlPr>
+                <w:rPr>
+                  <w:rFonts w:ascii="Cambria Math" w:eastAsiaTheme="minorEastAsia" w:hAnsi="Cambria Math"/>
+                  <w:i/>
+                  <w:lang w:val="en-US"/>
+                </w:rPr>
+              </m:ctrlPr>
+            </m:dPr>
+            <m:e>
+              <m:r>
+                <w:rPr>
+                  <w:rFonts w:ascii="Cambria Math" w:eastAsiaTheme="minorEastAsia" w:hAnsi="Cambria Math"/>
+                  <w:lang w:val="en-US"/>
+                </w:rPr>
+                <m:t xml:space="preserve">if </m:t>
+              </m:r>
+              <m:d>
+                <m:dPr>
+                  <m:ctrlPr>
+                    <w:rPr>
+                      <w:rFonts w:ascii="Cambria Math" w:eastAsiaTheme="minorEastAsia" w:hAnsi="Cambria Math"/>
+                      <w:i/>
+                      <w:lang w:val="en-US"/>
+                    </w:rPr>
+                  </m:ctrlPr>
+                </m:dPr>
+                <m:e>
+                  <m:r>
+                    <w:rPr>
+                      <w:rFonts w:ascii="Cambria Math" w:eastAsiaTheme="minorEastAsia" w:hAnsi="Cambria Math"/>
+                      <w:lang w:val="en-US"/>
+                    </w:rPr>
+                    <m:t>A.toSkip</m:t>
+                  </m:r>
+                  <m:r>
+                    <w:rPr>
+                      <w:rFonts w:ascii="Cambria Math" w:eastAsiaTheme="minorEastAsia" w:hAnsi="Cambria Math"/>
+                      <w:lang w:val="en-US"/>
+                    </w:rPr>
+                    <m:t>≤</m:t>
+                  </m:r>
+                  <m:r>
+                    <w:rPr>
+                      <w:rFonts w:ascii="Cambria Math" w:eastAsiaTheme="minorEastAsia" w:hAnsi="Cambria Math"/>
+                      <w:lang w:val="en-US"/>
+                    </w:rPr>
+                    <m:t>0</m:t>
+                  </m:r>
+                </m:e>
+              </m:d>
+              <m:r>
+                <w:rPr>
+                  <w:rFonts w:ascii="Cambria Math" w:eastAsiaTheme="minorEastAsia" w:hAnsi="Cambria Math"/>
+                  <w:lang w:val="en-US"/>
+                </w:rPr>
+                <m:t xml:space="preserve"> then </m:t>
+              </m:r>
+              <m:r>
+                <w:rPr>
+                  <w:rFonts w:ascii="Cambria Math" w:eastAsiaTheme="minorEastAsia" w:hAnsi="Cambria Math"/>
+                  <w:lang w:val="en-US"/>
+                </w:rPr>
+                <m:t>print</m:t>
+              </m:r>
+              <m:d>
+                <m:dPr>
+                  <m:ctrlPr>
+                    <w:rPr>
+                      <w:rFonts w:ascii="Cambria Math" w:eastAsiaTheme="minorEastAsia" w:hAnsi="Cambria Math"/>
+                      <w:i/>
+                      <w:lang w:val="en-US"/>
+                    </w:rPr>
+                  </m:ctrlPr>
+                </m:dPr>
+                <m:e>
+                  <m:r>
+                    <w:rPr>
+                      <w:rFonts w:ascii="Cambria Math" w:eastAsiaTheme="minorEastAsia" w:hAnsi="Cambria Math"/>
+                      <w:lang w:val="en-US"/>
+                    </w:rPr>
+                    <m:t>a</m:t>
+                  </m:r>
+                </m:e>
+              </m:d>
+              <m:r>
+                <w:rPr>
+                  <w:rFonts w:ascii="Cambria Math" w:eastAsiaTheme="minorEastAsia" w:hAnsi="Cambria Math"/>
+                  <w:lang w:val="en-US"/>
+                </w:rPr>
+                <m:t>;</m:t>
+              </m:r>
+              <m:r>
+                <w:rPr>
+                  <w:rFonts w:ascii="Cambria Math" w:eastAsiaTheme="minorEastAsia" w:hAnsi="Cambria Math"/>
+                  <w:lang w:val="en-US"/>
+                </w:rPr>
+                <m:t xml:space="preserve">  </m:t>
+              </m:r>
+              <m:sSub>
+                <m:sSubPr>
+                  <m:ctrlPr>
+                    <w:rPr>
+                      <w:rFonts w:ascii="Cambria Math" w:eastAsiaTheme="minorEastAsia" w:hAnsi="Cambria Math"/>
+                      <w:i/>
+                      <w:lang w:val="en-US"/>
+                    </w:rPr>
+                  </m:ctrlPr>
+                </m:sSubPr>
+                <m:e>
+                  <m:r>
+                    <w:rPr>
+                      <w:rFonts w:ascii="Cambria Math" w:eastAsiaTheme="minorEastAsia" w:hAnsi="Cambria Math"/>
+                      <w:lang w:val="en-US"/>
+                    </w:rPr>
+                    <m:t>A</m:t>
+                  </m:r>
+                </m:e>
+                <m:sub>
+                  <m:r>
+                    <w:rPr>
+                      <w:rFonts w:ascii="Cambria Math" w:eastAsiaTheme="minorEastAsia" w:hAnsi="Cambria Math"/>
+                      <w:lang w:val="en-US"/>
+                    </w:rPr>
+                    <m:t>1</m:t>
+                  </m:r>
+                </m:sub>
+              </m:sSub>
+              <m:r>
+                <w:rPr>
+                  <w:rFonts w:ascii="Cambria Math" w:eastAsiaTheme="minorEastAsia" w:hAnsi="Cambria Math"/>
+                  <w:lang w:val="en-US"/>
+                </w:rPr>
+                <m:t>.toSkip=A.toSkip-1;</m:t>
+              </m:r>
+            </m:e>
+          </m:d>
+          <m:r>
+            <w:rPr>
+              <w:rFonts w:ascii="Cambria Math" w:eastAsiaTheme="minorEastAsia" w:hAnsi="Cambria Math"/>
+              <w:lang w:val="en-US"/>
+            </w:rPr>
+            <w:br/>
+          </m:r>
+        </m:oMath>
+        <m:oMath>
+          <m:r>
+            <w:rPr>
+              <w:rFonts w:ascii="Cambria Math" w:eastAsiaTheme="minorEastAsia" w:hAnsi="Cambria Math"/>
+              <w:lang w:val="en-US"/>
+            </w:rPr>
+            <m:t xml:space="preserve">         </m:t>
           </m:r>
           <m:sSub>
             <m:sSubPr>
@@ -2507,127 +3108,6 @@
             </w:rPr>
             <m:t>;</m:t>
           </m:r>
-          <m:r>
-            <w:rPr>
-              <w:rFonts w:ascii="Cambria Math" w:eastAsiaTheme="minorEastAsia" w:hAnsi="Cambria Math"/>
-              <w:lang w:val="en-US"/>
-            </w:rPr>
-            <w:br/>
-          </m:r>
-        </m:oMath>
-        <m:oMath>
-          <m:r>
-            <w:rPr>
-              <w:rFonts w:ascii="Cambria Math" w:eastAsiaTheme="minorEastAsia" w:hAnsi="Cambria Math"/>
-              <w:lang w:val="en-US"/>
-            </w:rPr>
-            <m:t xml:space="preserve">                  if </m:t>
-          </m:r>
-          <m:d>
-            <m:dPr>
-              <m:ctrlPr>
-                <w:rPr>
-                  <w:rFonts w:ascii="Cambria Math" w:eastAsiaTheme="minorEastAsia" w:hAnsi="Cambria Math"/>
-                  <w:i/>
-                  <w:lang w:val="en-US"/>
-                </w:rPr>
-              </m:ctrlPr>
-            </m:dPr>
-            <m:e>
-              <m:r>
-                <w:rPr>
-                  <w:rFonts w:ascii="Cambria Math" w:eastAsiaTheme="minorEastAsia" w:hAnsi="Cambria Math"/>
-                  <w:lang w:val="en-US"/>
-                </w:rPr>
-                <m:t>A.toSkip&gt;0</m:t>
-              </m:r>
-            </m:e>
-          </m:d>
-          <m:r>
-            <w:rPr>
-              <w:rFonts w:ascii="Cambria Math" w:eastAsiaTheme="minorEastAsia" w:hAnsi="Cambria Math"/>
-              <w:lang w:val="en-US"/>
-            </w:rPr>
-            <m:t xml:space="preserve"> then </m:t>
-          </m:r>
-          <m:d>
-            <m:dPr>
-              <m:begChr m:val="{"/>
-              <m:endChr m:val="}"/>
-              <m:ctrlPr>
-                <w:rPr>
-                  <w:rFonts w:ascii="Cambria Math" w:eastAsiaTheme="minorEastAsia" w:hAnsi="Cambria Math"/>
-                  <w:i/>
-                  <w:lang w:val="en-US"/>
-                </w:rPr>
-              </m:ctrlPr>
-            </m:dPr>
-            <m:e>
-              <m:sSub>
-                <m:sSubPr>
-                  <m:ctrlPr>
-                    <w:rPr>
-                      <w:rFonts w:ascii="Cambria Math" w:eastAsiaTheme="minorEastAsia" w:hAnsi="Cambria Math"/>
-                      <w:i/>
-                      <w:lang w:val="en-US"/>
-                    </w:rPr>
-                  </m:ctrlPr>
-                </m:sSubPr>
-                <m:e>
-                  <m:r>
-                    <w:rPr>
-                      <w:rFonts w:ascii="Cambria Math" w:eastAsiaTheme="minorEastAsia" w:hAnsi="Cambria Math"/>
-                      <w:lang w:val="en-US"/>
-                    </w:rPr>
-                    <m:t>A</m:t>
-                  </m:r>
-                </m:e>
-                <m:sub>
-                  <m:r>
-                    <w:rPr>
-                      <w:rFonts w:ascii="Cambria Math" w:eastAsiaTheme="minorEastAsia" w:hAnsi="Cambria Math"/>
-                      <w:lang w:val="en-US"/>
-                    </w:rPr>
-                    <m:t>1</m:t>
-                  </m:r>
-                </m:sub>
-              </m:sSub>
-              <m:r>
-                <w:rPr>
-                  <w:rFonts w:ascii="Cambria Math" w:eastAsiaTheme="minorEastAsia" w:hAnsi="Cambria Math"/>
-                  <w:lang w:val="en-US"/>
-                </w:rPr>
-                <m:t>.toSkip=A.toSkip-1; print</m:t>
-              </m:r>
-              <m:d>
-                <m:dPr>
-                  <m:ctrlPr>
-                    <w:rPr>
-                      <w:rFonts w:ascii="Cambria Math" w:eastAsiaTheme="minorEastAsia" w:hAnsi="Cambria Math"/>
-                      <w:i/>
-                      <w:lang w:val="en-US"/>
-                    </w:rPr>
-                  </m:ctrlPr>
-                </m:dPr>
-                <m:e>
-                  <m:r>
-                    <w:rPr>
-                      <w:rFonts w:ascii="Cambria Math" w:eastAsiaTheme="minorEastAsia" w:hAnsi="Cambria Math"/>
-                      <w:lang w:val="en-US"/>
-                    </w:rPr>
-                    <m:t>a</m:t>
-                  </m:r>
-                </m:e>
-              </m:d>
-              <m:r>
-                <w:rPr>
-                  <w:rFonts w:ascii="Cambria Math" w:eastAsiaTheme="minorEastAsia" w:hAnsi="Cambria Math"/>
-                  <w:lang w:val="en-US"/>
-                </w:rPr>
-                <m:t>;</m:t>
-              </m:r>
-            </m:e>
-          </m:d>
           <m:r>
             <w:rPr>
               <w:rFonts w:ascii="Cambria Math" w:eastAsiaTheme="minorEastAsia" w:hAnsi="Cambria Math"/>
@@ -2707,6 +3187,134 @@
             </w:rPr>
             <m:t>b</m:t>
           </m:r>
+          <m:d>
+            <m:dPr>
+              <m:begChr m:val="{"/>
+              <m:endChr m:val="}"/>
+              <m:ctrlPr>
+                <w:rPr>
+                  <w:rFonts w:ascii="Cambria Math" w:eastAsiaTheme="minorEastAsia" w:hAnsi="Cambria Math"/>
+                  <w:i/>
+                  <w:lang w:val="en-US"/>
+                </w:rPr>
+              </m:ctrlPr>
+            </m:dPr>
+            <m:e>
+              <m:r>
+                <w:rPr>
+                  <w:rFonts w:ascii="Cambria Math" w:eastAsiaTheme="minorEastAsia" w:hAnsi="Cambria Math"/>
+                  <w:lang w:val="en-US"/>
+                </w:rPr>
+                <m:t xml:space="preserve">if </m:t>
+              </m:r>
+              <m:d>
+                <m:dPr>
+                  <m:ctrlPr>
+                    <w:rPr>
+                      <w:rFonts w:ascii="Cambria Math" w:eastAsiaTheme="minorEastAsia" w:hAnsi="Cambria Math"/>
+                      <w:i/>
+                      <w:lang w:val="en-US"/>
+                    </w:rPr>
+                  </m:ctrlPr>
+                </m:dPr>
+                <m:e>
+                  <m:r>
+                    <w:rPr>
+                      <w:rFonts w:ascii="Cambria Math" w:eastAsiaTheme="minorEastAsia" w:hAnsi="Cambria Math"/>
+                      <w:lang w:val="en-US"/>
+                    </w:rPr>
+                    <m:t>B.toSkip≤0</m:t>
+                  </m:r>
+                </m:e>
+              </m:d>
+              <m:r>
+                <w:rPr>
+                  <w:rFonts w:ascii="Cambria Math" w:eastAsiaTheme="minorEastAsia" w:hAnsi="Cambria Math"/>
+                  <w:lang w:val="en-US"/>
+                </w:rPr>
+                <m:t xml:space="preserve"> then print</m:t>
+              </m:r>
+              <m:d>
+                <m:dPr>
+                  <m:ctrlPr>
+                    <w:rPr>
+                      <w:rFonts w:ascii="Cambria Math" w:eastAsiaTheme="minorEastAsia" w:hAnsi="Cambria Math"/>
+                      <w:i/>
+                      <w:lang w:val="en-US"/>
+                    </w:rPr>
+                  </m:ctrlPr>
+                </m:dPr>
+                <m:e>
+                  <m:r>
+                    <w:rPr>
+                      <w:rFonts w:ascii="Cambria Math" w:eastAsiaTheme="minorEastAsia" w:hAnsi="Cambria Math"/>
+                      <w:lang w:val="en-US"/>
+                    </w:rPr>
+                    <m:t>b</m:t>
+                  </m:r>
+                </m:e>
+              </m:d>
+              <m:r>
+                <w:rPr>
+                  <w:rFonts w:ascii="Cambria Math" w:eastAsiaTheme="minorEastAsia" w:hAnsi="Cambria Math"/>
+                  <w:lang w:val="en-US"/>
+                </w:rPr>
+                <m:t>;</m:t>
+              </m:r>
+              <m:sSub>
+                <m:sSubPr>
+                  <m:ctrlPr>
+                    <w:rPr>
+                      <w:rFonts w:ascii="Cambria Math" w:eastAsiaTheme="minorEastAsia" w:hAnsi="Cambria Math"/>
+                      <w:i/>
+                      <w:lang w:val="en-US"/>
+                    </w:rPr>
+                  </m:ctrlPr>
+                </m:sSubPr>
+                <m:e>
+                  <m:r>
+                    <w:rPr>
+                      <w:rFonts w:ascii="Cambria Math" w:eastAsiaTheme="minorEastAsia" w:hAnsi="Cambria Math"/>
+                      <w:lang w:val="en-US"/>
+                    </w:rPr>
+                    <m:t>B</m:t>
+                  </m:r>
+                </m:e>
+                <m:sub>
+                  <m:r>
+                    <w:rPr>
+                      <w:rFonts w:ascii="Cambria Math" w:eastAsiaTheme="minorEastAsia" w:hAnsi="Cambria Math"/>
+                      <w:lang w:val="en-US"/>
+                    </w:rPr>
+                    <m:t>1</m:t>
+                  </m:r>
+                </m:sub>
+              </m:sSub>
+              <m:r>
+                <w:rPr>
+                  <w:rFonts w:ascii="Cambria Math" w:eastAsiaTheme="minorEastAsia" w:hAnsi="Cambria Math"/>
+                  <w:lang w:val="en-US"/>
+                </w:rPr>
+                <m:t>.toSkip=B.toSkip-1;</m:t>
+              </m:r>
+            </m:e>
+          </m:d>
+          <m:r>
+            <w:rPr>
+              <w:rFonts w:ascii="Cambria Math" w:eastAsiaTheme="minorEastAsia" w:hAnsi="Cambria Math"/>
+              <w:lang w:val="en-US"/>
+            </w:rPr>
+            <w:br/>
+          </m:r>
+        </m:oMath>
+        <m:oMath>
+          <m:r>
+            <w:rPr>
+              <w:rFonts w:ascii="Cambria Math" w:eastAsiaTheme="minorEastAsia" w:hAnsi="Cambria Math"/>
+              <w:lang w:val="en-US"/>
+            </w:rPr>
+            <m:t xml:space="preserve">         </m:t>
+          </m:r>
           <m:sSub>
             <m:sSubPr>
               <m:ctrlPr>
@@ -2791,103 +3399,6 @@
                   <w:lang w:val="en-US"/>
                 </w:rPr>
                 <m:t>.length+1;</m:t>
-              </m:r>
-              <m:r>
-                <w:rPr>
-                  <w:rFonts w:ascii="Cambria Math" w:eastAsiaTheme="minorEastAsia" w:hAnsi="Cambria Math"/>
-                  <w:lang w:val="en-US"/>
-                </w:rPr>
-                <m:t xml:space="preserve">if </m:t>
-              </m:r>
-              <m:d>
-                <m:dPr>
-                  <m:ctrlPr>
-                    <w:rPr>
-                      <w:rFonts w:ascii="Cambria Math" w:eastAsiaTheme="minorEastAsia" w:hAnsi="Cambria Math"/>
-                      <w:i/>
-                      <w:lang w:val="en-US"/>
-                    </w:rPr>
-                  </m:ctrlPr>
-                </m:dPr>
-                <m:e>
-                  <m:r>
-                    <w:rPr>
-                      <w:rFonts w:ascii="Cambria Math" w:eastAsiaTheme="minorEastAsia" w:hAnsi="Cambria Math"/>
-                      <w:lang w:val="en-US"/>
-                    </w:rPr>
-                    <m:t>B.toSkip≤0</m:t>
-                  </m:r>
-                </m:e>
-              </m:d>
-              <m:r>
-                <w:rPr>
-                  <w:rFonts w:ascii="Cambria Math" w:eastAsiaTheme="minorEastAsia" w:hAnsi="Cambria Math"/>
-                  <w:lang w:val="en-US"/>
-                </w:rPr>
-                <m:t xml:space="preserve"> then print</m:t>
-              </m:r>
-              <m:d>
-                <m:dPr>
-                  <m:ctrlPr>
-                    <w:rPr>
-                      <w:rFonts w:ascii="Cambria Math" w:eastAsiaTheme="minorEastAsia" w:hAnsi="Cambria Math"/>
-                      <w:i/>
-                      <w:lang w:val="en-US"/>
-                    </w:rPr>
-                  </m:ctrlPr>
-                </m:dPr>
-                <m:e>
-                  <m:r>
-                    <w:rPr>
-                      <w:rFonts w:ascii="Cambria Math" w:eastAsiaTheme="minorEastAsia" w:hAnsi="Cambria Math"/>
-                      <w:lang w:val="en-US"/>
-                    </w:rPr>
-                    <m:t>b</m:t>
-                  </m:r>
-                </m:e>
-              </m:d>
-              <m:r>
-                <w:rPr>
-                  <w:rFonts w:ascii="Cambria Math" w:eastAsiaTheme="minorEastAsia" w:hAnsi="Cambria Math"/>
-                  <w:lang w:val="en-US"/>
-                </w:rPr>
-                <m:t>;</m:t>
-              </m:r>
-              <m:sSub>
-                <m:sSubPr>
-                  <m:ctrlPr>
-                    <w:rPr>
-                      <w:rFonts w:ascii="Cambria Math" w:eastAsiaTheme="minorEastAsia" w:hAnsi="Cambria Math"/>
-                      <w:i/>
-                      <w:lang w:val="en-US"/>
-                    </w:rPr>
-                  </m:ctrlPr>
-                </m:sSubPr>
-                <m:e>
-                  <m:r>
-                    <w:rPr>
-                      <w:rFonts w:ascii="Cambria Math" w:eastAsiaTheme="minorEastAsia" w:hAnsi="Cambria Math"/>
-                      <w:lang w:val="en-US"/>
-                    </w:rPr>
-                    <m:t>B</m:t>
-                  </m:r>
-                </m:e>
-                <m:sub>
-                  <m:r>
-                    <w:rPr>
-                      <w:rFonts w:ascii="Cambria Math" w:eastAsiaTheme="minorEastAsia" w:hAnsi="Cambria Math"/>
-                      <w:lang w:val="en-US"/>
-                    </w:rPr>
-                    <m:t>1</m:t>
-                  </m:r>
-                </m:sub>
-              </m:sSub>
-              <m:r>
-                <w:rPr>
-                  <w:rFonts w:ascii="Cambria Math" w:eastAsiaTheme="minorEastAsia" w:hAnsi="Cambria Math"/>
-                  <w:lang w:val="en-US"/>
-                </w:rPr>
-                <m:t>.toSkip=B.toSkip-1;</m:t>
               </m:r>
             </m:e>
           </m:d>
@@ -3019,14 +3530,252 @@
         <w:bidi/>
         <w:spacing w:line="360" w:lineRule="auto"/>
         <w:rPr>
+          <w:rFonts w:eastAsiaTheme="minorEastAsia"/>
+          <w:b/>
+          <w:bCs/>
+          <w:lang w:val="en-US"/>
+        </w:rPr>
+      </w:pPr>
+      <w:r>
+        <w:rPr>
           <w:rFonts w:eastAsiaTheme="minorEastAsia" w:hint="cs"/>
           <w:b/>
           <w:bCs/>
           <w:rtl/>
           <w:lang w:val="en-US"/>
         </w:rPr>
-      </w:pPr>
-      <w:r>
+        <w:t>שאלה 2:</w:t>
+      </w:r>
+    </w:p>
+    <w:tbl>
+      <w:tblPr>
+        <w:tblStyle w:val="TableGrid"/>
+        <w:bidiVisual/>
+        <w:tblW w:w="0" w:type="auto"/>
+        <w:tblLook w:val="04A0" w:firstRow="1" w:lastRow="0" w:firstColumn="1" w:lastColumn="0" w:noHBand="0" w:noVBand="1"/>
+      </w:tblPr>
+      <w:tblGrid>
+        <w:gridCol w:w="4675"/>
+        <w:gridCol w:w="4675"/>
+      </w:tblGrid>
+      <w:tr>
+        <w:tc>
+          <w:tcPr>
+            <w:tcW w:w="4675" w:type="dxa"/>
+          </w:tcPr>
+          <w:p>
+            <w:pPr>
+              <w:bidi/>
+              <w:spacing w:line="360" w:lineRule="auto"/>
+              <w:rPr>
+                <w:rFonts w:eastAsiaTheme="minorEastAsia" w:hint="cs"/>
+                <w:rtl/>
+                <w:lang w:val="en-US"/>
+              </w:rPr>
+            </w:pPr>
+            <w:r>
+              <w:rPr>
+                <w:rFonts w:eastAsiaTheme="minorEastAsia" w:hint="cs"/>
+                <w:rtl/>
+                <w:lang w:val="en-US"/>
+              </w:rPr>
+              <w:t>משמעות התוכנה</w:t>
+            </w:r>
+          </w:p>
+        </w:tc>
+        <w:tc>
+          <w:tcPr>
+            <w:tcW w:w="4675" w:type="dxa"/>
+          </w:tcPr>
+          <w:p>
+            <w:pPr>
+              <w:bidi/>
+              <w:spacing w:line="360" w:lineRule="auto"/>
+              <w:rPr>
+                <w:rFonts w:eastAsiaTheme="minorEastAsia"/>
+                <w:lang w:val="en-US"/>
+              </w:rPr>
+            </w:pPr>
+            <w:r>
+              <w:rPr>
+                <w:rFonts w:eastAsiaTheme="minorEastAsia" w:hint="cs"/>
+                <w:rtl/>
+                <w:lang w:val="en-US"/>
+              </w:rPr>
+              <w:t>שם התכונה</w:t>
+            </w:r>
+          </w:p>
+        </w:tc>
+      </w:tr>
+      <w:tr>
+        <w:tc>
+          <w:tcPr>
+            <w:tcW w:w="4675" w:type="dxa"/>
+          </w:tcPr>
+          <w:p>
+            <w:pPr>
+              <w:bidi/>
+              <w:spacing w:line="360" w:lineRule="auto"/>
+              <w:rPr>
+                <w:rFonts w:eastAsiaTheme="minorEastAsia" w:hint="cs"/>
+                <w:lang w:val="en-US"/>
+              </w:rPr>
+            </w:pPr>
+            <w:r>
+              <w:rPr>
+                <w:rFonts w:eastAsiaTheme="minorEastAsia" w:hint="cs"/>
+                <w:rtl/>
+                <w:lang w:val="en-US"/>
+              </w:rPr>
+              <w:t>ערך מספרי של איבר בודד.</w:t>
+            </w:r>
+          </w:p>
+        </w:tc>
+        <w:tc>
+          <w:tcPr>
+            <w:tcW w:w="4675" w:type="dxa"/>
+          </w:tcPr>
+          <w:p>
+            <w:pPr>
+              <w:spacing w:line="360" w:lineRule="auto"/>
+              <w:rPr>
+                <w:rFonts w:eastAsiaTheme="minorEastAsia"/>
+                <w:lang w:val="en-US"/>
+              </w:rPr>
+            </w:pPr>
+            <m:oMathPara>
+              <m:oMath>
+                <m:r>
+                  <w:rPr>
+                    <w:rFonts w:ascii="Cambria Math" w:eastAsiaTheme="minorEastAsia" w:hAnsi="Cambria Math"/>
+                    <w:lang w:val="en-US"/>
+                  </w:rPr>
+                  <m:t>ITEM.val</m:t>
+                </m:r>
+              </m:oMath>
+            </m:oMathPara>
+          </w:p>
+        </w:tc>
+      </w:tr>
+      <w:tr>
+        <w:tc>
+          <w:tcPr>
+            <w:tcW w:w="4675" w:type="dxa"/>
+            <w:vMerge w:val="restart"/>
+          </w:tcPr>
+          <w:p>
+            <w:pPr>
+              <w:bidi/>
+              <w:spacing w:line="360" w:lineRule="auto"/>
+              <w:rPr>
+                <w:rFonts w:eastAsiaTheme="minorEastAsia" w:hint="cs"/>
+                <w:rtl/>
+                <w:lang w:val="en-US"/>
+              </w:rPr>
+            </w:pPr>
+            <w:r>
+              <w:rPr>
+                <w:rFonts w:eastAsiaTheme="minorEastAsia" w:hint="cs"/>
+                <w:rtl/>
+                <w:lang w:val="en-US"/>
+              </w:rPr>
+              <w:t xml:space="preserve">רשימת הערכים שמייצג </w:t>
+            </w:r>
+            <w:r>
+              <w:rPr>
+                <w:rFonts w:eastAsiaTheme="minorEastAsia" w:hint="cs"/>
+                <w:rtl/>
+                <w:lang w:val="en-US"/>
+              </w:rPr>
+              <w:t>ערך ה</w:t>
+            </w:r>
+            <w:r>
+              <w:rPr>
+                <w:rFonts w:eastAsiaTheme="minorEastAsia" w:hint="cs"/>
+                <w:rtl/>
+                <w:lang w:val="en-US"/>
+              </w:rPr>
+              <w:t>משתנה.</w:t>
+            </w:r>
+          </w:p>
+        </w:tc>
+        <w:tc>
+          <w:tcPr>
+            <w:tcW w:w="4675" w:type="dxa"/>
+          </w:tcPr>
+          <w:p>
+            <w:pPr>
+              <w:spacing w:line="360" w:lineRule="auto"/>
+              <w:rPr>
+                <w:rFonts w:eastAsiaTheme="minorEastAsia" w:hint="cs"/>
+                <w:rtl/>
+                <w:lang w:val="en-US"/>
+              </w:rPr>
+            </w:pPr>
+            <m:oMathPara>
+              <m:oMath>
+                <m:r>
+                  <w:rPr>
+                    <w:rFonts w:ascii="Cambria Math" w:eastAsiaTheme="minorEastAsia" w:hAnsi="Cambria Math"/>
+                    <w:lang w:val="en-US"/>
+                  </w:rPr>
+                  <m:t>ITEMLIST.values</m:t>
+                </m:r>
+              </m:oMath>
+            </m:oMathPara>
+          </w:p>
+        </w:tc>
+      </w:tr>
+      <w:tr>
+        <w:tc>
+          <w:tcPr>
+            <w:tcW w:w="4675" w:type="dxa"/>
+            <w:vMerge/>
+          </w:tcPr>
+          <w:p>
+            <w:pPr>
+              <w:bidi/>
+              <w:spacing w:line="360" w:lineRule="auto"/>
+              <w:rPr>
+                <w:rFonts w:eastAsiaTheme="minorEastAsia" w:hint="cs"/>
+                <w:rtl/>
+                <w:lang w:val="en-US"/>
+              </w:rPr>
+            </w:pPr>
+          </w:p>
+        </w:tc>
+        <w:tc>
+          <w:tcPr>
+            <w:tcW w:w="4675" w:type="dxa"/>
+          </w:tcPr>
+          <w:p>
+            <w:pPr>
+              <w:spacing w:line="360" w:lineRule="auto"/>
+              <w:rPr>
+                <w:rFonts w:eastAsiaTheme="minorEastAsia" w:hint="cs"/>
+                <w:rtl/>
+                <w:lang w:val="en-US"/>
+              </w:rPr>
+            </w:pPr>
+            <m:oMathPara>
+              <m:oMath>
+                <m:r>
+                  <w:rPr>
+                    <w:rFonts w:ascii="Cambria Math" w:eastAsiaTheme="minorEastAsia" w:hAnsi="Cambria Math"/>
+                    <w:lang w:val="en-US"/>
+                  </w:rPr>
+                  <m:t>L.values</m:t>
+                </m:r>
+              </m:oMath>
+            </m:oMathPara>
+          </w:p>
+        </w:tc>
+      </w:tr>
+    </w:tbl>
+    <w:p>
+      <w:pPr>
+        <w:bidi/>
+        <w:spacing w:line="360" w:lineRule="auto"/>
         <w:rPr>
           <w:rFonts w:eastAsiaTheme="minorEastAsia" w:hint="cs"/>
           <w:b/>
@@ -3034,8 +3783,7 @@
           <w:rtl/>
           <w:lang w:val="en-US"/>
         </w:rPr>
-        <w:t>שאלה 2:</w:t>
-      </w:r>
+      </w:pPr>
     </w:p>
     <w:p>
       <w:pPr>
@@ -3054,6 +3802,7 @@
               <w:rFonts w:ascii="Cambria Math" w:eastAsiaTheme="minorEastAsia" w:hAnsi="Cambria Math"/>
               <w:lang w:val="en-US"/>
             </w:rPr>
+            <w:lastRenderedPageBreak/>
             <m:t>S→ITEM</m:t>
           </m:r>
           <m:r>
@@ -3550,7 +4299,28 @@
               <w:rFonts w:ascii="Cambria Math" w:eastAsiaTheme="minorEastAsia" w:hAnsi="Cambria Math"/>
               <w:lang w:val="en-US"/>
             </w:rPr>
-            <m:t>ITEMLIST→ITEMLIST1, ITEM  {copy</m:t>
+            <m:t>ITEMLIST→ITEMLIST1, ITEM  {</m:t>
+          </m:r>
+          <m:r>
+            <w:rPr>
+              <w:rFonts w:ascii="Cambria Math" w:eastAsiaTheme="minorEastAsia" w:hAnsi="Cambria Math"/>
+              <w:lang w:val="en-US"/>
+            </w:rPr>
+            <m:t>ITEMLIST.values</m:t>
+          </m:r>
+          <m:r>
+            <w:rPr>
+              <w:rFonts w:ascii="Cambria Math" w:eastAsiaTheme="minorEastAsia" w:hAnsi="Cambria Math" w:hint="cs"/>
+              <w:lang w:val="en-US"/>
+            </w:rPr>
+            <m:t>=</m:t>
+          </m:r>
+          <m:r>
+            <w:rPr>
+              <w:rFonts w:ascii="Cambria Math" w:eastAsiaTheme="minorEastAsia" w:hAnsi="Cambria Math"/>
+              <w:lang w:val="en-US"/>
+            </w:rPr>
+            <m:t>copy</m:t>
           </m:r>
           <m:d>
             <m:dPr>
@@ -3568,7 +4338,7 @@
                   <w:rFonts w:ascii="Cambria Math" w:eastAsiaTheme="minorEastAsia" w:hAnsi="Cambria Math"/>
                   <w:lang w:val="en-US"/>
                 </w:rPr>
-                <m:t>ITEMLIST.values, ITEMLIST1.values</m:t>
+                <m:t xml:space="preserve"> ITEMLIST1.values</m:t>
               </m:r>
             </m:e>
           </m:d>
@@ -3955,25 +4725,56 @@
         <w:bidi/>
         <w:spacing w:line="360" w:lineRule="auto"/>
         <w:rPr>
+          <w:rFonts w:eastAsiaTheme="minorEastAsia" w:hint="cs"/>
+          <w:lang w:val="en-US"/>
+        </w:rPr>
+      </w:pPr>
+      <w:r>
+        <w:rPr>
+          <w:rFonts w:eastAsiaTheme="minorEastAsia" w:hint="cs"/>
+          <w:rtl/>
+          <w:lang w:val="en-US"/>
+        </w:rPr>
+        <w:t xml:space="preserve">הערות: </w:t>
+      </w:r>
+      <w:r>
+        <w:rPr>
+          <w:rFonts w:eastAsiaTheme="minorEastAsia"/>
+          <w:lang w:val="en-US"/>
+        </w:rPr>
+        <w:t>tail, cons, greater, sum, max</w:t>
+      </w:r>
+      <w:r>
+        <w:rPr>
+          <w:rFonts w:eastAsiaTheme="minorEastAsia" w:hint="cs"/>
+          <w:rtl/>
+          <w:lang w:val="en-US"/>
+        </w:rPr>
+        <w:t xml:space="preserve"> כולן עושות על ערך רשימה את מה שהפעולה עצמה עושה כמוגדר במטלה</w:t>
+      </w:r>
+      <w:r>
+        <w:rPr>
+          <w:rFonts w:eastAsiaTheme="minorEastAsia" w:hint="cs"/>
+          <w:rtl/>
+          <w:lang w:val="en-US"/>
+        </w:rPr>
+        <w:t xml:space="preserve"> </w:t>
+      </w:r>
+      <w:r>
+        <w:rPr>
           <w:rFonts w:eastAsiaTheme="minorEastAsia"/>
           <w:rtl/>
           <w:lang w:val="en-US"/>
         </w:rPr>
-      </w:pPr>
+        <w:t>–</w:t>
+      </w:r>
       <w:r>
         <w:rPr>
           <w:rFonts w:eastAsiaTheme="minorEastAsia" w:hint="cs"/>
           <w:rtl/>
           <w:lang w:val="en-US"/>
         </w:rPr>
-        <w:t xml:space="preserve">הערות: </w:t>
-      </w:r>
-      <w:r>
-        <w:rPr>
-          <w:rFonts w:eastAsiaTheme="minorEastAsia"/>
-          <w:lang w:val="en-US"/>
-        </w:rPr>
-        <w:t>tail, cons, greater, sum, max</w:t>
+        <w:t xml:space="preserve"> אדגיש שהן לא משנות את הרשימה, אלא מחזירות אחת חדשה עם השינויים</w:t>
       </w:r>
       <w:r>
         <w:rPr>
@@ -3981,23 +4782,7 @@
           <w:rtl/>
           <w:lang w:val="en-US"/>
         </w:rPr>
-        <w:t xml:space="preserve"> כולן עושות על ערך רשימה את מה שהפעולה עצמה עושה כמוגדר במטלה. </w:t>
-      </w:r>
-      <w:proofErr w:type="gramStart"/>
-      <w:r>
-        <w:rPr>
-          <w:rFonts w:eastAsiaTheme="minorEastAsia"/>
-          <w:lang w:val="en-US"/>
-        </w:rPr>
-        <w:t>Int(</w:t>
-      </w:r>
-      <w:proofErr w:type="gramEnd"/>
-      <w:r>
-        <w:rPr>
-          <w:rFonts w:eastAsiaTheme="minorEastAsia"/>
-          <w:lang w:val="en-US"/>
-        </w:rPr>
-        <w:t>NUMBER)</w:t>
+        <w:t>.</w:t>
       </w:r>
       <w:r>
         <w:rPr>
@@ -4010,10 +4795,9 @@
       <w:r>
         <w:rPr>
           <w:rFonts w:eastAsiaTheme="minorEastAsia"/>
-          <w:rtl/>
-          <w:lang w:val="en-US"/>
-        </w:rPr>
-        <w:t>–</w:t>
+          <w:lang w:val="en-US"/>
+        </w:rPr>
+        <w:t>Copy</w:t>
       </w:r>
       <w:r>
         <w:rPr>
@@ -4021,14 +4805,7 @@
           <w:rtl/>
           <w:lang w:val="en-US"/>
         </w:rPr>
-        <w:t xml:space="preserve"> הכוונה היא להפיכת הייצוג של מספר מייצוג כמחרוזת לערכו הנומרי. </w:t>
-      </w:r>
-      <w:r>
-        <w:rPr>
-          <w:rFonts w:eastAsiaTheme="minorEastAsia"/>
-          <w:lang w:val="en-US"/>
-        </w:rPr>
-        <w:t>Copy/append</w:t>
+        <w:t xml:space="preserve"> מעתיקה רשימה </w:t>
       </w:r>
       <w:r>
         <w:rPr>
@@ -4036,11 +4813,74 @@
           <w:rtl/>
           <w:lang w:val="en-US"/>
         </w:rPr>
-        <w:t xml:space="preserve"> מעתיקה ומוסיפה איבר לרשימה קיימת, בהתאמה.</w:t>
+        <w:t>ומחזירה</w:t>
+      </w:r>
+      <w:r>
+        <w:rPr>
+          <w:rFonts w:eastAsiaTheme="minorEastAsia" w:hint="cs"/>
+          <w:rtl/>
+          <w:lang w:val="en-US"/>
+        </w:rPr>
+        <w:t xml:space="preserve"> אחת</w:t>
+      </w:r>
+      <w:r>
+        <w:rPr>
+          <w:rFonts w:eastAsiaTheme="minorEastAsia" w:hint="cs"/>
+          <w:rtl/>
+          <w:lang w:val="en-US"/>
+        </w:rPr>
+        <w:t xml:space="preserve"> חדשה, </w:t>
+      </w:r>
+      <w:r>
+        <w:rPr>
+          <w:rFonts w:eastAsiaTheme="minorEastAsia"/>
+          <w:lang w:val="en-US"/>
+        </w:rPr>
+        <w:t>Append</w:t>
+      </w:r>
+      <w:r>
+        <w:rPr>
+          <w:rFonts w:eastAsiaTheme="minorEastAsia" w:hint="cs"/>
+          <w:rtl/>
+          <w:lang w:val="en-US"/>
+        </w:rPr>
+        <w:t xml:space="preserve"> מוסיפה איבר לרשימה קיימת. באופן טריוויאלי, כאשר מופעלת פונקציה על </w:t>
+      </w:r>
+      <w:r>
+        <w:rPr>
+          <w:rFonts w:eastAsiaTheme="minorEastAsia"/>
+          <w:lang w:val="en-US"/>
+        </w:rPr>
+        <w:t>token</w:t>
+      </w:r>
+      <w:r>
+        <w:rPr>
+          <w:rFonts w:eastAsiaTheme="minorEastAsia" w:hint="cs"/>
+          <w:rtl/>
+          <w:lang w:val="en-US"/>
+        </w:rPr>
+        <w:t xml:space="preserve"> כלשהו (טרמינל) </w:t>
+      </w:r>
+      <w:r>
+        <w:rPr>
+          <w:rFonts w:eastAsiaTheme="minorEastAsia"/>
+          <w:rtl/>
+          <w:lang w:val="en-US"/>
+        </w:rPr>
+        <w:t>–</w:t>
+      </w:r>
+      <w:r>
+        <w:rPr>
+          <w:rFonts w:eastAsiaTheme="minorEastAsia" w:hint="cs"/>
+          <w:rtl/>
+          <w:lang w:val="en-US"/>
+        </w:rPr>
+        <w:t xml:space="preserve"> הכוונה היא להפעלה על ערכו הלקסיקלי.</w:t>
       </w:r>
     </w:p>
     <w:p>
       <w:pPr>
+        <w:spacing w:line="360" w:lineRule="auto"/>
         <w:rPr>
           <w:rFonts w:eastAsiaTheme="minorEastAsia"/>
           <w:b/>
@@ -4150,7 +4990,69 @@
           <w:rtl/>
           <w:lang w:val="en-US"/>
         </w:rPr>
+        <w:t xml:space="preserve"> </w:t>
+      </w:r>
+      <w:r>
+        <w:rPr>
+          <w:rFonts w:eastAsiaTheme="minorEastAsia"/>
+          <w:rtl/>
+          <w:lang w:val="en-US"/>
+        </w:rPr>
+        <w:t>–</w:t>
+      </w:r>
+      <w:r>
+        <w:rPr>
+          <w:rFonts w:eastAsiaTheme="minorEastAsia" w:hint="cs"/>
+          <w:rtl/>
+          <w:lang w:val="en-US"/>
+        </w:rPr>
+        <w:t xml:space="preserve"> היכן יש להמשיך אם בכלל</w:t>
+      </w:r>
+      <w:r>
+        <w:rPr>
+          <w:rFonts w:eastAsiaTheme="minorEastAsia" w:hint="cs"/>
+          <w:rtl/>
+          <w:lang w:val="en-US"/>
+        </w:rPr>
         <w:t>).</w:t>
+      </w:r>
+      <w:r>
+        <w:rPr>
+          <w:rFonts w:eastAsiaTheme="minorEastAsia" w:hint="cs"/>
+          <w:rtl/>
+          <w:lang w:val="en-US"/>
+        </w:rPr>
+        <w:t xml:space="preserve"> הערות לגבי התרגום הוספתי כ-</w:t>
+      </w:r>
+      <w:r>
+        <w:rPr>
+          <w:rFonts w:eastAsiaTheme="minorEastAsia"/>
+          <w:lang w:val="en-US"/>
+        </w:rPr>
+        <w:t>//</w:t>
+      </w:r>
+      <w:r>
+        <w:rPr>
+          <w:rFonts w:eastAsiaTheme="minorEastAsia" w:hint="cs"/>
+          <w:rtl/>
+          <w:lang w:val="en-US"/>
+        </w:rPr>
+        <w:t xml:space="preserve"> - </w:t>
+      </w:r>
+      <w:r>
+        <w:rPr>
+          <w:rFonts w:eastAsiaTheme="minorEastAsia"/>
+          <w:lang w:val="en-US"/>
+        </w:rPr>
+        <w:t>C++ Styled</w:t>
+      </w:r>
+      <w:r>
+        <w:rPr>
+          <w:rFonts w:eastAsiaTheme="minorEastAsia" w:hint="cs"/>
+          <w:rtl/>
+          <w:lang w:val="en-US"/>
+        </w:rPr>
+        <w:t>, וברור שאינן חלק מהתרגום.</w:t>
       </w:r>
     </w:p>
     <w:p>
@@ -4162,27 +5064,35 @@
         </w:numPr>
         <w:spacing w:line="360" w:lineRule="auto"/>
         <w:rPr>
-          <w:rFonts w:eastAsiaTheme="minorEastAsia"/>
-          <w:lang w:val="en-US"/>
-        </w:rPr>
-      </w:pPr>
-      <w:r>
-        <w:rPr>
-          <w:rFonts w:eastAsiaTheme="minorEastAsia"/>
+          <w:rFonts w:ascii="Menlo" w:eastAsiaTheme="minorEastAsia" w:hAnsi="Menlo" w:cs="Menlo"/>
+          <w:sz w:val="22"/>
+          <w:szCs w:val="22"/>
+          <w:lang w:val="en-US"/>
+        </w:rPr>
+      </w:pPr>
+      <w:r>
+        <w:rPr>
+          <w:rFonts w:ascii="Menlo" w:eastAsiaTheme="minorEastAsia" w:hAnsi="Menlo" w:cs="Menlo"/>
+          <w:sz w:val="22"/>
+          <w:szCs w:val="22"/>
           <w:lang w:val="en-US"/>
         </w:rPr>
         <w:t>R</w:t>
       </w:r>
       <w:r>
         <w:rPr>
-          <w:rFonts w:eastAsiaTheme="minorEastAsia"/>
+          <w:rFonts w:ascii="Menlo" w:eastAsiaTheme="minorEastAsia" w:hAnsi="Menlo" w:cs="Menlo"/>
+          <w:sz w:val="22"/>
+          <w:szCs w:val="22"/>
           <w:lang w:val="en-US"/>
         </w:rPr>
         <w:t>LSS</w:t>
       </w:r>
       <w:r>
         <w:rPr>
-          <w:rFonts w:eastAsiaTheme="minorEastAsia"/>
+          <w:rFonts w:ascii="Menlo" w:eastAsiaTheme="minorEastAsia" w:hAnsi="Menlo" w:cs="Menlo"/>
+          <w:sz w:val="22"/>
+          <w:szCs w:val="22"/>
           <w:lang w:val="en-US"/>
         </w:rPr>
         <w:t xml:space="preserve"> </w:t>
@@ -4190,68 +5100,142 @@
       <w:proofErr w:type="spellStart"/>
       <w:r>
         <w:rPr>
-          <w:rFonts w:eastAsiaTheme="minorEastAsia"/>
+          <w:rFonts w:ascii="Menlo" w:eastAsiaTheme="minorEastAsia" w:hAnsi="Menlo" w:cs="Menlo"/>
+          <w:sz w:val="22"/>
+          <w:szCs w:val="22"/>
           <w:lang w:val="en-US"/>
         </w:rPr>
         <w:t>not_</w:t>
       </w:r>
       <w:r>
         <w:rPr>
-          <w:rFonts w:eastAsiaTheme="minorEastAsia"/>
+          <w:rFonts w:ascii="Menlo" w:eastAsiaTheme="minorEastAsia" w:hAnsi="Menlo" w:cs="Menlo"/>
+          <w:sz w:val="22"/>
+          <w:szCs w:val="22"/>
           <w:lang w:val="en-US"/>
         </w:rPr>
         <w:t>g</w:t>
       </w:r>
       <w:r>
         <w:rPr>
-          <w:rFonts w:eastAsiaTheme="minorEastAsia"/>
-          <w:lang w:val="en-US"/>
-        </w:rPr>
-        <w:t xml:space="preserve">eq </w:t>
+          <w:rFonts w:ascii="Menlo" w:eastAsiaTheme="minorEastAsia" w:hAnsi="Menlo" w:cs="Menlo"/>
+          <w:sz w:val="22"/>
+          <w:szCs w:val="22"/>
+          <w:lang w:val="en-US"/>
+        </w:rPr>
+        <w:t>eq</w:t>
       </w:r>
       <w:proofErr w:type="spellEnd"/>
       <w:r>
         <w:rPr>
-          <w:rFonts w:eastAsiaTheme="minorEastAsia"/>
-          <w:lang w:val="en-US"/>
-        </w:rPr>
-        <w:t xml:space="preserve">j 5 // </w:t>
-      </w:r>
-      <w:r>
-        <w:rPr>
-          <w:rFonts w:eastAsiaTheme="minorEastAsia"/>
-          <w:lang w:val="en-US"/>
-        </w:rPr>
-        <w:t xml:space="preserve">if </w:t>
-      </w:r>
-      <w:r>
-        <w:rPr>
-          <w:rFonts w:eastAsiaTheme="minorEastAsia"/>
+          <w:rFonts w:ascii="Menlo" w:eastAsiaTheme="minorEastAsia" w:hAnsi="Menlo" w:cs="Menlo"/>
+          <w:sz w:val="22"/>
+          <w:szCs w:val="22"/>
+          <w:lang w:val="en-US"/>
+        </w:rPr>
+        <w:t xml:space="preserve"> j 5 //</w:t>
+      </w:r>
+      <w:r>
+        <w:rPr>
+          <w:rFonts w:ascii="Menlo" w:eastAsiaTheme="minorEastAsia" w:hAnsi="Menlo" w:cs="Menlo"/>
+          <w:sz w:val="22"/>
+          <w:szCs w:val="22"/>
+          <w:lang w:val="en-US"/>
+        </w:rPr>
+        <w:t xml:space="preserve"> </w:t>
+      </w:r>
+      <w:r>
+        <w:rPr>
+          <w:rFonts w:ascii="Menlo" w:eastAsiaTheme="minorEastAsia" w:hAnsi="Menlo" w:cs="Menlo"/>
+          <w:sz w:val="22"/>
+          <w:szCs w:val="22"/>
+          <w:lang w:val="en-US"/>
+        </w:rPr>
+        <w:t>`</w:t>
+      </w:r>
+      <w:r>
+        <w:rPr>
+          <w:rFonts w:ascii="Menlo" w:eastAsiaTheme="minorEastAsia" w:hAnsi="Menlo" w:cs="Menlo"/>
+          <w:sz w:val="22"/>
+          <w:szCs w:val="22"/>
           <w:lang w:val="en-US"/>
         </w:rPr>
         <w:t xml:space="preserve">j </w:t>
       </w:r>
       <w:r>
         <w:rPr>
-          <w:rFonts w:eastAsiaTheme="minorEastAsia"/>
+          <w:rFonts w:ascii="Menlo" w:eastAsiaTheme="minorEastAsia" w:hAnsi="Menlo" w:cs="Menlo"/>
+          <w:sz w:val="22"/>
+          <w:szCs w:val="22"/>
           <w:lang w:val="en-US"/>
         </w:rPr>
         <w:t>&lt;</w:t>
       </w:r>
       <w:r>
         <w:rPr>
-          <w:rFonts w:eastAsiaTheme="minorEastAsia"/>
+          <w:rFonts w:ascii="Menlo" w:eastAsiaTheme="minorEastAsia" w:hAnsi="Menlo" w:cs="Menlo"/>
+          <w:sz w:val="22"/>
+          <w:szCs w:val="22"/>
           <w:lang w:val="en-US"/>
         </w:rPr>
         <w:t xml:space="preserve"> 5</w:t>
       </w:r>
       <w:r>
         <w:rPr>
-          <w:rFonts w:eastAsiaTheme="minorEastAsia"/>
-          <w:lang w:val="en-US"/>
-        </w:rPr>
-        <w:t xml:space="preserve"> is like not (j &gt;=5)</w:t>
-      </w:r>
+          <w:rFonts w:ascii="Menlo" w:eastAsiaTheme="minorEastAsia" w:hAnsi="Menlo" w:cs="Menlo"/>
+          <w:sz w:val="22"/>
+          <w:szCs w:val="22"/>
+          <w:lang w:val="en-US"/>
+        </w:rPr>
+        <w:t>`</w:t>
+      </w:r>
+      <w:r>
+        <w:rPr>
+          <w:rFonts w:ascii="Menlo" w:eastAsiaTheme="minorEastAsia" w:hAnsi="Menlo" w:cs="Menlo"/>
+          <w:sz w:val="22"/>
+          <w:szCs w:val="22"/>
+          <w:lang w:val="en-US"/>
+        </w:rPr>
+        <w:t xml:space="preserve"> is like </w:t>
+      </w:r>
+      <w:r>
+        <w:rPr>
+          <w:rFonts w:ascii="Menlo" w:eastAsiaTheme="minorEastAsia" w:hAnsi="Menlo" w:cs="Menlo"/>
+          <w:sz w:val="22"/>
+          <w:szCs w:val="22"/>
+          <w:lang w:val="en-US"/>
+        </w:rPr>
+        <w:t>`</w:t>
+      </w:r>
+      <w:r>
+        <w:rPr>
+          <w:rFonts w:ascii="Menlo" w:eastAsiaTheme="minorEastAsia" w:hAnsi="Menlo" w:cs="Menlo"/>
+          <w:sz w:val="22"/>
+          <w:szCs w:val="22"/>
+          <w:lang w:val="en-US"/>
+        </w:rPr>
+        <w:t>not (j &gt;=</w:t>
+      </w:r>
+      <w:proofErr w:type="gramStart"/>
+      <w:r>
+        <w:rPr>
+          <w:rFonts w:ascii="Menlo" w:eastAsiaTheme="minorEastAsia" w:hAnsi="Menlo" w:cs="Menlo"/>
+          <w:sz w:val="22"/>
+          <w:szCs w:val="22"/>
+          <w:lang w:val="en-US"/>
+        </w:rPr>
+        <w:t>5)</w:t>
+      </w:r>
+      <w:r>
+        <w:rPr>
+          <w:rFonts w:ascii="Menlo" w:eastAsiaTheme="minorEastAsia" w:hAnsi="Menlo" w:cs="Menlo"/>
+          <w:sz w:val="22"/>
+          <w:szCs w:val="22"/>
+          <w:lang w:val="en-US"/>
+        </w:rPr>
+        <w:t>`</w:t>
+      </w:r>
+      <w:proofErr w:type="gramEnd"/>
     </w:p>
     <w:p>
       <w:pPr>
@@ -4262,20 +5246,26 @@
         </w:numPr>
         <w:spacing w:line="360" w:lineRule="auto"/>
         <w:rPr>
-          <w:rFonts w:eastAsiaTheme="minorEastAsia"/>
-          <w:lang w:val="en-US"/>
-        </w:rPr>
-      </w:pPr>
-      <w:r>
-        <w:rPr>
-          <w:rFonts w:eastAsiaTheme="minorEastAsia"/>
+          <w:rFonts w:ascii="Menlo" w:eastAsiaTheme="minorEastAsia" w:hAnsi="Menlo" w:cs="Menlo"/>
+          <w:sz w:val="22"/>
+          <w:szCs w:val="22"/>
+          <w:lang w:val="en-US"/>
+        </w:rPr>
+      </w:pPr>
+      <w:r>
+        <w:rPr>
+          <w:rFonts w:ascii="Menlo" w:eastAsiaTheme="minorEastAsia" w:hAnsi="Menlo" w:cs="Menlo"/>
+          <w:sz w:val="22"/>
+          <w:szCs w:val="22"/>
           <w:lang w:val="en-US"/>
         </w:rPr>
         <w:t>JMPZ</w:t>
       </w:r>
       <w:r>
         <w:rPr>
-          <w:rFonts w:eastAsiaTheme="minorEastAsia"/>
+          <w:rFonts w:ascii="Menlo" w:eastAsiaTheme="minorEastAsia" w:hAnsi="Menlo" w:cs="Menlo"/>
+          <w:sz w:val="22"/>
+          <w:szCs w:val="22"/>
           <w:lang w:val="en-US"/>
         </w:rPr>
         <w:t xml:space="preserve"> </w:t>
@@ -4283,7 +5273,9 @@
       <w:proofErr w:type="spellStart"/>
       <w:r>
         <w:rPr>
-          <w:rFonts w:eastAsiaTheme="minorEastAsia"/>
+          <w:rFonts w:ascii="Menlo" w:eastAsiaTheme="minorEastAsia" w:hAnsi="Menlo" w:cs="Menlo"/>
+          <w:sz w:val="22"/>
+          <w:szCs w:val="22"/>
           <w:lang w:val="en-US"/>
         </w:rPr>
         <w:t>not_geq</w:t>
@@ -4291,17 +5283,66 @@
       <w:proofErr w:type="spellEnd"/>
       <w:r>
         <w:rPr>
-          <w:rFonts w:eastAsiaTheme="minorEastAsia"/>
+          <w:rFonts w:ascii="Menlo" w:eastAsiaTheme="minorEastAsia" w:hAnsi="Menlo" w:cs="Menlo"/>
+          <w:sz w:val="22"/>
+          <w:szCs w:val="22"/>
           <w:lang w:val="en-US"/>
         </w:rPr>
         <w:t xml:space="preserve"> </w:t>
       </w:r>
       <w:r>
         <w:rPr>
-          <w:rFonts w:eastAsiaTheme="minorEastAsia"/>
-          <w:lang w:val="en-US"/>
-        </w:rPr>
-        <w:t>5 // go to while if j &gt;= 5</w:t>
+          <w:rFonts w:ascii="Menlo" w:eastAsiaTheme="minorEastAsia" w:hAnsi="Menlo" w:cs="Menlo"/>
+          <w:sz w:val="22"/>
+          <w:szCs w:val="22"/>
+          <w:lang w:val="en-US"/>
+        </w:rPr>
+        <w:t xml:space="preserve">5 // go to </w:t>
+      </w:r>
+      <w:r>
+        <w:rPr>
+          <w:rFonts w:ascii="Menlo" w:eastAsiaTheme="minorEastAsia" w:hAnsi="Menlo" w:cs="Menlo"/>
+          <w:sz w:val="22"/>
+          <w:szCs w:val="22"/>
+          <w:lang w:val="en-US"/>
+        </w:rPr>
+        <w:t>`</w:t>
+      </w:r>
+      <w:r>
+        <w:rPr>
+          <w:rFonts w:ascii="Menlo" w:eastAsiaTheme="minorEastAsia" w:hAnsi="Menlo" w:cs="Menlo"/>
+          <w:sz w:val="22"/>
+          <w:szCs w:val="22"/>
+          <w:lang w:val="en-US"/>
+        </w:rPr>
+        <w:t>while</w:t>
+      </w:r>
+      <w:r>
+        <w:rPr>
+          <w:rFonts w:ascii="Menlo" w:eastAsiaTheme="minorEastAsia" w:hAnsi="Menlo" w:cs="Menlo"/>
+          <w:sz w:val="22"/>
+          <w:szCs w:val="22"/>
+          <w:lang w:val="en-US"/>
+        </w:rPr>
+        <w:t>`</w:t>
+      </w:r>
+      <w:r>
+        <w:rPr>
+          <w:rFonts w:ascii="Menlo" w:eastAsiaTheme="minorEastAsia" w:hAnsi="Menlo" w:cs="Menlo"/>
+          <w:sz w:val="22"/>
+          <w:szCs w:val="22"/>
+          <w:lang w:val="en-US"/>
+        </w:rPr>
+        <w:t xml:space="preserve"> if </w:t>
+      </w:r>
+      <w:r>
+        <w:rPr>
+          <w:rFonts w:ascii="Menlo" w:eastAsiaTheme="minorEastAsia" w:hAnsi="Menlo" w:cs="Menlo"/>
+          <w:sz w:val="22"/>
+          <w:szCs w:val="22"/>
+          <w:lang w:val="en-US"/>
+        </w:rPr>
+        <w:t>j &gt;= 5</w:t>
       </w:r>
     </w:p>
     <w:p>
@@ -4313,20 +5354,26 @@
         </w:numPr>
         <w:spacing w:line="360" w:lineRule="auto"/>
         <w:rPr>
-          <w:rFonts w:eastAsiaTheme="minorEastAsia"/>
-          <w:lang w:val="en-US"/>
-        </w:rPr>
-      </w:pPr>
-      <w:r>
-        <w:rPr>
-          <w:rFonts w:eastAsiaTheme="minorEastAsia"/>
+          <w:rFonts w:ascii="Menlo" w:eastAsiaTheme="minorEastAsia" w:hAnsi="Menlo" w:cs="Menlo"/>
+          <w:sz w:val="22"/>
+          <w:szCs w:val="22"/>
+          <w:lang w:val="en-US"/>
+        </w:rPr>
+      </w:pPr>
+      <w:r>
+        <w:rPr>
+          <w:rFonts w:ascii="Menlo" w:eastAsiaTheme="minorEastAsia" w:hAnsi="Menlo" w:cs="Menlo"/>
+          <w:sz w:val="22"/>
+          <w:szCs w:val="22"/>
           <w:lang w:val="en-US"/>
         </w:rPr>
         <w:t>IASN z 17</w:t>
       </w:r>
       <w:r>
         <w:rPr>
-          <w:rFonts w:eastAsiaTheme="minorEastAsia"/>
+          <w:rFonts w:ascii="Menlo" w:eastAsiaTheme="minorEastAsia" w:hAnsi="Menlo" w:cs="Menlo"/>
+          <w:sz w:val="22"/>
+          <w:szCs w:val="22"/>
           <w:lang w:val="en-US"/>
         </w:rPr>
         <w:t xml:space="preserve"> // z = 17</w:t>
@@ -4341,20 +5388,26 @@
         </w:numPr>
         <w:spacing w:line="360" w:lineRule="auto"/>
         <w:rPr>
-          <w:rFonts w:eastAsiaTheme="minorEastAsia"/>
-          <w:lang w:val="en-US"/>
-        </w:rPr>
-      </w:pPr>
-      <w:r>
-        <w:rPr>
-          <w:rFonts w:eastAsiaTheme="minorEastAsia"/>
+          <w:rFonts w:ascii="Menlo" w:eastAsiaTheme="minorEastAsia" w:hAnsi="Menlo" w:cs="Menlo"/>
+          <w:sz w:val="22"/>
+          <w:szCs w:val="22"/>
+          <w:lang w:val="en-US"/>
+        </w:rPr>
+      </w:pPr>
+      <w:r>
+        <w:rPr>
+          <w:rFonts w:ascii="Menlo" w:eastAsiaTheme="minorEastAsia" w:hAnsi="Menlo" w:cs="Menlo"/>
+          <w:sz w:val="22"/>
+          <w:szCs w:val="22"/>
           <w:lang w:val="en-US"/>
         </w:rPr>
         <w:t xml:space="preserve">JMP </w:t>
       </w:r>
       <w:r>
         <w:rPr>
-          <w:rFonts w:eastAsiaTheme="minorEastAsia"/>
+          <w:rFonts w:ascii="Menlo" w:eastAsiaTheme="minorEastAsia" w:hAnsi="Menlo" w:cs="Menlo"/>
+          <w:sz w:val="22"/>
+          <w:szCs w:val="22"/>
           <w:lang w:val="en-US"/>
         </w:rPr>
         <w:t>9 // halt</w:t>
@@ -4369,13 +5422,17 @@
         </w:numPr>
         <w:spacing w:line="360" w:lineRule="auto"/>
         <w:rPr>
-          <w:rFonts w:eastAsiaTheme="minorEastAsia"/>
-          <w:lang w:val="en-US"/>
-        </w:rPr>
-      </w:pPr>
-      <w:r>
-        <w:rPr>
-          <w:rFonts w:eastAsiaTheme="minorEastAsia"/>
+          <w:rFonts w:ascii="Menlo" w:eastAsiaTheme="minorEastAsia" w:hAnsi="Menlo" w:cs="Menlo"/>
+          <w:sz w:val="22"/>
+          <w:szCs w:val="22"/>
+          <w:lang w:val="en-US"/>
+        </w:rPr>
+      </w:pPr>
+      <w:r>
+        <w:rPr>
+          <w:rFonts w:ascii="Menlo" w:eastAsiaTheme="minorEastAsia" w:hAnsi="Menlo" w:cs="Menlo"/>
+          <w:sz w:val="22"/>
+          <w:szCs w:val="22"/>
           <w:lang w:val="en-US"/>
         </w:rPr>
         <w:t xml:space="preserve">RLSS </w:t>
@@ -4383,7 +5440,9 @@
       <w:proofErr w:type="spellStart"/>
       <w:r>
         <w:rPr>
-          <w:rFonts w:eastAsiaTheme="minorEastAsia"/>
+          <w:rFonts w:ascii="Menlo" w:eastAsiaTheme="minorEastAsia" w:hAnsi="Menlo" w:cs="Menlo"/>
+          <w:sz w:val="22"/>
+          <w:szCs w:val="22"/>
           <w:lang w:val="en-US"/>
         </w:rPr>
         <w:t>continueloop</w:t>
@@ -4391,14 +5450,18 @@
       <w:proofErr w:type="spellEnd"/>
       <w:r>
         <w:rPr>
-          <w:rFonts w:eastAsiaTheme="minorEastAsia"/>
+          <w:rFonts w:ascii="Menlo" w:eastAsiaTheme="minorEastAsia" w:hAnsi="Menlo" w:cs="Menlo"/>
+          <w:sz w:val="22"/>
+          <w:szCs w:val="22"/>
           <w:lang w:val="en-US"/>
         </w:rPr>
         <w:t xml:space="preserve"> z 30</w:t>
       </w:r>
       <w:r>
         <w:rPr>
-          <w:rFonts w:eastAsiaTheme="minorEastAsia"/>
+          <w:rFonts w:ascii="Menlo" w:eastAsiaTheme="minorEastAsia" w:hAnsi="Menlo" w:cs="Menlo"/>
+          <w:sz w:val="22"/>
+          <w:szCs w:val="22"/>
           <w:lang w:val="en-US"/>
         </w:rPr>
         <w:t xml:space="preserve"> // while (z&lt;30)</w:t>
@@ -4413,20 +5476,26 @@
         </w:numPr>
         <w:spacing w:line="360" w:lineRule="auto"/>
         <w:rPr>
-          <w:rFonts w:eastAsiaTheme="minorEastAsia"/>
-          <w:lang w:val="en-US"/>
-        </w:rPr>
-      </w:pPr>
-      <w:r>
-        <w:rPr>
-          <w:rFonts w:eastAsiaTheme="minorEastAsia"/>
+          <w:rFonts w:ascii="Menlo" w:eastAsiaTheme="minorEastAsia" w:hAnsi="Menlo" w:cs="Menlo"/>
+          <w:sz w:val="22"/>
+          <w:szCs w:val="22"/>
+          <w:lang w:val="en-US"/>
+        </w:rPr>
+      </w:pPr>
+      <w:r>
+        <w:rPr>
+          <w:rFonts w:ascii="Menlo" w:eastAsiaTheme="minorEastAsia" w:hAnsi="Menlo" w:cs="Menlo"/>
+          <w:sz w:val="22"/>
+          <w:szCs w:val="22"/>
           <w:lang w:val="en-US"/>
         </w:rPr>
         <w:t>JMPZ</w:t>
       </w:r>
       <w:r>
         <w:rPr>
-          <w:rFonts w:eastAsiaTheme="minorEastAsia"/>
+          <w:rFonts w:ascii="Menlo" w:eastAsiaTheme="minorEastAsia" w:hAnsi="Menlo" w:cs="Menlo"/>
+          <w:sz w:val="22"/>
+          <w:szCs w:val="22"/>
           <w:lang w:val="en-US"/>
         </w:rPr>
         <w:t xml:space="preserve"> </w:t>
@@ -4434,7 +5503,9 @@
       <w:proofErr w:type="spellStart"/>
       <w:r>
         <w:rPr>
-          <w:rFonts w:eastAsiaTheme="minorEastAsia"/>
+          <w:rFonts w:ascii="Menlo" w:eastAsiaTheme="minorEastAsia" w:hAnsi="Menlo" w:cs="Menlo"/>
+          <w:sz w:val="22"/>
+          <w:szCs w:val="22"/>
           <w:lang w:val="en-US"/>
         </w:rPr>
         <w:t>continueloop</w:t>
@@ -4442,17 +5513,30 @@
       <w:proofErr w:type="spellEnd"/>
       <w:r>
         <w:rPr>
-          <w:rFonts w:eastAsiaTheme="minorEastAsia"/>
+          <w:rFonts w:ascii="Menlo" w:eastAsiaTheme="minorEastAsia" w:hAnsi="Menlo" w:cs="Menlo"/>
+          <w:sz w:val="22"/>
+          <w:szCs w:val="22"/>
           <w:lang w:val="en-US"/>
         </w:rPr>
         <w:t xml:space="preserve"> </w:t>
       </w:r>
       <w:r>
         <w:rPr>
-          <w:rFonts w:eastAsiaTheme="minorEastAsia"/>
-          <w:lang w:val="en-US"/>
-        </w:rPr>
-        <w:t>9 // break if condition doesn’t apply</w:t>
+          <w:rFonts w:ascii="Menlo" w:eastAsiaTheme="minorEastAsia" w:hAnsi="Menlo" w:cs="Menlo"/>
+          <w:sz w:val="22"/>
+          <w:szCs w:val="22"/>
+          <w:lang w:val="en-US"/>
+        </w:rPr>
+        <w:t xml:space="preserve">9 // break if condition </w:t>
+      </w:r>
+      <w:r>
+        <w:rPr>
+          <w:rFonts w:ascii="Menlo" w:eastAsiaTheme="minorEastAsia" w:hAnsi="Menlo" w:cs="Menlo"/>
+          <w:sz w:val="22"/>
+          <w:szCs w:val="22"/>
+          <w:lang w:val="en-US"/>
+        </w:rPr>
+        <w:t>fails</w:t>
       </w:r>
     </w:p>
     <w:p>
@@ -4464,13 +5548,17 @@
         </w:numPr>
         <w:spacing w:line="360" w:lineRule="auto"/>
         <w:rPr>
-          <w:rFonts w:eastAsiaTheme="minorEastAsia"/>
-          <w:lang w:val="en-US"/>
-        </w:rPr>
-      </w:pPr>
-      <w:r>
-        <w:rPr>
-          <w:rFonts w:eastAsiaTheme="minorEastAsia"/>
+          <w:rFonts w:ascii="Menlo" w:eastAsiaTheme="minorEastAsia" w:hAnsi="Menlo" w:cs="Menlo"/>
+          <w:sz w:val="22"/>
+          <w:szCs w:val="22"/>
+          <w:lang w:val="en-US"/>
+        </w:rPr>
+      </w:pPr>
+      <w:r>
+        <w:rPr>
+          <w:rFonts w:ascii="Menlo" w:eastAsiaTheme="minorEastAsia" w:hAnsi="Menlo" w:cs="Menlo"/>
+          <w:sz w:val="22"/>
+          <w:szCs w:val="22"/>
           <w:lang w:val="en-US"/>
         </w:rPr>
         <w:t xml:space="preserve">IADD z </w:t>
@@ -4478,7 +5566,9 @@
       <w:proofErr w:type="spellStart"/>
       <w:r>
         <w:rPr>
-          <w:rFonts w:eastAsiaTheme="minorEastAsia"/>
+          <w:rFonts w:ascii="Menlo" w:eastAsiaTheme="minorEastAsia" w:hAnsi="Menlo" w:cs="Menlo"/>
+          <w:sz w:val="22"/>
+          <w:szCs w:val="22"/>
           <w:lang w:val="en-US"/>
         </w:rPr>
         <w:t>z</w:t>
@@ -4486,7 +5576,9 @@
       <w:proofErr w:type="spellEnd"/>
       <w:r>
         <w:rPr>
-          <w:rFonts w:eastAsiaTheme="minorEastAsia"/>
+          <w:rFonts w:ascii="Menlo" w:eastAsiaTheme="minorEastAsia" w:hAnsi="Menlo" w:cs="Menlo"/>
+          <w:sz w:val="22"/>
+          <w:szCs w:val="22"/>
           <w:lang w:val="en-US"/>
         </w:rPr>
         <w:t xml:space="preserve"> b // z += b</w:t>
@@ -4501,20 +5593,26 @@
         </w:numPr>
         <w:spacing w:line="360" w:lineRule="auto"/>
         <w:rPr>
-          <w:rFonts w:eastAsiaTheme="minorEastAsia"/>
-          <w:lang w:val="en-US"/>
-        </w:rPr>
-      </w:pPr>
-      <w:r>
-        <w:rPr>
-          <w:rFonts w:eastAsiaTheme="minorEastAsia"/>
+          <w:rFonts w:ascii="Menlo" w:eastAsiaTheme="minorEastAsia" w:hAnsi="Menlo" w:cs="Menlo"/>
+          <w:sz w:val="22"/>
+          <w:szCs w:val="22"/>
+          <w:lang w:val="en-US"/>
+        </w:rPr>
+      </w:pPr>
+      <w:r>
+        <w:rPr>
+          <w:rFonts w:ascii="Menlo" w:eastAsiaTheme="minorEastAsia" w:hAnsi="Menlo" w:cs="Menlo"/>
+          <w:sz w:val="22"/>
+          <w:szCs w:val="22"/>
           <w:lang w:val="en-US"/>
         </w:rPr>
         <w:t xml:space="preserve">JMP </w:t>
       </w:r>
       <w:r>
         <w:rPr>
-          <w:rFonts w:eastAsiaTheme="minorEastAsia"/>
+          <w:rFonts w:ascii="Menlo" w:eastAsiaTheme="minorEastAsia" w:hAnsi="Menlo" w:cs="Menlo"/>
+          <w:sz w:val="22"/>
+          <w:szCs w:val="22"/>
           <w:lang w:val="en-US"/>
         </w:rPr>
         <w:t>5 // possibly another iteration</w:t>
@@ -4529,13 +5627,17 @@
         </w:numPr>
         <w:spacing w:line="360" w:lineRule="auto"/>
         <w:rPr>
-          <w:rFonts w:eastAsiaTheme="minorEastAsia"/>
-          <w:lang w:val="en-US"/>
-        </w:rPr>
-      </w:pPr>
-      <w:r>
-        <w:rPr>
-          <w:rFonts w:eastAsiaTheme="minorEastAsia"/>
+          <w:rFonts w:ascii="Menlo" w:eastAsiaTheme="minorEastAsia" w:hAnsi="Menlo" w:cs="Menlo"/>
+          <w:sz w:val="22"/>
+          <w:szCs w:val="22"/>
+          <w:lang w:val="en-US"/>
+        </w:rPr>
+      </w:pPr>
+      <w:r>
+        <w:rPr>
+          <w:rFonts w:ascii="Menlo" w:eastAsiaTheme="minorEastAsia" w:hAnsi="Menlo" w:cs="Menlo"/>
+          <w:sz w:val="22"/>
+          <w:szCs w:val="22"/>
           <w:lang w:val="en-US"/>
         </w:rPr>
         <w:t>HALT</w:t>
@@ -4588,13 +5690,17 @@
         </w:numPr>
         <w:spacing w:line="360" w:lineRule="auto"/>
         <w:rPr>
-          <w:rFonts w:eastAsiaTheme="minorEastAsia"/>
-          <w:lang w:val="en-US"/>
-        </w:rPr>
-      </w:pPr>
-      <w:r>
-        <w:rPr>
-          <w:rFonts w:eastAsiaTheme="minorEastAsia"/>
+          <w:rFonts w:ascii="Menlo" w:eastAsiaTheme="minorEastAsia" w:hAnsi="Menlo" w:cs="Menlo"/>
+          <w:sz w:val="22"/>
+          <w:szCs w:val="22"/>
+          <w:lang w:val="en-US"/>
+        </w:rPr>
+      </w:pPr>
+      <w:r>
+        <w:rPr>
+          <w:rFonts w:ascii="Menlo" w:eastAsiaTheme="minorEastAsia" w:hAnsi="Menlo" w:cs="Menlo"/>
+          <w:sz w:val="22"/>
+          <w:szCs w:val="22"/>
           <w:lang w:val="en-US"/>
         </w:rPr>
         <w:t xml:space="preserve">IMLT </w:t>
@@ -4602,7 +5708,9 @@
       <w:proofErr w:type="spellStart"/>
       <w:r>
         <w:rPr>
-          <w:rFonts w:eastAsiaTheme="minorEastAsia"/>
+          <w:rFonts w:ascii="Menlo" w:eastAsiaTheme="minorEastAsia" w:hAnsi="Menlo" w:cs="Menlo"/>
+          <w:sz w:val="22"/>
+          <w:szCs w:val="22"/>
           <w:lang w:val="en-US"/>
         </w:rPr>
         <w:t>tmp</w:t>
@@ -4610,16 +5718,38 @@
       <w:proofErr w:type="spellEnd"/>
       <w:r>
         <w:rPr>
-          <w:rFonts w:eastAsiaTheme="minorEastAsia"/>
-          <w:lang w:val="en-US"/>
-        </w:rPr>
-        <w:t xml:space="preserve"> z 10 // </w:t>
+          <w:rFonts w:ascii="Menlo" w:eastAsiaTheme="minorEastAsia" w:hAnsi="Menlo" w:cs="Menlo"/>
+          <w:sz w:val="22"/>
+          <w:szCs w:val="22"/>
+          <w:lang w:val="en-US"/>
+        </w:rPr>
+        <w:t xml:space="preserve"> z 10 </w:t>
+      </w:r>
+      <w:r>
+        <w:rPr>
+          <w:rFonts w:ascii="Menlo" w:eastAsiaTheme="minorEastAsia" w:hAnsi="Menlo" w:cs="Menlo"/>
+          <w:sz w:val="22"/>
+          <w:szCs w:val="22"/>
+          <w:lang w:val="en-US"/>
+        </w:rPr>
+        <w:tab/>
+      </w:r>
+      <w:r>
+        <w:rPr>
+          <w:rFonts w:ascii="Menlo" w:eastAsiaTheme="minorEastAsia" w:hAnsi="Menlo" w:cs="Menlo"/>
+          <w:sz w:val="22"/>
+          <w:szCs w:val="22"/>
+          <w:lang w:val="en-US"/>
+        </w:rPr>
+        <w:t xml:space="preserve">// </w:t>
       </w:r>
       <w:proofErr w:type="spellStart"/>
       <w:proofErr w:type="gramStart"/>
       <w:r>
         <w:rPr>
-          <w:rFonts w:eastAsiaTheme="minorEastAsia"/>
+          <w:rFonts w:ascii="Menlo" w:eastAsiaTheme="minorEastAsia" w:hAnsi="Menlo" w:cs="Menlo"/>
+          <w:sz w:val="22"/>
+          <w:szCs w:val="22"/>
           <w:lang w:val="en-US"/>
         </w:rPr>
         <w:t>tmp</w:t>
@@ -4627,7 +5757,9 @@
       <w:proofErr w:type="spellEnd"/>
       <w:r>
         <w:rPr>
-          <w:rFonts w:eastAsiaTheme="minorEastAsia"/>
+          <w:rFonts w:ascii="Menlo" w:eastAsiaTheme="minorEastAsia" w:hAnsi="Menlo" w:cs="Menlo"/>
+          <w:sz w:val="22"/>
+          <w:szCs w:val="22"/>
           <w:lang w:val="en-US"/>
         </w:rPr>
         <w:t>:=</w:t>
@@ -4635,7 +5767,9 @@
       <w:proofErr w:type="gramEnd"/>
       <w:r>
         <w:rPr>
-          <w:rFonts w:eastAsiaTheme="minorEastAsia"/>
+          <w:rFonts w:ascii="Menlo" w:eastAsiaTheme="minorEastAsia" w:hAnsi="Menlo" w:cs="Menlo"/>
+          <w:sz w:val="22"/>
+          <w:szCs w:val="22"/>
           <w:lang w:val="en-US"/>
         </w:rPr>
         <w:t>z*10</w:t>
@@ -4650,13 +5784,17 @@
         </w:numPr>
         <w:spacing w:line="360" w:lineRule="auto"/>
         <w:rPr>
-          <w:rFonts w:eastAsiaTheme="minorEastAsia"/>
-          <w:lang w:val="en-US"/>
-        </w:rPr>
-      </w:pPr>
-      <w:r>
-        <w:rPr>
-          <w:rFonts w:eastAsiaTheme="minorEastAsia"/>
+          <w:rFonts w:ascii="Menlo" w:eastAsiaTheme="minorEastAsia" w:hAnsi="Menlo" w:cs="Menlo"/>
+          <w:sz w:val="22"/>
+          <w:szCs w:val="22"/>
+          <w:lang w:val="en-US"/>
+        </w:rPr>
+      </w:pPr>
+      <w:r>
+        <w:rPr>
+          <w:rFonts w:ascii="Menlo" w:eastAsiaTheme="minorEastAsia" w:hAnsi="Menlo" w:cs="Menlo"/>
+          <w:sz w:val="22"/>
+          <w:szCs w:val="22"/>
           <w:lang w:val="en-US"/>
         </w:rPr>
         <w:t xml:space="preserve">IEQL </w:t>
@@ -4664,7 +5802,9 @@
       <w:proofErr w:type="spellStart"/>
       <w:r>
         <w:rPr>
-          <w:rFonts w:eastAsiaTheme="minorEastAsia"/>
+          <w:rFonts w:ascii="Menlo" w:eastAsiaTheme="minorEastAsia" w:hAnsi="Menlo" w:cs="Menlo"/>
+          <w:sz w:val="22"/>
+          <w:szCs w:val="22"/>
           <w:lang w:val="en-US"/>
         </w:rPr>
         <w:t>casejmp</w:t>
@@ -4672,7 +5812,9 @@
       <w:proofErr w:type="spellEnd"/>
       <w:r>
         <w:rPr>
-          <w:rFonts w:eastAsiaTheme="minorEastAsia"/>
+          <w:rFonts w:ascii="Menlo" w:eastAsiaTheme="minorEastAsia" w:hAnsi="Menlo" w:cs="Menlo"/>
+          <w:sz w:val="22"/>
+          <w:szCs w:val="22"/>
           <w:lang w:val="en-US"/>
         </w:rPr>
         <w:t xml:space="preserve"> </w:t>
@@ -4680,7 +5822,9 @@
       <w:proofErr w:type="spellStart"/>
       <w:r>
         <w:rPr>
-          <w:rFonts w:eastAsiaTheme="minorEastAsia"/>
+          <w:rFonts w:ascii="Menlo" w:eastAsiaTheme="minorEastAsia" w:hAnsi="Menlo" w:cs="Menlo"/>
+          <w:sz w:val="22"/>
+          <w:szCs w:val="22"/>
           <w:lang w:val="en-US"/>
         </w:rPr>
         <w:t>tmp</w:t>
@@ -4688,10 +5832,30 @@
       <w:proofErr w:type="spellEnd"/>
       <w:r>
         <w:rPr>
-          <w:rFonts w:eastAsiaTheme="minorEastAsia"/>
-          <w:lang w:val="en-US"/>
-        </w:rPr>
-        <w:t xml:space="preserve"> 10 // check z*10==10</w:t>
+          <w:rFonts w:ascii="Menlo" w:eastAsiaTheme="minorEastAsia" w:hAnsi="Menlo" w:cs="Menlo"/>
+          <w:sz w:val="22"/>
+          <w:szCs w:val="22"/>
+          <w:lang w:val="en-US"/>
+        </w:rPr>
+        <w:t xml:space="preserve"> 10 // check </w:t>
+      </w:r>
+      <w:r>
+        <w:rPr>
+          <w:rFonts w:ascii="Menlo" w:eastAsiaTheme="minorEastAsia" w:hAnsi="Menlo" w:cs="Menlo"/>
+          <w:sz w:val="22"/>
+          <w:szCs w:val="22"/>
+          <w:lang w:val="en-US"/>
+        </w:rPr>
+        <w:t xml:space="preserve">case: </w:t>
+      </w:r>
+      <w:r>
+        <w:rPr>
+          <w:rFonts w:ascii="Menlo" w:eastAsiaTheme="minorEastAsia" w:hAnsi="Menlo" w:cs="Menlo"/>
+          <w:sz w:val="22"/>
+          <w:szCs w:val="22"/>
+          <w:lang w:val="en-US"/>
+        </w:rPr>
+        <w:t>10</w:t>
       </w:r>
     </w:p>
     <w:p>
@@ -4703,13 +5867,17 @@
         </w:numPr>
         <w:spacing w:line="360" w:lineRule="auto"/>
         <w:rPr>
-          <w:rFonts w:eastAsiaTheme="minorEastAsia"/>
-          <w:lang w:val="en-US"/>
-        </w:rPr>
-      </w:pPr>
-      <w:r>
-        <w:rPr>
-          <w:rFonts w:eastAsiaTheme="minorEastAsia"/>
+          <w:rFonts w:ascii="Menlo" w:eastAsiaTheme="minorEastAsia" w:hAnsi="Menlo" w:cs="Menlo"/>
+          <w:sz w:val="22"/>
+          <w:szCs w:val="22"/>
+          <w:lang w:val="en-US"/>
+        </w:rPr>
+      </w:pPr>
+      <w:r>
+        <w:rPr>
+          <w:rFonts w:ascii="Menlo" w:eastAsiaTheme="minorEastAsia" w:hAnsi="Menlo" w:cs="Menlo"/>
+          <w:sz w:val="22"/>
+          <w:szCs w:val="22"/>
           <w:lang w:val="en-US"/>
         </w:rPr>
         <w:t xml:space="preserve">JMPZ </w:t>
@@ -4717,7 +5885,9 @@
       <w:proofErr w:type="spellStart"/>
       <w:r>
         <w:rPr>
-          <w:rFonts w:eastAsiaTheme="minorEastAsia"/>
+          <w:rFonts w:ascii="Menlo" w:eastAsiaTheme="minorEastAsia" w:hAnsi="Menlo" w:cs="Menlo"/>
+          <w:sz w:val="22"/>
+          <w:szCs w:val="22"/>
           <w:lang w:val="en-US"/>
         </w:rPr>
         <w:t>casejmp</w:t>
@@ -4725,10 +5895,48 @@
       <w:proofErr w:type="spellEnd"/>
       <w:r>
         <w:rPr>
-          <w:rFonts w:eastAsiaTheme="minorEastAsia"/>
-          <w:lang w:val="en-US"/>
-        </w:rPr>
-        <w:t xml:space="preserve"> 6 // next case (20)</w:t>
+          <w:rFonts w:ascii="Menlo" w:eastAsiaTheme="minorEastAsia" w:hAnsi="Menlo" w:cs="Menlo"/>
+          <w:sz w:val="22"/>
+          <w:szCs w:val="22"/>
+          <w:lang w:val="en-US"/>
+        </w:rPr>
+        <w:t xml:space="preserve"> 6 </w:t>
+      </w:r>
+      <w:r>
+        <w:rPr>
+          <w:rFonts w:ascii="Menlo" w:eastAsiaTheme="minorEastAsia" w:hAnsi="Menlo" w:cs="Menlo"/>
+          <w:sz w:val="22"/>
+          <w:szCs w:val="22"/>
+          <w:lang w:val="en-US"/>
+        </w:rPr>
+        <w:tab/>
+      </w:r>
+      <w:r>
+        <w:rPr>
+          <w:rFonts w:ascii="Menlo" w:eastAsiaTheme="minorEastAsia" w:hAnsi="Menlo" w:cs="Menlo"/>
+          <w:sz w:val="22"/>
+          <w:szCs w:val="22"/>
+          <w:lang w:val="en-US"/>
+        </w:rPr>
+        <w:t xml:space="preserve">// </w:t>
+      </w:r>
+      <w:r>
+        <w:rPr>
+          <w:rFonts w:ascii="Menlo" w:eastAsiaTheme="minorEastAsia" w:hAnsi="Menlo" w:cs="Menlo"/>
+          <w:sz w:val="22"/>
+          <w:szCs w:val="22"/>
+          <w:lang w:val="en-US"/>
+        </w:rPr>
+        <w:t xml:space="preserve">check </w:t>
+      </w:r>
+      <w:r>
+        <w:rPr>
+          <w:rFonts w:ascii="Menlo" w:eastAsiaTheme="minorEastAsia" w:hAnsi="Menlo" w:cs="Menlo"/>
+          <w:sz w:val="22"/>
+          <w:szCs w:val="22"/>
+          <w:lang w:val="en-US"/>
+        </w:rPr>
+        <w:t>next case</w:t>
       </w:r>
     </w:p>
     <w:p>
@@ -4740,16 +5948,38 @@
         </w:numPr>
         <w:spacing w:line="360" w:lineRule="auto"/>
         <w:rPr>
-          <w:rFonts w:eastAsiaTheme="minorEastAsia"/>
-          <w:lang w:val="en-US"/>
-        </w:rPr>
-      </w:pPr>
-      <w:r>
-        <w:rPr>
-          <w:rFonts w:eastAsiaTheme="minorEastAsia"/>
-          <w:lang w:val="en-US"/>
-        </w:rPr>
-        <w:t>IASN c 100 // c = 100</w:t>
+          <w:rFonts w:ascii="Menlo" w:eastAsiaTheme="minorEastAsia" w:hAnsi="Menlo" w:cs="Menlo"/>
+          <w:sz w:val="22"/>
+          <w:szCs w:val="22"/>
+          <w:lang w:val="en-US"/>
+        </w:rPr>
+      </w:pPr>
+      <w:r>
+        <w:rPr>
+          <w:rFonts w:ascii="Menlo" w:eastAsiaTheme="minorEastAsia" w:hAnsi="Menlo" w:cs="Menlo"/>
+          <w:sz w:val="22"/>
+          <w:szCs w:val="22"/>
+          <w:lang w:val="en-US"/>
+        </w:rPr>
+        <w:t xml:space="preserve">IASN c 100 </w:t>
+      </w:r>
+      <w:r>
+        <w:rPr>
+          <w:rFonts w:ascii="Menlo" w:eastAsiaTheme="minorEastAsia" w:hAnsi="Menlo" w:cs="Menlo"/>
+          <w:sz w:val="22"/>
+          <w:szCs w:val="22"/>
+          <w:lang w:val="en-US"/>
+        </w:rPr>
+        <w:tab/>
+      </w:r>
+      <w:r>
+        <w:rPr>
+          <w:rFonts w:ascii="Menlo" w:eastAsiaTheme="minorEastAsia" w:hAnsi="Menlo" w:cs="Menlo"/>
+          <w:sz w:val="22"/>
+          <w:szCs w:val="22"/>
+          <w:lang w:val="en-US"/>
+        </w:rPr>
+        <w:t>// c = 100</w:t>
       </w:r>
     </w:p>
     <w:p>
@@ -4761,16 +5991,38 @@
         </w:numPr>
         <w:spacing w:line="360" w:lineRule="auto"/>
         <w:rPr>
-          <w:rFonts w:eastAsiaTheme="minorEastAsia"/>
-          <w:lang w:val="en-US"/>
-        </w:rPr>
-      </w:pPr>
-      <w:r>
-        <w:rPr>
-          <w:rFonts w:eastAsiaTheme="minorEastAsia"/>
-          <w:lang w:val="en-US"/>
-        </w:rPr>
-        <w:t>JMP 8 // fall-through</w:t>
+          <w:rFonts w:ascii="Menlo" w:eastAsiaTheme="minorEastAsia" w:hAnsi="Menlo" w:cs="Menlo"/>
+          <w:sz w:val="22"/>
+          <w:szCs w:val="22"/>
+          <w:lang w:val="en-US"/>
+        </w:rPr>
+      </w:pPr>
+      <w:r>
+        <w:rPr>
+          <w:rFonts w:ascii="Menlo" w:eastAsiaTheme="minorEastAsia" w:hAnsi="Menlo" w:cs="Menlo"/>
+          <w:sz w:val="22"/>
+          <w:szCs w:val="22"/>
+          <w:lang w:val="en-US"/>
+        </w:rPr>
+        <w:t xml:space="preserve">JMP 8 </w:t>
+      </w:r>
+      <w:r>
+        <w:rPr>
+          <w:rFonts w:ascii="Menlo" w:eastAsiaTheme="minorEastAsia" w:hAnsi="Menlo" w:cs="Menlo"/>
+          <w:sz w:val="22"/>
+          <w:szCs w:val="22"/>
+          <w:lang w:val="en-US"/>
+        </w:rPr>
+        <w:tab/>
+      </w:r>
+      <w:r>
+        <w:rPr>
+          <w:rFonts w:ascii="Menlo" w:eastAsiaTheme="minorEastAsia" w:hAnsi="Menlo" w:cs="Menlo"/>
+          <w:sz w:val="22"/>
+          <w:szCs w:val="22"/>
+          <w:lang w:val="en-US"/>
+        </w:rPr>
+        <w:t>// fall-through</w:t>
       </w:r>
     </w:p>
     <w:p>
@@ -4782,13 +6034,17 @@
         </w:numPr>
         <w:spacing w:line="360" w:lineRule="auto"/>
         <w:rPr>
-          <w:rFonts w:eastAsiaTheme="minorEastAsia"/>
-          <w:lang w:val="en-US"/>
-        </w:rPr>
-      </w:pPr>
-      <w:r>
-        <w:rPr>
-          <w:rFonts w:eastAsiaTheme="minorEastAsia"/>
+          <w:rFonts w:ascii="Menlo" w:eastAsiaTheme="minorEastAsia" w:hAnsi="Menlo" w:cs="Menlo"/>
+          <w:sz w:val="22"/>
+          <w:szCs w:val="22"/>
+          <w:lang w:val="en-US"/>
+        </w:rPr>
+      </w:pPr>
+      <w:r>
+        <w:rPr>
+          <w:rFonts w:ascii="Menlo" w:eastAsiaTheme="minorEastAsia" w:hAnsi="Menlo" w:cs="Menlo"/>
+          <w:sz w:val="22"/>
+          <w:szCs w:val="22"/>
           <w:lang w:val="en-US"/>
         </w:rPr>
         <w:t xml:space="preserve">IEQL </w:t>
@@ -4796,7 +6052,9 @@
       <w:proofErr w:type="spellStart"/>
       <w:r>
         <w:rPr>
-          <w:rFonts w:eastAsiaTheme="minorEastAsia"/>
+          <w:rFonts w:ascii="Menlo" w:eastAsiaTheme="minorEastAsia" w:hAnsi="Menlo" w:cs="Menlo"/>
+          <w:sz w:val="22"/>
+          <w:szCs w:val="22"/>
           <w:lang w:val="en-US"/>
         </w:rPr>
         <w:t>casejmp</w:t>
@@ -4804,7 +6062,9 @@
       <w:proofErr w:type="spellEnd"/>
       <w:r>
         <w:rPr>
-          <w:rFonts w:eastAsiaTheme="minorEastAsia"/>
+          <w:rFonts w:ascii="Menlo" w:eastAsiaTheme="minorEastAsia" w:hAnsi="Menlo" w:cs="Menlo"/>
+          <w:sz w:val="22"/>
+          <w:szCs w:val="22"/>
           <w:lang w:val="en-US"/>
         </w:rPr>
         <w:t xml:space="preserve"> </w:t>
@@ -4812,7 +6072,9 @@
       <w:proofErr w:type="spellStart"/>
       <w:r>
         <w:rPr>
-          <w:rFonts w:eastAsiaTheme="minorEastAsia"/>
+          <w:rFonts w:ascii="Menlo" w:eastAsiaTheme="minorEastAsia" w:hAnsi="Menlo" w:cs="Menlo"/>
+          <w:sz w:val="22"/>
+          <w:szCs w:val="22"/>
           <w:lang w:val="en-US"/>
         </w:rPr>
         <w:t>tmp</w:t>
@@ -4820,17 +6082,57 @@
       <w:proofErr w:type="spellEnd"/>
       <w:r>
         <w:rPr>
-          <w:rFonts w:eastAsiaTheme="minorEastAsia"/>
+          <w:rFonts w:ascii="Menlo" w:eastAsiaTheme="minorEastAsia" w:hAnsi="Menlo" w:cs="Menlo"/>
+          <w:sz w:val="22"/>
+          <w:szCs w:val="22"/>
           <w:lang w:val="en-US"/>
         </w:rPr>
         <w:t xml:space="preserve"> </w:t>
       </w:r>
       <w:r>
         <w:rPr>
-          <w:rFonts w:eastAsiaTheme="minorEastAsia"/>
-          <w:lang w:val="en-US"/>
-        </w:rPr>
-        <w:t>20 // check z*10==20</w:t>
+          <w:rFonts w:ascii="Menlo" w:eastAsiaTheme="minorEastAsia" w:hAnsi="Menlo" w:cs="Menlo"/>
+          <w:sz w:val="22"/>
+          <w:szCs w:val="22"/>
+          <w:lang w:val="en-US"/>
+        </w:rPr>
+        <w:t xml:space="preserve">20 </w:t>
+      </w:r>
+      <w:r>
+        <w:rPr>
+          <w:rFonts w:ascii="Menlo" w:eastAsiaTheme="minorEastAsia" w:hAnsi="Menlo" w:cs="Menlo"/>
+          <w:sz w:val="22"/>
+          <w:szCs w:val="22"/>
+          <w:lang w:val="en-US"/>
+        </w:rPr>
+        <w:tab/>
+      </w:r>
+      <w:r>
+        <w:rPr>
+          <w:rFonts w:ascii="Menlo" w:eastAsiaTheme="minorEastAsia" w:hAnsi="Menlo" w:cs="Menlo"/>
+          <w:sz w:val="22"/>
+          <w:szCs w:val="22"/>
+          <w:lang w:val="en-US"/>
+        </w:rPr>
+        <w:t xml:space="preserve">// check </w:t>
+      </w:r>
+      <w:r>
+        <w:rPr>
+          <w:rFonts w:ascii="Menlo" w:eastAsiaTheme="minorEastAsia" w:hAnsi="Menlo" w:cs="Menlo"/>
+          <w:sz w:val="22"/>
+          <w:szCs w:val="22"/>
+          <w:lang w:val="en-US"/>
+        </w:rPr>
+        <w:t xml:space="preserve">case: </w:t>
+      </w:r>
+      <w:r>
+        <w:rPr>
+          <w:rFonts w:ascii="Menlo" w:eastAsiaTheme="minorEastAsia" w:hAnsi="Menlo" w:cs="Menlo"/>
+          <w:sz w:val="22"/>
+          <w:szCs w:val="22"/>
+          <w:lang w:val="en-US"/>
+        </w:rPr>
+        <w:t>20</w:t>
       </w:r>
     </w:p>
     <w:p>
@@ -4842,46 +6144,58 @@
         </w:numPr>
         <w:spacing w:line="360" w:lineRule="auto"/>
         <w:rPr>
-          <w:rFonts w:eastAsiaTheme="minorEastAsia"/>
-          <w:lang w:val="en-US"/>
-        </w:rPr>
-      </w:pPr>
-      <w:r>
-        <w:rPr>
-          <w:rFonts w:eastAsiaTheme="minorEastAsia"/>
-          <w:lang w:val="en-US"/>
-        </w:rPr>
-        <w:t>JMPZ</w:t>
-      </w:r>
-      <w:r>
-        <w:rPr>
-          <w:rFonts w:eastAsiaTheme="minorEastAsia"/>
-          <w:lang w:val="en-US"/>
-        </w:rPr>
-        <w:t xml:space="preserve"> </w:t>
+          <w:rFonts w:ascii="Menlo" w:eastAsiaTheme="minorEastAsia" w:hAnsi="Menlo" w:cs="Menlo"/>
+          <w:sz w:val="22"/>
+          <w:szCs w:val="22"/>
+          <w:lang w:val="en-US"/>
+        </w:rPr>
+      </w:pPr>
+      <w:r>
+        <w:rPr>
+          <w:rFonts w:ascii="Menlo" w:eastAsiaTheme="minorEastAsia" w:hAnsi="Menlo" w:cs="Menlo"/>
+          <w:sz w:val="22"/>
+          <w:szCs w:val="22"/>
+          <w:lang w:val="en-US"/>
+        </w:rPr>
+        <w:t xml:space="preserve">JMPZ </w:t>
       </w:r>
       <w:proofErr w:type="spellStart"/>
       <w:r>
         <w:rPr>
-          <w:rFonts w:eastAsiaTheme="minorEastAsia"/>
+          <w:rFonts w:ascii="Menlo" w:eastAsiaTheme="minorEastAsia" w:hAnsi="Menlo" w:cs="Menlo"/>
+          <w:sz w:val="22"/>
+          <w:szCs w:val="22"/>
           <w:lang w:val="en-US"/>
         </w:rPr>
         <w:t>casejmp</w:t>
       </w:r>
-      <w:r>
-        <w:rPr>
-          <w:rFonts w:eastAsiaTheme="minorEastAsia"/>
-          <w:lang w:val="en-US"/>
-        </w:rPr>
-        <w:t xml:space="preserve"> 10 //</w:t>
-      </w:r>
       <w:proofErr w:type="spellEnd"/>
       <w:r>
         <w:rPr>
-          <w:rFonts w:eastAsiaTheme="minorEastAsia"/>
-          <w:lang w:val="en-US"/>
-        </w:rPr>
-        <w:t xml:space="preserve"> next case (default)</w:t>
+          <w:rFonts w:ascii="Menlo" w:eastAsiaTheme="minorEastAsia" w:hAnsi="Menlo" w:cs="Menlo"/>
+          <w:sz w:val="22"/>
+          <w:szCs w:val="22"/>
+          <w:lang w:val="en-US"/>
+        </w:rPr>
+        <w:t xml:space="preserve"> 10 </w:t>
+      </w:r>
+      <w:r>
+        <w:rPr>
+          <w:rFonts w:ascii="Menlo" w:eastAsiaTheme="minorEastAsia" w:hAnsi="Menlo" w:cs="Menlo"/>
+          <w:sz w:val="22"/>
+          <w:szCs w:val="22"/>
+          <w:lang w:val="en-US"/>
+        </w:rPr>
+        <w:tab/>
+      </w:r>
+      <w:r>
+        <w:rPr>
+          <w:rFonts w:ascii="Menlo" w:eastAsiaTheme="minorEastAsia" w:hAnsi="Menlo" w:cs="Menlo"/>
+          <w:sz w:val="22"/>
+          <w:szCs w:val="22"/>
+          <w:lang w:val="en-US"/>
+        </w:rPr>
+        <w:t>// next case (default)</w:t>
       </w:r>
     </w:p>
     <w:p>
@@ -4893,16 +6207,38 @@
         </w:numPr>
         <w:spacing w:line="360" w:lineRule="auto"/>
         <w:rPr>
-          <w:rFonts w:eastAsiaTheme="minorEastAsia"/>
-          <w:lang w:val="en-US"/>
-        </w:rPr>
-      </w:pPr>
-      <w:r>
-        <w:rPr>
-          <w:rFonts w:eastAsiaTheme="minorEastAsia"/>
-          <w:lang w:val="en-US"/>
-        </w:rPr>
-        <w:t>IASN c 200 // c = 200</w:t>
+          <w:rFonts w:ascii="Menlo" w:eastAsiaTheme="minorEastAsia" w:hAnsi="Menlo" w:cs="Menlo"/>
+          <w:sz w:val="22"/>
+          <w:szCs w:val="22"/>
+          <w:lang w:val="en-US"/>
+        </w:rPr>
+      </w:pPr>
+      <w:r>
+        <w:rPr>
+          <w:rFonts w:ascii="Menlo" w:eastAsiaTheme="minorEastAsia" w:hAnsi="Menlo" w:cs="Menlo"/>
+          <w:sz w:val="22"/>
+          <w:szCs w:val="22"/>
+          <w:lang w:val="en-US"/>
+        </w:rPr>
+        <w:t xml:space="preserve">IASN c 200 </w:t>
+      </w:r>
+      <w:r>
+        <w:rPr>
+          <w:rFonts w:ascii="Menlo" w:eastAsiaTheme="minorEastAsia" w:hAnsi="Menlo" w:cs="Menlo"/>
+          <w:sz w:val="22"/>
+          <w:szCs w:val="22"/>
+          <w:lang w:val="en-US"/>
+        </w:rPr>
+        <w:tab/>
+      </w:r>
+      <w:r>
+        <w:rPr>
+          <w:rFonts w:ascii="Menlo" w:eastAsiaTheme="minorEastAsia" w:hAnsi="Menlo" w:cs="Menlo"/>
+          <w:sz w:val="22"/>
+          <w:szCs w:val="22"/>
+          <w:lang w:val="en-US"/>
+        </w:rPr>
+        <w:t>// c = 200</w:t>
       </w:r>
     </w:p>
     <w:p>
@@ -4914,16 +6250,38 @@
         </w:numPr>
         <w:spacing w:line="360" w:lineRule="auto"/>
         <w:rPr>
-          <w:rFonts w:eastAsiaTheme="minorEastAsia"/>
-          <w:lang w:val="en-US"/>
-        </w:rPr>
-      </w:pPr>
-      <w:r>
-        <w:rPr>
-          <w:rFonts w:eastAsiaTheme="minorEastAsia"/>
-          <w:lang w:val="en-US"/>
-        </w:rPr>
-        <w:t>JMP 11 // break</w:t>
+          <w:rFonts w:ascii="Menlo" w:eastAsiaTheme="minorEastAsia" w:hAnsi="Menlo" w:cs="Menlo"/>
+          <w:sz w:val="22"/>
+          <w:szCs w:val="22"/>
+          <w:lang w:val="en-US"/>
+        </w:rPr>
+      </w:pPr>
+      <w:r>
+        <w:rPr>
+          <w:rFonts w:ascii="Menlo" w:eastAsiaTheme="minorEastAsia" w:hAnsi="Menlo" w:cs="Menlo"/>
+          <w:sz w:val="22"/>
+          <w:szCs w:val="22"/>
+          <w:lang w:val="en-US"/>
+        </w:rPr>
+        <w:t xml:space="preserve">JMP 11 </w:t>
+      </w:r>
+      <w:r>
+        <w:rPr>
+          <w:rFonts w:ascii="Menlo" w:eastAsiaTheme="minorEastAsia" w:hAnsi="Menlo" w:cs="Menlo"/>
+          <w:sz w:val="22"/>
+          <w:szCs w:val="22"/>
+          <w:lang w:val="en-US"/>
+        </w:rPr>
+        <w:tab/>
+      </w:r>
+      <w:r>
+        <w:rPr>
+          <w:rFonts w:ascii="Menlo" w:eastAsiaTheme="minorEastAsia" w:hAnsi="Menlo" w:cs="Menlo"/>
+          <w:sz w:val="22"/>
+          <w:szCs w:val="22"/>
+          <w:lang w:val="en-US"/>
+        </w:rPr>
+        <w:t>// break</w:t>
       </w:r>
     </w:p>
     <w:p>
@@ -4931,20 +6289,33 @@
         <w:pStyle w:val="ListParagraph"/>
         <w:numPr>
           <w:ilvl w:val="0"/>
-          <w:numId w:val="4"/>
+          <w:numId w:val="3"/>
         </w:numPr>
         <w:spacing w:line="360" w:lineRule="auto"/>
         <w:rPr>
-          <w:rFonts w:eastAsiaTheme="minorEastAsia"/>
-          <w:lang w:val="en-US"/>
-        </w:rPr>
-      </w:pPr>
-      <w:r>
-        <w:rPr>
-          <w:rFonts w:eastAsiaTheme="minorEastAsia"/>
+          <w:rFonts w:ascii="Menlo" w:eastAsiaTheme="minorEastAsia" w:hAnsi="Menlo" w:cs="Menlo"/>
+          <w:sz w:val="22"/>
+          <w:szCs w:val="22"/>
+          <w:lang w:val="en-US"/>
+        </w:rPr>
+      </w:pPr>
+      <w:r>
+        <w:rPr>
+          <w:rFonts w:ascii="Menlo" w:eastAsiaTheme="minorEastAsia" w:hAnsi="Menlo" w:cs="Menlo"/>
+          <w:sz w:val="22"/>
+          <w:szCs w:val="22"/>
           <w:lang w:val="en-US"/>
         </w:rPr>
         <w:t>IASN c 300</w:t>
+      </w:r>
+      <w:r>
+        <w:rPr>
+          <w:rFonts w:ascii="Menlo" w:eastAsiaTheme="minorEastAsia" w:hAnsi="Menlo" w:cs="Menlo"/>
+          <w:sz w:val="22"/>
+          <w:szCs w:val="22"/>
+          <w:lang w:val="en-US"/>
+        </w:rPr>
+        <w:t xml:space="preserve"> // default</w:t>
       </w:r>
     </w:p>
     <w:p>
@@ -4952,17 +6323,21 @@
         <w:pStyle w:val="ListParagraph"/>
         <w:numPr>
           <w:ilvl w:val="0"/>
-          <w:numId w:val="4"/>
+          <w:numId w:val="3"/>
         </w:numPr>
         <w:spacing w:line="360" w:lineRule="auto"/>
         <w:rPr>
-          <w:rFonts w:eastAsiaTheme="minorEastAsia"/>
-          <w:lang w:val="en-US"/>
-        </w:rPr>
-      </w:pPr>
-      <w:r>
-        <w:rPr>
-          <w:rFonts w:eastAsiaTheme="minorEastAsia"/>
+          <w:rFonts w:ascii="Menlo" w:eastAsiaTheme="minorEastAsia" w:hAnsi="Menlo" w:cs="Menlo"/>
+          <w:sz w:val="22"/>
+          <w:szCs w:val="22"/>
+          <w:lang w:val="en-US"/>
+        </w:rPr>
+      </w:pPr>
+      <w:r>
+        <w:rPr>
+          <w:rFonts w:ascii="Menlo" w:eastAsiaTheme="minorEastAsia" w:hAnsi="Menlo" w:cs="Menlo"/>
+          <w:sz w:val="22"/>
+          <w:szCs w:val="22"/>
           <w:lang w:val="en-US"/>
         </w:rPr>
         <w:t>HALT</w:t>
@@ -4997,13 +6372,17 @@
         </w:numPr>
         <w:spacing w:line="360" w:lineRule="auto"/>
         <w:rPr>
-          <w:rFonts w:eastAsiaTheme="minorEastAsia"/>
-          <w:lang w:val="en-US"/>
-        </w:rPr>
-      </w:pPr>
-      <w:r>
-        <w:rPr>
-          <w:rFonts w:eastAsiaTheme="minorEastAsia"/>
+          <w:rFonts w:ascii="Menlo" w:eastAsiaTheme="minorEastAsia" w:hAnsi="Menlo" w:cs="Menlo"/>
+          <w:sz w:val="22"/>
+          <w:szCs w:val="22"/>
+          <w:lang w:val="en-US"/>
+        </w:rPr>
+      </w:pPr>
+      <w:r>
+        <w:rPr>
+          <w:rFonts w:ascii="Menlo" w:eastAsiaTheme="minorEastAsia" w:hAnsi="Menlo" w:cs="Menlo"/>
+          <w:sz w:val="22"/>
+          <w:szCs w:val="22"/>
           <w:lang w:val="en-US"/>
         </w:rPr>
         <w:t xml:space="preserve">IMLT </w:t>
@@ -5011,7 +6390,9 @@
       <w:proofErr w:type="spellStart"/>
       <w:r>
         <w:rPr>
-          <w:rFonts w:eastAsiaTheme="minorEastAsia"/>
+          <w:rFonts w:ascii="Menlo" w:eastAsiaTheme="minorEastAsia" w:hAnsi="Menlo" w:cs="Menlo"/>
+          <w:sz w:val="22"/>
+          <w:szCs w:val="22"/>
           <w:lang w:val="en-US"/>
         </w:rPr>
         <w:t>tmp</w:t>
@@ -5019,16 +6400,38 @@
       <w:proofErr w:type="spellEnd"/>
       <w:r>
         <w:rPr>
-          <w:rFonts w:eastAsiaTheme="minorEastAsia"/>
-          <w:lang w:val="en-US"/>
-        </w:rPr>
-        <w:t xml:space="preserve"> z 10 // </w:t>
+          <w:rFonts w:ascii="Menlo" w:eastAsiaTheme="minorEastAsia" w:hAnsi="Menlo" w:cs="Menlo"/>
+          <w:sz w:val="22"/>
+          <w:szCs w:val="22"/>
+          <w:lang w:val="en-US"/>
+        </w:rPr>
+        <w:t xml:space="preserve"> z 10 </w:t>
+      </w:r>
+      <w:r>
+        <w:rPr>
+          <w:rFonts w:ascii="Menlo" w:eastAsiaTheme="minorEastAsia" w:hAnsi="Menlo" w:cs="Menlo"/>
+          <w:sz w:val="22"/>
+          <w:szCs w:val="22"/>
+          <w:lang w:val="en-US"/>
+        </w:rPr>
+        <w:tab/>
+      </w:r>
+      <w:r>
+        <w:rPr>
+          <w:rFonts w:ascii="Menlo" w:eastAsiaTheme="minorEastAsia" w:hAnsi="Menlo" w:cs="Menlo"/>
+          <w:sz w:val="22"/>
+          <w:szCs w:val="22"/>
+          <w:lang w:val="en-US"/>
+        </w:rPr>
+        <w:t xml:space="preserve">// </w:t>
       </w:r>
       <w:proofErr w:type="spellStart"/>
       <w:proofErr w:type="gramStart"/>
       <w:r>
         <w:rPr>
-          <w:rFonts w:eastAsiaTheme="minorEastAsia"/>
+          <w:rFonts w:ascii="Menlo" w:eastAsiaTheme="minorEastAsia" w:hAnsi="Menlo" w:cs="Menlo"/>
+          <w:sz w:val="22"/>
+          <w:szCs w:val="22"/>
           <w:lang w:val="en-US"/>
         </w:rPr>
         <w:t>tmp</w:t>
@@ -5036,7 +6439,9 @@
       <w:proofErr w:type="spellEnd"/>
       <w:r>
         <w:rPr>
-          <w:rFonts w:eastAsiaTheme="minorEastAsia"/>
+          <w:rFonts w:ascii="Menlo" w:eastAsiaTheme="minorEastAsia" w:hAnsi="Menlo" w:cs="Menlo"/>
+          <w:sz w:val="22"/>
+          <w:szCs w:val="22"/>
           <w:lang w:val="en-US"/>
         </w:rPr>
         <w:t>:=</w:t>
@@ -5044,7 +6449,9 @@
       <w:proofErr w:type="gramEnd"/>
       <w:r>
         <w:rPr>
-          <w:rFonts w:eastAsiaTheme="minorEastAsia"/>
+          <w:rFonts w:ascii="Menlo" w:eastAsiaTheme="minorEastAsia" w:hAnsi="Menlo" w:cs="Menlo"/>
+          <w:sz w:val="22"/>
+          <w:szCs w:val="22"/>
           <w:lang w:val="en-US"/>
         </w:rPr>
         <w:t>z*10</w:t>
@@ -5059,13 +6466,17 @@
         </w:numPr>
         <w:spacing w:line="360" w:lineRule="auto"/>
         <w:rPr>
-          <w:rFonts w:eastAsiaTheme="minorEastAsia"/>
-          <w:lang w:val="en-US"/>
-        </w:rPr>
-      </w:pPr>
-      <w:r>
-        <w:rPr>
-          <w:rFonts w:eastAsiaTheme="minorEastAsia"/>
+          <w:rFonts w:ascii="Menlo" w:eastAsiaTheme="minorEastAsia" w:hAnsi="Menlo" w:cs="Menlo"/>
+          <w:sz w:val="22"/>
+          <w:szCs w:val="22"/>
+          <w:lang w:val="en-US"/>
+        </w:rPr>
+      </w:pPr>
+      <w:r>
+        <w:rPr>
+          <w:rFonts w:ascii="Menlo" w:eastAsiaTheme="minorEastAsia" w:hAnsi="Menlo" w:cs="Menlo"/>
+          <w:sz w:val="22"/>
+          <w:szCs w:val="22"/>
           <w:lang w:val="en-US"/>
         </w:rPr>
         <w:t xml:space="preserve">INQL </w:t>
@@ -5073,7 +6484,9 @@
       <w:proofErr w:type="spellStart"/>
       <w:r>
         <w:rPr>
-          <w:rFonts w:eastAsiaTheme="minorEastAsia"/>
+          <w:rFonts w:ascii="Menlo" w:eastAsiaTheme="minorEastAsia" w:hAnsi="Menlo" w:cs="Menlo"/>
+          <w:sz w:val="22"/>
+          <w:szCs w:val="22"/>
           <w:lang w:val="en-US"/>
         </w:rPr>
         <w:t>casejmp</w:t>
@@ -5081,7 +6494,9 @@
       <w:proofErr w:type="spellEnd"/>
       <w:r>
         <w:rPr>
-          <w:rFonts w:eastAsiaTheme="minorEastAsia"/>
+          <w:rFonts w:ascii="Menlo" w:eastAsiaTheme="minorEastAsia" w:hAnsi="Menlo" w:cs="Menlo"/>
+          <w:sz w:val="22"/>
+          <w:szCs w:val="22"/>
           <w:lang w:val="en-US"/>
         </w:rPr>
         <w:t xml:space="preserve"> </w:t>
@@ -5089,7 +6504,9 @@
       <w:proofErr w:type="spellStart"/>
       <w:r>
         <w:rPr>
-          <w:rFonts w:eastAsiaTheme="minorEastAsia"/>
+          <w:rFonts w:ascii="Menlo" w:eastAsiaTheme="minorEastAsia" w:hAnsi="Menlo" w:cs="Menlo"/>
+          <w:sz w:val="22"/>
+          <w:szCs w:val="22"/>
           <w:lang w:val="en-US"/>
         </w:rPr>
         <w:t>tmp</w:t>
@@ -5097,29 +6514,55 @@
       <w:proofErr w:type="spellEnd"/>
       <w:r>
         <w:rPr>
-          <w:rFonts w:eastAsiaTheme="minorEastAsia"/>
-          <w:lang w:val="en-US"/>
-        </w:rPr>
-        <w:t xml:space="preserve"> 10 // check z*</w:t>
+          <w:rFonts w:ascii="Menlo" w:eastAsiaTheme="minorEastAsia" w:hAnsi="Menlo" w:cs="Menlo"/>
+          <w:sz w:val="22"/>
+          <w:szCs w:val="22"/>
+          <w:lang w:val="en-US"/>
+        </w:rPr>
+        <w:t xml:space="preserve"> 10 </w:t>
+      </w:r>
+      <w:r>
+        <w:rPr>
+          <w:rFonts w:ascii="Menlo" w:eastAsiaTheme="minorEastAsia" w:hAnsi="Menlo" w:cs="Menlo"/>
+          <w:sz w:val="22"/>
+          <w:szCs w:val="22"/>
+          <w:lang w:val="en-US"/>
+        </w:rPr>
+        <w:tab/>
+      </w:r>
+      <w:r>
+        <w:rPr>
+          <w:rFonts w:ascii="Menlo" w:eastAsiaTheme="minorEastAsia" w:hAnsi="Menlo" w:cs="Menlo"/>
+          <w:sz w:val="22"/>
+          <w:szCs w:val="22"/>
+          <w:lang w:val="en-US"/>
+        </w:rPr>
+        <w:t>// check z*</w:t>
       </w:r>
       <w:proofErr w:type="gramStart"/>
       <w:r>
         <w:rPr>
-          <w:rFonts w:eastAsiaTheme="minorEastAsia"/>
+          <w:rFonts w:ascii="Menlo" w:eastAsiaTheme="minorEastAsia" w:hAnsi="Menlo" w:cs="Menlo"/>
+          <w:sz w:val="22"/>
+          <w:szCs w:val="22"/>
           <w:lang w:val="en-US"/>
         </w:rPr>
         <w:t>10</w:t>
       </w:r>
       <w:r>
         <w:rPr>
-          <w:rFonts w:eastAsiaTheme="minorEastAsia"/>
+          <w:rFonts w:ascii="Menlo" w:eastAsiaTheme="minorEastAsia" w:hAnsi="Menlo" w:cs="Menlo"/>
+          <w:sz w:val="22"/>
+          <w:szCs w:val="22"/>
           <w:lang w:val="en-US"/>
         </w:rPr>
         <w:t>!</w:t>
       </w:r>
       <w:r>
         <w:rPr>
-          <w:rFonts w:eastAsiaTheme="minorEastAsia"/>
+          <w:rFonts w:ascii="Menlo" w:eastAsiaTheme="minorEastAsia" w:hAnsi="Menlo" w:cs="Menlo"/>
+          <w:sz w:val="22"/>
+          <w:szCs w:val="22"/>
           <w:lang w:val="en-US"/>
         </w:rPr>
         <w:t>=</w:t>
@@ -5127,7 +6570,9 @@
       <w:proofErr w:type="gramEnd"/>
       <w:r>
         <w:rPr>
-          <w:rFonts w:eastAsiaTheme="minorEastAsia"/>
+          <w:rFonts w:ascii="Menlo" w:eastAsiaTheme="minorEastAsia" w:hAnsi="Menlo" w:cs="Menlo"/>
+          <w:sz w:val="22"/>
+          <w:szCs w:val="22"/>
           <w:lang w:val="en-US"/>
         </w:rPr>
         <w:t>10</w:t>
@@ -5142,30 +6587,56 @@
         </w:numPr>
         <w:spacing w:line="360" w:lineRule="auto"/>
         <w:rPr>
-          <w:rFonts w:eastAsiaTheme="minorEastAsia"/>
-          <w:lang w:val="en-US"/>
-        </w:rPr>
-      </w:pPr>
-      <w:r>
-        <w:rPr>
-          <w:rFonts w:eastAsiaTheme="minorEastAsia"/>
+          <w:rFonts w:ascii="Menlo" w:eastAsiaTheme="minorEastAsia" w:hAnsi="Menlo" w:cs="Menlo"/>
+          <w:sz w:val="22"/>
+          <w:szCs w:val="22"/>
+          <w:lang w:val="en-US"/>
+        </w:rPr>
+      </w:pPr>
+      <w:r>
+        <w:rPr>
+          <w:rFonts w:ascii="Menlo" w:eastAsiaTheme="minorEastAsia" w:hAnsi="Menlo" w:cs="Menlo"/>
+          <w:sz w:val="22"/>
+          <w:szCs w:val="22"/>
           <w:lang w:val="en-US"/>
         </w:rPr>
         <w:t xml:space="preserve">JMPZ </w:t>
       </w:r>
       <w:r>
         <w:rPr>
-          <w:rFonts w:eastAsiaTheme="minorEastAsia"/>
+          <w:rFonts w:ascii="Menlo" w:eastAsiaTheme="minorEastAsia" w:hAnsi="Menlo" w:cs="Menlo"/>
+          <w:sz w:val="22"/>
+          <w:szCs w:val="22"/>
           <w:lang w:val="en-US"/>
         </w:rPr>
         <w:t>7</w:t>
       </w:r>
       <w:r>
         <w:rPr>
-          <w:rFonts w:eastAsiaTheme="minorEastAsia"/>
-          <w:lang w:val="en-US"/>
-        </w:rPr>
-        <w:t xml:space="preserve"> // execute case 10</w:t>
+          <w:rFonts w:ascii="Menlo" w:eastAsiaTheme="minorEastAsia" w:hAnsi="Menlo" w:cs="Menlo"/>
+          <w:sz w:val="22"/>
+          <w:szCs w:val="22"/>
+          <w:lang w:val="en-US"/>
+        </w:rPr>
+        <w:t xml:space="preserve"> </w:t>
+      </w:r>
+      <w:r>
+        <w:rPr>
+          <w:rFonts w:ascii="Menlo" w:eastAsiaTheme="minorEastAsia" w:hAnsi="Menlo" w:cs="Menlo"/>
+          <w:sz w:val="22"/>
+          <w:szCs w:val="22"/>
+          <w:lang w:val="en-US"/>
+        </w:rPr>
+        <w:tab/>
+      </w:r>
+      <w:r>
+        <w:rPr>
+          <w:rFonts w:ascii="Menlo" w:eastAsiaTheme="minorEastAsia" w:hAnsi="Menlo" w:cs="Menlo"/>
+          <w:sz w:val="22"/>
+          <w:szCs w:val="22"/>
+          <w:lang w:val="en-US"/>
+        </w:rPr>
+        <w:t>// execute case 10</w:t>
       </w:r>
     </w:p>
     <w:p>
@@ -5177,13 +6648,17 @@
         </w:numPr>
         <w:spacing w:line="360" w:lineRule="auto"/>
         <w:rPr>
-          <w:rFonts w:eastAsiaTheme="minorEastAsia"/>
-          <w:lang w:val="en-US"/>
-        </w:rPr>
-      </w:pPr>
-      <w:r>
-        <w:rPr>
-          <w:rFonts w:eastAsiaTheme="minorEastAsia"/>
+          <w:rFonts w:ascii="Menlo" w:eastAsiaTheme="minorEastAsia" w:hAnsi="Menlo" w:cs="Menlo"/>
+          <w:sz w:val="22"/>
+          <w:szCs w:val="22"/>
+          <w:lang w:val="en-US"/>
+        </w:rPr>
+      </w:pPr>
+      <w:r>
+        <w:rPr>
+          <w:rFonts w:ascii="Menlo" w:eastAsiaTheme="minorEastAsia" w:hAnsi="Menlo" w:cs="Menlo"/>
+          <w:sz w:val="22"/>
+          <w:szCs w:val="22"/>
           <w:lang w:val="en-US"/>
         </w:rPr>
         <w:t xml:space="preserve">INQL </w:t>
@@ -5191,7 +6666,9 @@
       <w:proofErr w:type="spellStart"/>
       <w:r>
         <w:rPr>
-          <w:rFonts w:eastAsiaTheme="minorEastAsia"/>
+          <w:rFonts w:ascii="Menlo" w:eastAsiaTheme="minorEastAsia" w:hAnsi="Menlo" w:cs="Menlo"/>
+          <w:sz w:val="22"/>
+          <w:szCs w:val="22"/>
           <w:lang w:val="en-US"/>
         </w:rPr>
         <w:t>casejmp</w:t>
@@ -5199,7 +6676,9 @@
       <w:proofErr w:type="spellEnd"/>
       <w:r>
         <w:rPr>
-          <w:rFonts w:eastAsiaTheme="minorEastAsia"/>
+          <w:rFonts w:ascii="Menlo" w:eastAsiaTheme="minorEastAsia" w:hAnsi="Menlo" w:cs="Menlo"/>
+          <w:sz w:val="22"/>
+          <w:szCs w:val="22"/>
           <w:lang w:val="en-US"/>
         </w:rPr>
         <w:t xml:space="preserve"> </w:t>
@@ -5207,7 +6686,9 @@
       <w:proofErr w:type="spellStart"/>
       <w:r>
         <w:rPr>
-          <w:rFonts w:eastAsiaTheme="minorEastAsia"/>
+          <w:rFonts w:ascii="Menlo" w:eastAsiaTheme="minorEastAsia" w:hAnsi="Menlo" w:cs="Menlo"/>
+          <w:sz w:val="22"/>
+          <w:szCs w:val="22"/>
           <w:lang w:val="en-US"/>
         </w:rPr>
         <w:t>tmp</w:t>
@@ -5215,29 +6696,55 @@
       <w:proofErr w:type="spellEnd"/>
       <w:r>
         <w:rPr>
-          <w:rFonts w:eastAsiaTheme="minorEastAsia"/>
+          <w:rFonts w:ascii="Menlo" w:eastAsiaTheme="minorEastAsia" w:hAnsi="Menlo" w:cs="Menlo"/>
+          <w:sz w:val="22"/>
+          <w:szCs w:val="22"/>
           <w:lang w:val="en-US"/>
         </w:rPr>
         <w:t xml:space="preserve"> </w:t>
       </w:r>
       <w:r>
         <w:rPr>
-          <w:rFonts w:eastAsiaTheme="minorEastAsia"/>
+          <w:rFonts w:ascii="Menlo" w:eastAsiaTheme="minorEastAsia" w:hAnsi="Menlo" w:cs="Menlo"/>
+          <w:sz w:val="22"/>
+          <w:szCs w:val="22"/>
           <w:lang w:val="en-US"/>
         </w:rPr>
         <w:t>2</w:t>
       </w:r>
       <w:r>
         <w:rPr>
-          <w:rFonts w:eastAsiaTheme="minorEastAsia"/>
-          <w:lang w:val="en-US"/>
-        </w:rPr>
-        <w:t>0 // check z*</w:t>
+          <w:rFonts w:ascii="Menlo" w:eastAsiaTheme="minorEastAsia" w:hAnsi="Menlo" w:cs="Menlo"/>
+          <w:sz w:val="22"/>
+          <w:szCs w:val="22"/>
+          <w:lang w:val="en-US"/>
+        </w:rPr>
+        <w:t xml:space="preserve">0 </w:t>
+      </w:r>
+      <w:r>
+        <w:rPr>
+          <w:rFonts w:ascii="Menlo" w:eastAsiaTheme="minorEastAsia" w:hAnsi="Menlo" w:cs="Menlo"/>
+          <w:sz w:val="22"/>
+          <w:szCs w:val="22"/>
+          <w:lang w:val="en-US"/>
+        </w:rPr>
+        <w:tab/>
+      </w:r>
+      <w:r>
+        <w:rPr>
+          <w:rFonts w:ascii="Menlo" w:eastAsiaTheme="minorEastAsia" w:hAnsi="Menlo" w:cs="Menlo"/>
+          <w:sz w:val="22"/>
+          <w:szCs w:val="22"/>
+          <w:lang w:val="en-US"/>
+        </w:rPr>
+        <w:t>// check z*</w:t>
       </w:r>
       <w:proofErr w:type="gramStart"/>
       <w:r>
         <w:rPr>
-          <w:rFonts w:eastAsiaTheme="minorEastAsia"/>
+          <w:rFonts w:ascii="Menlo" w:eastAsiaTheme="minorEastAsia" w:hAnsi="Menlo" w:cs="Menlo"/>
+          <w:sz w:val="22"/>
+          <w:szCs w:val="22"/>
           <w:lang w:val="en-US"/>
         </w:rPr>
         <w:t>10!=</w:t>
@@ -5245,14 +6752,18 @@
       <w:proofErr w:type="gramEnd"/>
       <w:r>
         <w:rPr>
-          <w:rFonts w:eastAsiaTheme="minorEastAsia"/>
+          <w:rFonts w:ascii="Menlo" w:eastAsiaTheme="minorEastAsia" w:hAnsi="Menlo" w:cs="Menlo"/>
+          <w:sz w:val="22"/>
+          <w:szCs w:val="22"/>
           <w:lang w:val="en-US"/>
         </w:rPr>
         <w:t>2</w:t>
       </w:r>
       <w:r>
         <w:rPr>
-          <w:rFonts w:eastAsiaTheme="minorEastAsia"/>
+          <w:rFonts w:ascii="Menlo" w:eastAsiaTheme="minorEastAsia" w:hAnsi="Menlo" w:cs="Menlo"/>
+          <w:sz w:val="22"/>
+          <w:szCs w:val="22"/>
           <w:lang w:val="en-US"/>
         </w:rPr>
         <w:t>0</w:t>
@@ -5267,31 +6778,56 @@
         </w:numPr>
         <w:spacing w:line="360" w:lineRule="auto"/>
         <w:rPr>
-          <w:rFonts w:eastAsiaTheme="minorEastAsia"/>
-          <w:lang w:val="en-US"/>
-        </w:rPr>
-      </w:pPr>
-      <w:r>
-        <w:rPr>
-          <w:rFonts w:eastAsiaTheme="minorEastAsia"/>
-          <w:lang w:val="en-US"/>
-        </w:rPr>
-        <w:lastRenderedPageBreak/>
+          <w:rFonts w:ascii="Menlo" w:eastAsiaTheme="minorEastAsia" w:hAnsi="Menlo" w:cs="Menlo"/>
+          <w:sz w:val="22"/>
+          <w:szCs w:val="22"/>
+          <w:lang w:val="en-US"/>
+        </w:rPr>
+      </w:pPr>
+      <w:r>
+        <w:rPr>
+          <w:rFonts w:ascii="Menlo" w:eastAsiaTheme="minorEastAsia" w:hAnsi="Menlo" w:cs="Menlo"/>
+          <w:sz w:val="22"/>
+          <w:szCs w:val="22"/>
+          <w:lang w:val="en-US"/>
+        </w:rPr>
         <w:t xml:space="preserve">JMPZ </w:t>
       </w:r>
       <w:r>
         <w:rPr>
-          <w:rFonts w:eastAsiaTheme="minorEastAsia"/>
+          <w:rFonts w:ascii="Menlo" w:eastAsiaTheme="minorEastAsia" w:hAnsi="Menlo" w:cs="Menlo"/>
+          <w:sz w:val="22"/>
+          <w:szCs w:val="22"/>
           <w:lang w:val="en-US"/>
         </w:rPr>
         <w:t>8</w:t>
       </w:r>
       <w:r>
         <w:rPr>
-          <w:rFonts w:eastAsiaTheme="minorEastAsia"/>
-          <w:lang w:val="en-US"/>
-        </w:rPr>
-        <w:t xml:space="preserve"> // execute case 20</w:t>
+          <w:rFonts w:ascii="Menlo" w:eastAsiaTheme="minorEastAsia" w:hAnsi="Menlo" w:cs="Menlo"/>
+          <w:sz w:val="22"/>
+          <w:szCs w:val="22"/>
+          <w:lang w:val="en-US"/>
+        </w:rPr>
+        <w:t xml:space="preserve"> </w:t>
+      </w:r>
+      <w:r>
+        <w:rPr>
+          <w:rFonts w:ascii="Menlo" w:eastAsiaTheme="minorEastAsia" w:hAnsi="Menlo" w:cs="Menlo"/>
+          <w:sz w:val="22"/>
+          <w:szCs w:val="22"/>
+          <w:lang w:val="en-US"/>
+        </w:rPr>
+        <w:tab/>
+      </w:r>
+      <w:r>
+        <w:rPr>
+          <w:rFonts w:ascii="Menlo" w:eastAsiaTheme="minorEastAsia" w:hAnsi="Menlo" w:cs="Menlo"/>
+          <w:sz w:val="22"/>
+          <w:szCs w:val="22"/>
+          <w:lang w:val="en-US"/>
+        </w:rPr>
+        <w:t>// execute case 20</w:t>
       </w:r>
     </w:p>
     <w:p>
@@ -5303,30 +6839,65 @@
         </w:numPr>
         <w:spacing w:line="360" w:lineRule="auto"/>
         <w:rPr>
-          <w:rFonts w:eastAsiaTheme="minorEastAsia"/>
-          <w:lang w:val="en-US"/>
-        </w:rPr>
-      </w:pPr>
-      <w:r>
-        <w:rPr>
-          <w:rFonts w:eastAsiaTheme="minorEastAsia"/>
+          <w:rFonts w:ascii="Menlo" w:eastAsiaTheme="minorEastAsia" w:hAnsi="Menlo" w:cs="Menlo"/>
+          <w:sz w:val="22"/>
+          <w:szCs w:val="22"/>
+          <w:lang w:val="en-US"/>
+        </w:rPr>
+      </w:pPr>
+      <w:r>
+        <w:rPr>
+          <w:rFonts w:ascii="Menlo" w:eastAsiaTheme="minorEastAsia" w:hAnsi="Menlo" w:cs="Menlo"/>
+          <w:sz w:val="22"/>
+          <w:szCs w:val="22"/>
           <w:lang w:val="en-US"/>
         </w:rPr>
         <w:t xml:space="preserve">JMP </w:t>
       </w:r>
       <w:r>
         <w:rPr>
-          <w:rFonts w:eastAsiaTheme="minorEastAsia"/>
+          <w:rFonts w:ascii="Menlo" w:eastAsiaTheme="minorEastAsia" w:hAnsi="Menlo" w:cs="Menlo"/>
+          <w:sz w:val="22"/>
+          <w:szCs w:val="22"/>
           <w:lang w:val="en-US"/>
         </w:rPr>
         <w:t>10</w:t>
       </w:r>
       <w:r>
         <w:rPr>
-          <w:rFonts w:eastAsiaTheme="minorEastAsia"/>
-          <w:lang w:val="en-US"/>
-        </w:rPr>
-        <w:t xml:space="preserve"> // execute default</w:t>
+          <w:rFonts w:ascii="Menlo" w:eastAsiaTheme="minorEastAsia" w:hAnsi="Menlo" w:cs="Menlo"/>
+          <w:sz w:val="22"/>
+          <w:szCs w:val="22"/>
+          <w:lang w:val="en-US"/>
+        </w:rPr>
+        <w:t xml:space="preserve"> </w:t>
+      </w:r>
+      <w:r>
+        <w:rPr>
+          <w:rFonts w:ascii="Menlo" w:eastAsiaTheme="minorEastAsia" w:hAnsi="Menlo" w:cs="Menlo"/>
+          <w:sz w:val="22"/>
+          <w:szCs w:val="22"/>
+          <w:lang w:val="en-US"/>
+        </w:rPr>
+        <w:tab/>
+      </w:r>
+      <w:r>
+        <w:rPr>
+          <w:rFonts w:ascii="Menlo" w:eastAsiaTheme="minorEastAsia" w:hAnsi="Menlo" w:cs="Menlo"/>
+          <w:sz w:val="22"/>
+          <w:szCs w:val="22"/>
+          <w:lang w:val="en-US"/>
+        </w:rPr>
+        <w:tab/>
+      </w:r>
+      <w:r>
+        <w:rPr>
+          <w:rFonts w:ascii="Menlo" w:eastAsiaTheme="minorEastAsia" w:hAnsi="Menlo" w:cs="Menlo"/>
+          <w:sz w:val="22"/>
+          <w:szCs w:val="22"/>
+          <w:lang w:val="en-US"/>
+        </w:rPr>
+        <w:t>// execute default</w:t>
       </w:r>
     </w:p>
     <w:p>
@@ -5338,23 +6909,57 @@
         </w:numPr>
         <w:spacing w:line="360" w:lineRule="auto"/>
         <w:rPr>
-          <w:rFonts w:eastAsiaTheme="minorEastAsia"/>
-          <w:lang w:val="en-US"/>
-        </w:rPr>
-      </w:pPr>
-      <w:r>
-        <w:rPr>
-          <w:rFonts w:eastAsiaTheme="minorEastAsia"/>
-          <w:lang w:val="en-US"/>
-        </w:rPr>
+          <w:rFonts w:ascii="Menlo" w:eastAsiaTheme="minorEastAsia" w:hAnsi="Menlo" w:cs="Menlo"/>
+          <w:sz w:val="22"/>
+          <w:szCs w:val="22"/>
+          <w:lang w:val="en-US"/>
+        </w:rPr>
+      </w:pPr>
+      <w:r>
+        <w:rPr>
+          <w:rFonts w:ascii="Menlo" w:eastAsiaTheme="minorEastAsia" w:hAnsi="Menlo" w:cs="Menlo"/>
+          <w:sz w:val="22"/>
+          <w:szCs w:val="22"/>
+          <w:lang w:val="en-US"/>
+        </w:rPr>
+        <w:lastRenderedPageBreak/>
         <w:t>IASN c 100</w:t>
       </w:r>
       <w:r>
         <w:rPr>
-          <w:rFonts w:eastAsiaTheme="minorEastAsia"/>
-          <w:lang w:val="en-US"/>
-        </w:rPr>
-        <w:t xml:space="preserve"> // case: 10</w:t>
+          <w:rFonts w:ascii="Menlo" w:eastAsiaTheme="minorEastAsia" w:hAnsi="Menlo" w:cs="Menlo"/>
+          <w:sz w:val="22"/>
+          <w:szCs w:val="22"/>
+          <w:lang w:val="en-US"/>
+        </w:rPr>
+        <w:t xml:space="preserve"> </w:t>
+      </w:r>
+      <w:r>
+        <w:rPr>
+          <w:rFonts w:ascii="Menlo" w:eastAsiaTheme="minorEastAsia" w:hAnsi="Menlo" w:cs="Menlo"/>
+          <w:sz w:val="22"/>
+          <w:szCs w:val="22"/>
+          <w:lang w:val="en-US"/>
+        </w:rPr>
+        <w:tab/>
+      </w:r>
+      <w:r>
+        <w:rPr>
+          <w:rFonts w:ascii="Menlo" w:eastAsiaTheme="minorEastAsia" w:hAnsi="Menlo" w:cs="Menlo"/>
+          <w:sz w:val="22"/>
+          <w:szCs w:val="22"/>
+          <w:lang w:val="en-US"/>
+        </w:rPr>
+        <w:t>// case: 10</w:t>
+      </w:r>
+      <w:r>
+        <w:rPr>
+          <w:rFonts w:ascii="Menlo" w:eastAsiaTheme="minorEastAsia" w:hAnsi="Menlo" w:cs="Menlo"/>
+          <w:sz w:val="22"/>
+          <w:szCs w:val="22"/>
+          <w:lang w:val="en-US"/>
+        </w:rPr>
+        <w:t xml:space="preserve"> (no break!)</w:t>
       </w:r>
     </w:p>
     <w:p>
@@ -5366,23 +6971,47 @@
         </w:numPr>
         <w:spacing w:line="360" w:lineRule="auto"/>
         <w:rPr>
-          <w:rFonts w:eastAsiaTheme="minorEastAsia"/>
-          <w:lang w:val="en-US"/>
-        </w:rPr>
-      </w:pPr>
-      <w:r>
-        <w:rPr>
-          <w:rFonts w:eastAsiaTheme="minorEastAsia"/>
+          <w:rFonts w:ascii="Menlo" w:eastAsiaTheme="minorEastAsia" w:hAnsi="Menlo" w:cs="Menlo"/>
+          <w:sz w:val="22"/>
+          <w:szCs w:val="22"/>
+          <w:lang w:val="en-US"/>
+        </w:rPr>
+      </w:pPr>
+      <w:r>
+        <w:rPr>
+          <w:rFonts w:ascii="Menlo" w:eastAsiaTheme="minorEastAsia" w:hAnsi="Menlo" w:cs="Menlo"/>
+          <w:sz w:val="22"/>
+          <w:szCs w:val="22"/>
           <w:lang w:val="en-US"/>
         </w:rPr>
         <w:t>IASN c 200</w:t>
       </w:r>
       <w:r>
         <w:rPr>
-          <w:rFonts w:eastAsiaTheme="minorEastAsia"/>
-          <w:lang w:val="en-US"/>
-        </w:rPr>
-        <w:t xml:space="preserve"> // case: 20</w:t>
+          <w:rFonts w:ascii="Menlo" w:eastAsiaTheme="minorEastAsia" w:hAnsi="Menlo" w:cs="Menlo"/>
+          <w:sz w:val="22"/>
+          <w:szCs w:val="22"/>
+          <w:lang w:val="en-US"/>
+        </w:rPr>
+        <w:t xml:space="preserve"> </w:t>
+      </w:r>
+      <w:r>
+        <w:rPr>
+          <w:rFonts w:ascii="Menlo" w:eastAsiaTheme="minorEastAsia" w:hAnsi="Menlo" w:cs="Menlo"/>
+          <w:sz w:val="22"/>
+          <w:szCs w:val="22"/>
+          <w:lang w:val="en-US"/>
+        </w:rPr>
+        <w:tab/>
+      </w:r>
+      <w:r>
+        <w:rPr>
+          <w:rFonts w:ascii="Menlo" w:eastAsiaTheme="minorEastAsia" w:hAnsi="Menlo" w:cs="Menlo"/>
+          <w:sz w:val="22"/>
+          <w:szCs w:val="22"/>
+          <w:lang w:val="en-US"/>
+        </w:rPr>
+        <w:t>// case: 20</w:t>
       </w:r>
     </w:p>
     <w:p>
@@ -5394,16 +7023,38 @@
         </w:numPr>
         <w:spacing w:line="360" w:lineRule="auto"/>
         <w:rPr>
-          <w:rFonts w:eastAsiaTheme="minorEastAsia"/>
-          <w:lang w:val="en-US"/>
-        </w:rPr>
-      </w:pPr>
-      <w:r>
-        <w:rPr>
-          <w:rFonts w:eastAsiaTheme="minorEastAsia"/>
-          <w:lang w:val="en-US"/>
-        </w:rPr>
-        <w:t>JMP 11 // break</w:t>
+          <w:rFonts w:ascii="Menlo" w:eastAsiaTheme="minorEastAsia" w:hAnsi="Menlo" w:cs="Menlo"/>
+          <w:sz w:val="22"/>
+          <w:szCs w:val="22"/>
+          <w:lang w:val="en-US"/>
+        </w:rPr>
+      </w:pPr>
+      <w:r>
+        <w:rPr>
+          <w:rFonts w:ascii="Menlo" w:eastAsiaTheme="minorEastAsia" w:hAnsi="Menlo" w:cs="Menlo"/>
+          <w:sz w:val="22"/>
+          <w:szCs w:val="22"/>
+          <w:lang w:val="en-US"/>
+        </w:rPr>
+        <w:t xml:space="preserve">JMP 11 </w:t>
+      </w:r>
+      <w:r>
+        <w:rPr>
+          <w:rFonts w:ascii="Menlo" w:eastAsiaTheme="minorEastAsia" w:hAnsi="Menlo" w:cs="Menlo"/>
+          <w:sz w:val="22"/>
+          <w:szCs w:val="22"/>
+          <w:lang w:val="en-US"/>
+        </w:rPr>
+        <w:tab/>
+      </w:r>
+      <w:r>
+        <w:rPr>
+          <w:rFonts w:ascii="Menlo" w:eastAsiaTheme="minorEastAsia" w:hAnsi="Menlo" w:cs="Menlo"/>
+          <w:sz w:val="22"/>
+          <w:szCs w:val="22"/>
+          <w:lang w:val="en-US"/>
+        </w:rPr>
+        <w:t>// break</w:t>
       </w:r>
     </w:p>
     <w:p>
@@ -5415,23 +7066,47 @@
         </w:numPr>
         <w:spacing w:line="360" w:lineRule="auto"/>
         <w:rPr>
-          <w:rFonts w:eastAsiaTheme="minorEastAsia"/>
-          <w:lang w:val="en-US"/>
-        </w:rPr>
-      </w:pPr>
-      <w:r>
-        <w:rPr>
-          <w:rFonts w:eastAsiaTheme="minorEastAsia"/>
+          <w:rFonts w:ascii="Menlo" w:eastAsiaTheme="minorEastAsia" w:hAnsi="Menlo" w:cs="Menlo"/>
+          <w:sz w:val="22"/>
+          <w:szCs w:val="22"/>
+          <w:lang w:val="en-US"/>
+        </w:rPr>
+      </w:pPr>
+      <w:r>
+        <w:rPr>
+          <w:rFonts w:ascii="Menlo" w:eastAsiaTheme="minorEastAsia" w:hAnsi="Menlo" w:cs="Menlo"/>
+          <w:sz w:val="22"/>
+          <w:szCs w:val="22"/>
           <w:lang w:val="en-US"/>
         </w:rPr>
         <w:t>IASN c 300</w:t>
       </w:r>
       <w:r>
         <w:rPr>
-          <w:rFonts w:eastAsiaTheme="minorEastAsia"/>
-          <w:lang w:val="en-US"/>
-        </w:rPr>
-        <w:t xml:space="preserve"> // case: default</w:t>
+          <w:rFonts w:ascii="Menlo" w:eastAsiaTheme="minorEastAsia" w:hAnsi="Menlo" w:cs="Menlo"/>
+          <w:sz w:val="22"/>
+          <w:szCs w:val="22"/>
+          <w:lang w:val="en-US"/>
+        </w:rPr>
+        <w:t xml:space="preserve"> </w:t>
+      </w:r>
+      <w:r>
+        <w:rPr>
+          <w:rFonts w:ascii="Menlo" w:eastAsiaTheme="minorEastAsia" w:hAnsi="Menlo" w:cs="Menlo"/>
+          <w:sz w:val="22"/>
+          <w:szCs w:val="22"/>
+          <w:lang w:val="en-US"/>
+        </w:rPr>
+        <w:tab/>
+      </w:r>
+      <w:r>
+        <w:rPr>
+          <w:rFonts w:ascii="Menlo" w:eastAsiaTheme="minorEastAsia" w:hAnsi="Menlo" w:cs="Menlo"/>
+          <w:sz w:val="22"/>
+          <w:szCs w:val="22"/>
+          <w:lang w:val="en-US"/>
+        </w:rPr>
+        <w:t>// case: default</w:t>
       </w:r>
     </w:p>
     <w:p>
@@ -5443,13 +7118,17 @@
         </w:numPr>
         <w:spacing w:line="360" w:lineRule="auto"/>
         <w:rPr>
-          <w:rFonts w:eastAsiaTheme="minorEastAsia" w:hint="cs"/>
-          <w:lang w:val="en-US"/>
-        </w:rPr>
-      </w:pPr>
-      <w:r>
-        <w:rPr>
-          <w:rFonts w:eastAsiaTheme="minorEastAsia"/>
+          <w:rFonts w:ascii="Menlo" w:eastAsiaTheme="minorEastAsia" w:hAnsi="Menlo" w:cs="Menlo"/>
+          <w:sz w:val="22"/>
+          <w:szCs w:val="22"/>
+          <w:lang w:val="en-US"/>
+        </w:rPr>
+      </w:pPr>
+      <w:r>
+        <w:rPr>
+          <w:rFonts w:ascii="Menlo" w:eastAsiaTheme="minorEastAsia" w:hAnsi="Menlo" w:cs="Menlo"/>
+          <w:sz w:val="22"/>
+          <w:szCs w:val="22"/>
           <w:lang w:val="en-US"/>
         </w:rPr>
         <w:t>HALT</w:t>
@@ -5661,7 +7340,7 @@
         <w:rFonts w:hint="default"/>
       </w:rPr>
     </w:lvl>
-    <w:lvl w:ilvl="1" w:tplc="FFFFFFFF" w:tentative="1">
+    <w:lvl w:ilvl="1" w:tplc="FFFFFFFF">
       <w:start w:val="1"/>
       <w:numFmt w:val="lowerLetter"/>
       <w:lvlText w:val="%2."/>

</xml_diff>